<commit_message>
Home task: Ticketing Domain - Persistence Level (SQL, NoSQL) + DAL (#2)
* Implement Home task: Ticketing Domain – Introduction
* Fix issues
</commit_message>
<xml_diff>
--- a/docs/Answers.docx
+++ b/docs/Answers.docx
@@ -2,6 +2,442 @@
 <file path=word/document.xml><?xml version="1.0" encoding="utf-8"?>
 <w:document xmlns:wpc="http://schemas.microsoft.com/office/word/2010/wordprocessingCanvas" xmlns:cx="http://schemas.microsoft.com/office/drawing/2014/chartex" xmlns:cx1="http://schemas.microsoft.com/office/drawing/2015/9/8/chartex" xmlns:cx2="http://schemas.microsoft.com/office/drawing/2015/10/21/chartex" xmlns:cx3="http://schemas.microsoft.com/office/drawing/2016/5/9/chartex" xmlns:cx4="http://schemas.microsoft.com/office/drawing/2016/5/10/chartex" xmlns:cx5="http://schemas.microsoft.com/office/drawing/2016/5/11/chartex" xmlns:cx6="http://schemas.microsoft.com/office/drawing/2016/5/12/chartex" xmlns:cx7="http://schemas.microsoft.com/office/drawing/2016/5/13/chartex" xmlns:cx8="http://schemas.microsoft.com/office/drawing/2016/5/14/chartex" xmlns:mc="http://schemas.openxmlformats.org/markup-compatibility/2006" xmlns:aink="http://schemas.microsoft.com/office/drawing/2016/ink" xmlns:am3d="http://schemas.microsoft.com/office/drawing/2017/model3d" xmlns:o="urn:schemas-microsoft-com:office:office" xmlns:oel="http://schemas.microsoft.com/office/2019/extlst" xmlns:r="http://schemas.openxmlformats.org/officeDocument/2006/relationships" xmlns:m="http://schemas.openxmlformats.org/officeDocument/2006/math" xmlns:v="urn:schemas-microsoft-com:vml" xmlns:wp14="http://schemas.microsoft.com/office/word/2010/wordprocessingDrawing" xmlns:wp="http://schemas.openxmlformats.org/drawingml/2006/wordprocessingDrawing" xmlns:w10="urn:schemas-microsoft-com:office:word" xmlns:w="http://schemas.openxmlformats.org/wordprocessingml/2006/main" xmlns:w14="http://schemas.microsoft.com/office/word/2010/wordml" xmlns:w15="http://schemas.microsoft.com/office/word/2012/wordml" xmlns:w16cex="http://schemas.microsoft.com/office/word/2018/wordml/cex" xmlns:w16cid="http://schemas.microsoft.com/office/word/2016/wordml/cid" xmlns:w16="http://schemas.microsoft.com/office/word/2018/wordml" xmlns:w16sdtdh="http://schemas.microsoft.com/office/word/2020/wordml/sdtdatahash" xmlns:w16se="http://schemas.microsoft.com/office/word/2015/wordml/symex" xmlns:wpg="http://schemas.microsoft.com/office/word/2010/wordprocessingGroup" xmlns:wpi="http://schemas.microsoft.com/office/word/2010/wordprocessingInk" xmlns:wne="http://schemas.microsoft.com/office/word/2006/wordml" xmlns:wps="http://schemas.microsoft.com/office/word/2010/wordprocessingShape" mc:Ignorable="w14 w15 w16se w16cid w16 w16cex w16sdtdh wp14">
   <w:body>
+    <w:p>
+      <w:pPr>
+        <w:pStyle w:val="NormalWeb"/>
+        <w:spacing w:line="276" w:lineRule="auto"/>
+        <w:ind w:left="142"/>
+        <w:contextualSpacing/>
+        <w:rPr>
+          <w:b/>
+          <w:bCs/>
+        </w:rPr>
+      </w:pPr>
+      <w:r>
+        <w:rPr>
+          <w:b/>
+          <w:bCs/>
+        </w:rPr>
+        <w:t xml:space="preserve">Ticketing Domain – </w:t>
+      </w:r>
+      <w:r>
+        <w:rPr>
+          <w:b/>
+          <w:bCs/>
+        </w:rPr>
+        <w:t>Persistence Level (SQL, NoSQL) + DAL</w:t>
+      </w:r>
+      <w:r>
+        <w:rPr>
+          <w:b/>
+          <w:bCs/>
+        </w:rPr>
+        <w:t xml:space="preserve"> </w:t>
+      </w:r>
+    </w:p>
+    <w:p>
+      <w:pPr>
+        <w:pStyle w:val="NormalWeb"/>
+        <w:numPr>
+          <w:ilvl w:val="0"/>
+          <w:numId w:val="1"/>
+        </w:numPr>
+        <w:spacing w:line="276" w:lineRule="auto"/>
+        <w:contextualSpacing/>
+      </w:pPr>
+      <w:r>
+        <w:t>What are your steps to start designing database?</w:t>
+      </w:r>
+    </w:p>
+    <w:p>
+      <w:pPr>
+        <w:pStyle w:val="NormalWeb"/>
+        <w:spacing w:line="276" w:lineRule="auto"/>
+        <w:ind w:left="682" w:firstLine="38"/>
+        <w:contextualSpacing/>
+      </w:pPr>
+      <w:r>
+        <w:t>T</w:t>
+      </w:r>
+      <w:r>
+        <w:t xml:space="preserve">o start designing database, it’s necessary to </w:t>
+      </w:r>
+    </w:p>
+    <w:p>
+      <w:pPr>
+        <w:pStyle w:val="NormalWeb"/>
+        <w:spacing w:line="276" w:lineRule="auto"/>
+        <w:ind w:left="682" w:firstLine="38"/>
+        <w:contextualSpacing/>
+      </w:pPr>
+      <w:r>
+        <w:t>- d</w:t>
+      </w:r>
+      <w:r>
+        <w:t xml:space="preserve">etermine the purpose of </w:t>
+      </w:r>
+      <w:r>
+        <w:t>the</w:t>
+      </w:r>
+      <w:r>
+        <w:t xml:space="preserve"> database</w:t>
+      </w:r>
+      <w:r>
+        <w:t>: the kind information to be stored, its consumers (people who will use that information) and the way they will interact with it</w:t>
+      </w:r>
+    </w:p>
+    <w:p>
+      <w:pPr>
+        <w:pStyle w:val="NormalWeb"/>
+        <w:spacing w:line="276" w:lineRule="auto"/>
+        <w:ind w:left="682" w:firstLine="38"/>
+        <w:contextualSpacing/>
+      </w:pPr>
+      <w:r>
+        <w:t>- f</w:t>
+      </w:r>
+      <w:r>
+        <w:t>ind and organize the information required</w:t>
+      </w:r>
+      <w:r>
+        <w:t>: g</w:t>
+      </w:r>
+      <w:r>
+        <w:t xml:space="preserve">ather </w:t>
+      </w:r>
+      <w:proofErr w:type="gramStart"/>
+      <w:r>
+        <w:t>all of</w:t>
+      </w:r>
+      <w:proofErr w:type="gramEnd"/>
+      <w:r>
+        <w:t xml:space="preserve"> the types of information you might want to record in the database, </w:t>
+      </w:r>
+      <w:r>
+        <w:t xml:space="preserve">create a description of the data </w:t>
+      </w:r>
+      <w:r>
+        <w:t>type, size, and format</w:t>
+      </w:r>
+    </w:p>
+    <w:p>
+      <w:pPr>
+        <w:pStyle w:val="NormalWeb"/>
+        <w:spacing w:line="276" w:lineRule="auto"/>
+        <w:ind w:left="682" w:firstLine="38"/>
+        <w:contextualSpacing/>
+      </w:pPr>
+      <w:r>
+        <w:t xml:space="preserve">- start designing with division the information </w:t>
+      </w:r>
+      <w:r>
+        <w:t xml:space="preserve">into </w:t>
+      </w:r>
+      <w:r>
+        <w:t xml:space="preserve">subjects (or entities), each one then becomes a </w:t>
+      </w:r>
+      <w:r>
+        <w:t>table</w:t>
+      </w:r>
+      <w:r>
+        <w:t>.</w:t>
+      </w:r>
+      <w:r>
+        <w:t xml:space="preserve"> </w:t>
+      </w:r>
+    </w:p>
+    <w:p>
+      <w:pPr>
+        <w:pStyle w:val="NormalWeb"/>
+        <w:spacing w:line="276" w:lineRule="auto"/>
+        <w:ind w:left="142"/>
+        <w:contextualSpacing/>
+        <w:rPr>
+          <w:b/>
+          <w:bCs/>
+        </w:rPr>
+      </w:pPr>
+    </w:p>
+    <w:p>
+      <w:pPr>
+        <w:pStyle w:val="NormalWeb"/>
+        <w:numPr>
+          <w:ilvl w:val="0"/>
+          <w:numId w:val="1"/>
+        </w:numPr>
+        <w:spacing w:line="276" w:lineRule="auto"/>
+        <w:contextualSpacing/>
+      </w:pPr>
+      <w:r>
+        <w:t>When can we say that our database is modeled correctly?</w:t>
+      </w:r>
+    </w:p>
+    <w:p>
+      <w:pPr>
+        <w:pStyle w:val="NormalWeb"/>
+        <w:spacing w:line="276" w:lineRule="auto"/>
+        <w:ind w:left="682" w:firstLine="38"/>
+        <w:contextualSpacing/>
+      </w:pPr>
+      <w:r>
+        <w:t xml:space="preserve">A modeled-correctly database divides the information into subject-based tables (it helps to reduce redundant data), provides </w:t>
+      </w:r>
+      <w:r>
+        <w:t xml:space="preserve">with the necessary details to </w:t>
+      </w:r>
+      <w:r>
+        <w:t>gather</w:t>
+      </w:r>
+      <w:r>
+        <w:t xml:space="preserve"> the information from various tables as required</w:t>
+      </w:r>
+      <w:r>
+        <w:t>, a</w:t>
+      </w:r>
+      <w:r>
+        <w:t xml:space="preserve">ids in maintaining and assuring the precision and consistency of </w:t>
+      </w:r>
+      <w:r>
+        <w:t>the stored</w:t>
+      </w:r>
+      <w:r>
+        <w:t xml:space="preserve"> data</w:t>
+      </w:r>
+      <w:r>
+        <w:t xml:space="preserve"> and</w:t>
+      </w:r>
+      <w:r>
+        <w:t xml:space="preserve"> a</w:t>
+      </w:r>
+      <w:r>
+        <w:t xml:space="preserve">ccommodates </w:t>
+      </w:r>
+      <w:r>
+        <w:t>the stored</w:t>
+      </w:r>
+      <w:r>
+        <w:t xml:space="preserve"> data processing and reporting needs.</w:t>
+      </w:r>
+    </w:p>
+    <w:p>
+      <w:pPr>
+        <w:pStyle w:val="NormalWeb"/>
+        <w:spacing w:line="276" w:lineRule="auto"/>
+        <w:ind w:left="682" w:firstLine="38"/>
+        <w:contextualSpacing/>
+      </w:pPr>
+    </w:p>
+    <w:p>
+      <w:pPr>
+        <w:pStyle w:val="NormalWeb"/>
+        <w:numPr>
+          <w:ilvl w:val="0"/>
+          <w:numId w:val="1"/>
+        </w:numPr>
+        <w:spacing w:line="276" w:lineRule="auto"/>
+        <w:contextualSpacing/>
+      </w:pPr>
+      <w:r>
+        <w:t>What is a Data Access Layer (DAL), and how does it simplify database interactions?</w:t>
+      </w:r>
+    </w:p>
+    <w:p>
+      <w:pPr>
+        <w:pStyle w:val="NormalWeb"/>
+        <w:spacing w:line="276" w:lineRule="auto"/>
+        <w:ind w:left="682" w:firstLine="38"/>
+        <w:contextualSpacing/>
+      </w:pPr>
+      <w:r>
+        <w:t xml:space="preserve">A </w:t>
+      </w:r>
+      <w:r>
+        <w:t>Data Access Layer (DAL) is a part of the software application (module, project or any else), which is responsible for</w:t>
+      </w:r>
+      <w:r>
+        <w:tab/>
+        <w:t>interaction with the database. In a three-tier layered application</w:t>
+      </w:r>
+      <w:r>
+        <w:t xml:space="preserve"> together</w:t>
+      </w:r>
+      <w:r>
+        <w:t xml:space="preserve"> with Business Logic </w:t>
+      </w:r>
+      <w:r>
+        <w:t xml:space="preserve">(BL) </w:t>
+      </w:r>
+      <w:r>
+        <w:t>and Presentation layers</w:t>
+      </w:r>
+      <w:r>
+        <w:t>, forms a well-supported modular system, each part of which has its own responsibilities.</w:t>
+      </w:r>
+      <w:r>
+        <w:t xml:space="preserve"> DAL</w:t>
+      </w:r>
+      <w:r>
+        <w:t xml:space="preserve"> provides the simplified and consistent methods for accessing, retrieving and manipulating the stored data.</w:t>
+      </w:r>
+    </w:p>
+    <w:p>
+      <w:pPr>
+        <w:pStyle w:val="NormalWeb"/>
+        <w:spacing w:line="276" w:lineRule="auto"/>
+        <w:ind w:left="682" w:firstLine="38"/>
+        <w:contextualSpacing/>
+      </w:pPr>
+      <w:r>
+        <w:t>The simplification of the interactions is</w:t>
+      </w:r>
+      <w:r>
+        <w:t xml:space="preserve"> </w:t>
+      </w:r>
+      <w:r>
+        <w:t>about:</w:t>
+      </w:r>
+    </w:p>
+    <w:p>
+      <w:pPr>
+        <w:pStyle w:val="NormalWeb"/>
+        <w:spacing w:line="276" w:lineRule="auto"/>
+        <w:ind w:left="682" w:firstLine="38"/>
+        <w:contextualSpacing/>
+      </w:pPr>
+      <w:r>
+        <w:t>- encapsulating of details of operations, leaving only a single interface</w:t>
+      </w:r>
+    </w:p>
+    <w:p>
+      <w:pPr>
+        <w:pStyle w:val="NormalWeb"/>
+        <w:spacing w:line="276" w:lineRule="auto"/>
+        <w:ind w:left="682" w:firstLine="38"/>
+        <w:contextualSpacing/>
+      </w:pPr>
+      <w:r>
+        <w:t>- single interface provision allows the BL layer’s services to be independent on the type of database used, so any changes to the DB structure (adding a new table, changing a data type) don’t affect the business logic. Same to complete change of DB (e.g. from MySQL to PostgreSQL)</w:t>
+      </w:r>
+    </w:p>
+    <w:p>
+      <w:pPr>
+        <w:pStyle w:val="NormalWeb"/>
+        <w:spacing w:line="276" w:lineRule="auto"/>
+        <w:ind w:left="682" w:firstLine="38"/>
+        <w:contextualSpacing/>
+      </w:pPr>
+      <w:r>
+        <w:t>- increased security to validate queries for SQL injections</w:t>
+      </w:r>
+      <w:r>
+        <w:t>.</w:t>
+      </w:r>
+    </w:p>
+    <w:p>
+      <w:pPr>
+        <w:pStyle w:val="NormalWeb"/>
+        <w:spacing w:line="276" w:lineRule="auto"/>
+        <w:ind w:left="682" w:firstLine="38"/>
+        <w:contextualSpacing/>
+      </w:pPr>
+    </w:p>
+    <w:p>
+      <w:pPr>
+        <w:pStyle w:val="NormalWeb"/>
+        <w:numPr>
+          <w:ilvl w:val="0"/>
+          <w:numId w:val="1"/>
+        </w:numPr>
+        <w:spacing w:line="276" w:lineRule="auto"/>
+        <w:contextualSpacing/>
+      </w:pPr>
+      <w:r>
+        <w:t>You need to implement a new service for a customer. How would you select database (SQL or NoSQL)?</w:t>
+      </w:r>
+    </w:p>
+    <w:p>
+      <w:pPr>
+        <w:pStyle w:val="NormalWeb"/>
+        <w:spacing w:line="276" w:lineRule="auto"/>
+        <w:ind w:left="682" w:firstLine="38"/>
+        <w:contextualSpacing/>
+      </w:pPr>
+      <w:r>
+        <w:t xml:space="preserve">The choice depends on </w:t>
+      </w:r>
+    </w:p>
+    <w:p>
+      <w:pPr>
+        <w:pStyle w:val="NormalWeb"/>
+        <w:spacing w:line="276" w:lineRule="auto"/>
+        <w:ind w:left="682" w:firstLine="38"/>
+        <w:contextualSpacing/>
+      </w:pPr>
+      <w:r>
+        <w:t>- budget bounds</w:t>
+      </w:r>
+    </w:p>
+    <w:p>
+      <w:pPr>
+        <w:pStyle w:val="NormalWeb"/>
+        <w:spacing w:line="276" w:lineRule="auto"/>
+        <w:ind w:left="682" w:firstLine="38"/>
+        <w:contextualSpacing/>
+      </w:pPr>
+      <w:r>
+        <w:t>- the way data should be structured (NoSQL will be more flexible and will handle any structural changes of data or storing the unstructured one)</w:t>
+      </w:r>
+    </w:p>
+    <w:p>
+      <w:pPr>
+        <w:pStyle w:val="NormalWeb"/>
+        <w:spacing w:line="276" w:lineRule="auto"/>
+        <w:ind w:left="682" w:firstLine="38"/>
+        <w:contextualSpacing/>
+      </w:pPr>
+      <w:r>
+        <w:t xml:space="preserve">- the speed/consistency needs (SQL databases follow ACID principles and its data is always consistent, but NoSQL doesn’t follow with having a speed and simplified scalability) </w:t>
+      </w:r>
+    </w:p>
+    <w:p>
+      <w:pPr>
+        <w:pStyle w:val="NormalWeb"/>
+        <w:spacing w:line="276" w:lineRule="auto"/>
+        <w:ind w:left="682" w:firstLine="38"/>
+        <w:contextualSpacing/>
+        <w:rPr>
+          <w:b/>
+          <w:bCs/>
+        </w:rPr>
+      </w:pPr>
+      <w:r>
+        <w:t xml:space="preserve">- needs to handle complex queries (SQL databases have powerful querying capabilities, when </w:t>
+      </w:r>
+      <w:r>
+        <w:t>NoSQL are not good at dealing with complex queries</w:t>
+      </w:r>
+      <w:r>
+        <w:t xml:space="preserve">, but cope with quick processing of </w:t>
+      </w:r>
+      <w:r>
+        <w:t>large amounts of high-velocity, variable data</w:t>
+      </w:r>
+      <w:r>
+        <w:t>).</w:t>
+      </w:r>
+    </w:p>
+    <w:p>
+      <w:pPr>
+        <w:pStyle w:val="NormalWeb"/>
+        <w:spacing w:line="276" w:lineRule="auto"/>
+        <w:ind w:left="142"/>
+        <w:contextualSpacing/>
+        <w:rPr>
+          <w:b/>
+          <w:bCs/>
+        </w:rPr>
+      </w:pPr>
+    </w:p>
     <w:p>
       <w:pPr>
         <w:pStyle w:val="NormalWeb"/>
@@ -26,7 +462,7 @@
         <w:pStyle w:val="NormalWeb"/>
         <w:numPr>
           <w:ilvl w:val="0"/>
-          <w:numId w:val="1"/>
+          <w:numId w:val="5"/>
         </w:numPr>
         <w:spacing w:line="276" w:lineRule="auto"/>
         <w:contextualSpacing/>
@@ -39,7 +475,7 @@
       <w:pPr>
         <w:pStyle w:val="NormalWeb"/>
         <w:spacing w:line="276" w:lineRule="auto"/>
-        <w:ind w:left="682"/>
+        <w:ind w:left="682" w:firstLine="38"/>
         <w:contextualSpacing/>
       </w:pPr>
       <w:r>
@@ -59,7 +495,7 @@
         <w:pStyle w:val="NormalWeb"/>
         <w:numPr>
           <w:ilvl w:val="0"/>
-          <w:numId w:val="1"/>
+          <w:numId w:val="5"/>
         </w:numPr>
         <w:spacing w:line="276" w:lineRule="auto"/>
         <w:contextualSpacing/>
@@ -80,6 +516,7 @@
         <w:contextualSpacing/>
       </w:pPr>
       <w:r>
+        <w:lastRenderedPageBreak/>
         <w:t xml:space="preserve">– </w:t>
       </w:r>
       <w:r>
@@ -134,8 +571,13 @@
         <w:contextualSpacing/>
       </w:pPr>
       <w:r>
-        <w:t>+ don’t require technical knowledge to be reviewed by customers, clear for clients, designers and developers</w:t>
-      </w:r>
+        <w:t xml:space="preserve">+ don’t require technical knowledge to be reviewed by customers, clear for clients, designers and </w:t>
+      </w:r>
+      <w:proofErr w:type="gramStart"/>
+      <w:r>
+        <w:t>developers</w:t>
+      </w:r>
+      <w:proofErr w:type="gramEnd"/>
     </w:p>
     <w:p>
       <w:pPr>
@@ -162,7 +604,7 @@
         <w:pStyle w:val="NormalWeb"/>
         <w:numPr>
           <w:ilvl w:val="0"/>
-          <w:numId w:val="1"/>
+          <w:numId w:val="5"/>
         </w:numPr>
         <w:spacing w:line="276" w:lineRule="auto"/>
         <w:contextualSpacing/>
@@ -202,7 +644,15 @@
         <w:t xml:space="preserve">diagram describes the way of </w:t>
       </w:r>
       <w:r>
-        <w:t>processes held between the components, how they work over time, the messages and events between the components and the way they are handled.</w:t>
+        <w:t xml:space="preserve">processes held between the components, how they work </w:t>
+      </w:r>
+      <w:proofErr w:type="gramStart"/>
+      <w:r>
+        <w:t>over time</w:t>
+      </w:r>
+      <w:proofErr w:type="gramEnd"/>
+      <w:r>
+        <w:t>, the messages and events between the components and the way they are handled.</w:t>
       </w:r>
     </w:p>
     <w:p>
@@ -218,14 +668,19 @@
         <w:pStyle w:val="NormalWeb"/>
         <w:numPr>
           <w:ilvl w:val="0"/>
-          <w:numId w:val="1"/>
+          <w:numId w:val="5"/>
         </w:numPr>
         <w:spacing w:line="276" w:lineRule="auto"/>
         <w:contextualSpacing/>
       </w:pPr>
       <w:r>
-        <w:t>Name the relationship types in a use case diagram</w:t>
-      </w:r>
+        <w:t xml:space="preserve">Name the relationship types in a use case </w:t>
+      </w:r>
+      <w:proofErr w:type="gramStart"/>
+      <w:r>
+        <w:t>diagram</w:t>
+      </w:r>
+      <w:proofErr w:type="gramEnd"/>
     </w:p>
     <w:p>
       <w:pPr>
@@ -238,7 +693,15 @@
         <w:t>Association</w:t>
       </w:r>
       <w:r>
-        <w:t xml:space="preserve">, Extend, Include, Use case or actor generalization </w:t>
+        <w:t xml:space="preserve">, Extend, Include, Use case or actor </w:t>
+      </w:r>
+      <w:proofErr w:type="gramStart"/>
+      <w:r>
+        <w:t>generalization</w:t>
+      </w:r>
+      <w:proofErr w:type="gramEnd"/>
+      <w:r>
+        <w:t xml:space="preserve"> </w:t>
       </w:r>
     </w:p>
     <w:p>
@@ -253,7 +716,7 @@
         <w:pStyle w:val="NormalWeb"/>
         <w:numPr>
           <w:ilvl w:val="0"/>
-          <w:numId w:val="1"/>
+          <w:numId w:val="5"/>
         </w:numPr>
         <w:spacing w:line="276" w:lineRule="auto"/>
         <w:contextualSpacing/>
@@ -276,7 +739,11 @@
         <w:t xml:space="preserve">involved in the sequence </w:t>
       </w:r>
       <w:r>
-        <w:t>are represented as a vertical dotted “lifeline</w:t>
+        <w:t xml:space="preserve">are represented as a </w:t>
+      </w:r>
+      <w:proofErr w:type="gramStart"/>
+      <w:r>
+        <w:t>vertical dotted “lifeline</w:t>
       </w:r>
       <w:r>
         <w:t>s</w:t>
@@ -284,9 +751,15 @@
       <w:r>
         <w:t>”</w:t>
       </w:r>
-      <w:r>
-        <w:t>. The interaction between those lifelines is shown with horizontal arrows in the same order (from up to down) the actions are performed</w:t>
-      </w:r>
+      <w:proofErr w:type="gramEnd"/>
+      <w:r>
+        <w:t xml:space="preserve">. The interaction between those lifelines is shown with horizontal arrows in the same order (from up to down) the actions are </w:t>
+      </w:r>
+      <w:proofErr w:type="gramStart"/>
+      <w:r>
+        <w:t>performed</w:t>
+      </w:r>
+      <w:proofErr w:type="gramEnd"/>
     </w:p>
     <w:p>
       <w:pPr>
@@ -297,7 +770,7 @@
     </w:p>
     <w:sectPr>
       <w:pgSz w:w="12240" w:h="15840"/>
-      <w:pgMar w:top="567" w:right="333" w:bottom="1440" w:left="426" w:header="720" w:footer="720" w:gutter="0"/>
+      <w:pgMar w:top="567" w:right="333" w:bottom="426" w:left="426" w:header="720" w:footer="720" w:gutter="0"/>
       <w:cols w:space="720"/>
       <w:docGrid w:linePitch="360"/>
     </w:sectPr>
@@ -308,6 +781,184 @@
 <file path=word/numbering.xml><?xml version="1.0" encoding="utf-8"?>
 <w:numbering xmlns:wpc="http://schemas.microsoft.com/office/word/2010/wordprocessingCanvas" xmlns:cx="http://schemas.microsoft.com/office/drawing/2014/chartex" xmlns:cx1="http://schemas.microsoft.com/office/drawing/2015/9/8/chartex" xmlns:cx2="http://schemas.microsoft.com/office/drawing/2015/10/21/chartex" xmlns:cx3="http://schemas.microsoft.com/office/drawing/2016/5/9/chartex" xmlns:cx4="http://schemas.microsoft.com/office/drawing/2016/5/10/chartex" xmlns:cx5="http://schemas.microsoft.com/office/drawing/2016/5/11/chartex" xmlns:cx6="http://schemas.microsoft.com/office/drawing/2016/5/12/chartex" xmlns:cx7="http://schemas.microsoft.com/office/drawing/2016/5/13/chartex" xmlns:cx8="http://schemas.microsoft.com/office/drawing/2016/5/14/chartex" xmlns:mc="http://schemas.openxmlformats.org/markup-compatibility/2006" xmlns:aink="http://schemas.microsoft.com/office/drawing/2016/ink" xmlns:am3d="http://schemas.microsoft.com/office/drawing/2017/model3d" xmlns:o="urn:schemas-microsoft-com:office:office" xmlns:oel="http://schemas.microsoft.com/office/2019/extlst" xmlns:r="http://schemas.openxmlformats.org/officeDocument/2006/relationships" xmlns:m="http://schemas.openxmlformats.org/officeDocument/2006/math" xmlns:v="urn:schemas-microsoft-com:vml" xmlns:wp14="http://schemas.microsoft.com/office/word/2010/wordprocessingDrawing" xmlns:wp="http://schemas.openxmlformats.org/drawingml/2006/wordprocessingDrawing" xmlns:w10="urn:schemas-microsoft-com:office:word" xmlns:w="http://schemas.openxmlformats.org/wordprocessingml/2006/main" xmlns:w14="http://schemas.microsoft.com/office/word/2010/wordml" xmlns:w15="http://schemas.microsoft.com/office/word/2012/wordml" xmlns:w16cex="http://schemas.microsoft.com/office/word/2018/wordml/cex" xmlns:w16cid="http://schemas.microsoft.com/office/word/2016/wordml/cid" xmlns:w16="http://schemas.microsoft.com/office/word/2018/wordml" xmlns:w16sdtdh="http://schemas.microsoft.com/office/word/2020/wordml/sdtdatahash" xmlns:w16se="http://schemas.microsoft.com/office/word/2015/wordml/symex" xmlns:wpg="http://schemas.microsoft.com/office/word/2010/wordprocessingGroup" xmlns:wpi="http://schemas.microsoft.com/office/word/2010/wordprocessingInk" xmlns:wne="http://schemas.microsoft.com/office/word/2006/wordml" xmlns:wps="http://schemas.microsoft.com/office/word/2010/wordprocessingShape" mc:Ignorable="w14 w15 w16se w16cid w16 w16cex w16sdtdh wp14">
   <w:abstractNum w:abstractNumId="0" w15:restartNumberingAfterBreak="0">
+    <w:nsid w:val="13C21C7F"/>
+    <w:multiLevelType w:val="hybridMultilevel"/>
+    <w:tmpl w:val="02165CAE"/>
+    <w:lvl w:ilvl="0" w:tplc="6A7CB2E2">
+      <w:start w:val="1"/>
+      <w:numFmt w:val="decimal"/>
+      <w:lvlText w:val="%1."/>
+      <w:lvlJc w:val="left"/>
+      <w:pPr>
+        <w:ind w:left="900" w:hanging="540"/>
+      </w:pPr>
+      <w:rPr>
+        <w:rFonts w:hint="default"/>
+      </w:rPr>
+    </w:lvl>
+    <w:lvl w:ilvl="1" w:tplc="04090019" w:tentative="1">
+      <w:start w:val="1"/>
+      <w:numFmt w:val="lowerLetter"/>
+      <w:lvlText w:val="%2."/>
+      <w:lvlJc w:val="left"/>
+      <w:pPr>
+        <w:ind w:left="1440" w:hanging="360"/>
+      </w:pPr>
+    </w:lvl>
+    <w:lvl w:ilvl="2" w:tplc="0409001B" w:tentative="1">
+      <w:start w:val="1"/>
+      <w:numFmt w:val="lowerRoman"/>
+      <w:lvlText w:val="%3."/>
+      <w:lvlJc w:val="right"/>
+      <w:pPr>
+        <w:ind w:left="2160" w:hanging="180"/>
+      </w:pPr>
+    </w:lvl>
+    <w:lvl w:ilvl="3" w:tplc="0409000F" w:tentative="1">
+      <w:start w:val="1"/>
+      <w:numFmt w:val="decimal"/>
+      <w:lvlText w:val="%4."/>
+      <w:lvlJc w:val="left"/>
+      <w:pPr>
+        <w:ind w:left="2880" w:hanging="360"/>
+      </w:pPr>
+    </w:lvl>
+    <w:lvl w:ilvl="4" w:tplc="04090019" w:tentative="1">
+      <w:start w:val="1"/>
+      <w:numFmt w:val="lowerLetter"/>
+      <w:lvlText w:val="%5."/>
+      <w:lvlJc w:val="left"/>
+      <w:pPr>
+        <w:ind w:left="3600" w:hanging="360"/>
+      </w:pPr>
+    </w:lvl>
+    <w:lvl w:ilvl="5" w:tplc="0409001B" w:tentative="1">
+      <w:start w:val="1"/>
+      <w:numFmt w:val="lowerRoman"/>
+      <w:lvlText w:val="%6."/>
+      <w:lvlJc w:val="right"/>
+      <w:pPr>
+        <w:ind w:left="4320" w:hanging="180"/>
+      </w:pPr>
+    </w:lvl>
+    <w:lvl w:ilvl="6" w:tplc="0409000F" w:tentative="1">
+      <w:start w:val="1"/>
+      <w:numFmt w:val="decimal"/>
+      <w:lvlText w:val="%7."/>
+      <w:lvlJc w:val="left"/>
+      <w:pPr>
+        <w:ind w:left="5040" w:hanging="360"/>
+      </w:pPr>
+    </w:lvl>
+    <w:lvl w:ilvl="7" w:tplc="04090019" w:tentative="1">
+      <w:start w:val="1"/>
+      <w:numFmt w:val="lowerLetter"/>
+      <w:lvlText w:val="%8."/>
+      <w:lvlJc w:val="left"/>
+      <w:pPr>
+        <w:ind w:left="5760" w:hanging="360"/>
+      </w:pPr>
+    </w:lvl>
+    <w:lvl w:ilvl="8" w:tplc="0409001B" w:tentative="1">
+      <w:start w:val="1"/>
+      <w:numFmt w:val="lowerRoman"/>
+      <w:lvlText w:val="%9."/>
+      <w:lvlJc w:val="right"/>
+      <w:pPr>
+        <w:ind w:left="6480" w:hanging="180"/>
+      </w:pPr>
+    </w:lvl>
+  </w:abstractNum>
+  <w:abstractNum w:abstractNumId="1" w15:restartNumberingAfterBreak="0">
+    <w:nsid w:val="30295598"/>
+    <w:multiLevelType w:val="hybridMultilevel"/>
+    <w:tmpl w:val="0BB43E88"/>
+    <w:lvl w:ilvl="0" w:tplc="FFFFFFFF">
+      <w:start w:val="1"/>
+      <w:numFmt w:val="decimal"/>
+      <w:lvlText w:val="%1."/>
+      <w:lvlJc w:val="left"/>
+      <w:pPr>
+        <w:ind w:left="682" w:hanging="540"/>
+      </w:pPr>
+      <w:rPr>
+        <w:rFonts w:hint="default"/>
+      </w:rPr>
+    </w:lvl>
+    <w:lvl w:ilvl="1" w:tplc="FFFFFFFF" w:tentative="1">
+      <w:start w:val="1"/>
+      <w:numFmt w:val="lowerLetter"/>
+      <w:lvlText w:val="%2."/>
+      <w:lvlJc w:val="left"/>
+      <w:pPr>
+        <w:ind w:left="1222" w:hanging="360"/>
+      </w:pPr>
+    </w:lvl>
+    <w:lvl w:ilvl="2" w:tplc="FFFFFFFF" w:tentative="1">
+      <w:start w:val="1"/>
+      <w:numFmt w:val="lowerRoman"/>
+      <w:lvlText w:val="%3."/>
+      <w:lvlJc w:val="right"/>
+      <w:pPr>
+        <w:ind w:left="1942" w:hanging="180"/>
+      </w:pPr>
+    </w:lvl>
+    <w:lvl w:ilvl="3" w:tplc="FFFFFFFF" w:tentative="1">
+      <w:start w:val="1"/>
+      <w:numFmt w:val="decimal"/>
+      <w:lvlText w:val="%4."/>
+      <w:lvlJc w:val="left"/>
+      <w:pPr>
+        <w:ind w:left="2662" w:hanging="360"/>
+      </w:pPr>
+    </w:lvl>
+    <w:lvl w:ilvl="4" w:tplc="FFFFFFFF" w:tentative="1">
+      <w:start w:val="1"/>
+      <w:numFmt w:val="lowerLetter"/>
+      <w:lvlText w:val="%5."/>
+      <w:lvlJc w:val="left"/>
+      <w:pPr>
+        <w:ind w:left="3382" w:hanging="360"/>
+      </w:pPr>
+    </w:lvl>
+    <w:lvl w:ilvl="5" w:tplc="FFFFFFFF" w:tentative="1">
+      <w:start w:val="1"/>
+      <w:numFmt w:val="lowerRoman"/>
+      <w:lvlText w:val="%6."/>
+      <w:lvlJc w:val="right"/>
+      <w:pPr>
+        <w:ind w:left="4102" w:hanging="180"/>
+      </w:pPr>
+    </w:lvl>
+    <w:lvl w:ilvl="6" w:tplc="FFFFFFFF" w:tentative="1">
+      <w:start w:val="1"/>
+      <w:numFmt w:val="decimal"/>
+      <w:lvlText w:val="%7."/>
+      <w:lvlJc w:val="left"/>
+      <w:pPr>
+        <w:ind w:left="4822" w:hanging="360"/>
+      </w:pPr>
+    </w:lvl>
+    <w:lvl w:ilvl="7" w:tplc="FFFFFFFF" w:tentative="1">
+      <w:start w:val="1"/>
+      <w:numFmt w:val="lowerLetter"/>
+      <w:lvlText w:val="%8."/>
+      <w:lvlJc w:val="left"/>
+      <w:pPr>
+        <w:ind w:left="5542" w:hanging="360"/>
+      </w:pPr>
+    </w:lvl>
+    <w:lvl w:ilvl="8" w:tplc="FFFFFFFF" w:tentative="1">
+      <w:start w:val="1"/>
+      <w:numFmt w:val="lowerRoman"/>
+      <w:lvlText w:val="%9."/>
+      <w:lvlJc w:val="right"/>
+      <w:pPr>
+        <w:ind w:left="6262" w:hanging="180"/>
+      </w:pPr>
+    </w:lvl>
+  </w:abstractNum>
+  <w:abstractNum w:abstractNumId="2" w15:restartNumberingAfterBreak="0">
     <w:nsid w:val="3FC0678A"/>
     <w:multiLevelType w:val="hybridMultilevel"/>
     <w:tmpl w:val="F7B20B08"/>
@@ -421,7 +1072,97 @@
       </w:rPr>
     </w:lvl>
   </w:abstractNum>
-  <w:abstractNum w:abstractNumId="1" w15:restartNumberingAfterBreak="0">
+  <w:abstractNum w:abstractNumId="3" w15:restartNumberingAfterBreak="0">
+    <w:nsid w:val="70D27226"/>
+    <w:multiLevelType w:val="hybridMultilevel"/>
+    <w:tmpl w:val="2F4A9204"/>
+    <w:lvl w:ilvl="0" w:tplc="362C848E">
+      <w:start w:val="1"/>
+      <w:numFmt w:val="decimal"/>
+      <w:suff w:val="space"/>
+      <w:lvlText w:val="%1)"/>
+      <w:lvlJc w:val="left"/>
+      <w:pPr>
+        <w:ind w:left="720" w:hanging="360"/>
+      </w:pPr>
+      <w:rPr>
+        <w:rFonts w:hint="default"/>
+      </w:rPr>
+    </w:lvl>
+    <w:lvl w:ilvl="1" w:tplc="04090019" w:tentative="1">
+      <w:start w:val="1"/>
+      <w:numFmt w:val="lowerLetter"/>
+      <w:lvlText w:val="%2."/>
+      <w:lvlJc w:val="left"/>
+      <w:pPr>
+        <w:ind w:left="1980" w:hanging="360"/>
+      </w:pPr>
+    </w:lvl>
+    <w:lvl w:ilvl="2" w:tplc="0409001B" w:tentative="1">
+      <w:start w:val="1"/>
+      <w:numFmt w:val="lowerRoman"/>
+      <w:lvlText w:val="%3."/>
+      <w:lvlJc w:val="right"/>
+      <w:pPr>
+        <w:ind w:left="2700" w:hanging="180"/>
+      </w:pPr>
+    </w:lvl>
+    <w:lvl w:ilvl="3" w:tplc="0409000F" w:tentative="1">
+      <w:start w:val="1"/>
+      <w:numFmt w:val="decimal"/>
+      <w:lvlText w:val="%4."/>
+      <w:lvlJc w:val="left"/>
+      <w:pPr>
+        <w:ind w:left="3420" w:hanging="360"/>
+      </w:pPr>
+    </w:lvl>
+    <w:lvl w:ilvl="4" w:tplc="04090019" w:tentative="1">
+      <w:start w:val="1"/>
+      <w:numFmt w:val="lowerLetter"/>
+      <w:lvlText w:val="%5."/>
+      <w:lvlJc w:val="left"/>
+      <w:pPr>
+        <w:ind w:left="4140" w:hanging="360"/>
+      </w:pPr>
+    </w:lvl>
+    <w:lvl w:ilvl="5" w:tplc="0409001B" w:tentative="1">
+      <w:start w:val="1"/>
+      <w:numFmt w:val="lowerRoman"/>
+      <w:lvlText w:val="%6."/>
+      <w:lvlJc w:val="right"/>
+      <w:pPr>
+        <w:ind w:left="4860" w:hanging="180"/>
+      </w:pPr>
+    </w:lvl>
+    <w:lvl w:ilvl="6" w:tplc="0409000F" w:tentative="1">
+      <w:start w:val="1"/>
+      <w:numFmt w:val="decimal"/>
+      <w:lvlText w:val="%7."/>
+      <w:lvlJc w:val="left"/>
+      <w:pPr>
+        <w:ind w:left="5580" w:hanging="360"/>
+      </w:pPr>
+    </w:lvl>
+    <w:lvl w:ilvl="7" w:tplc="04090019" w:tentative="1">
+      <w:start w:val="1"/>
+      <w:numFmt w:val="lowerLetter"/>
+      <w:lvlText w:val="%8."/>
+      <w:lvlJc w:val="left"/>
+      <w:pPr>
+        <w:ind w:left="6300" w:hanging="360"/>
+      </w:pPr>
+    </w:lvl>
+    <w:lvl w:ilvl="8" w:tplc="0409001B" w:tentative="1">
+      <w:start w:val="1"/>
+      <w:numFmt w:val="lowerRoman"/>
+      <w:lvlText w:val="%9."/>
+      <w:lvlJc w:val="right"/>
+      <w:pPr>
+        <w:ind w:left="7020" w:hanging="180"/>
+      </w:pPr>
+    </w:lvl>
+  </w:abstractNum>
+  <w:abstractNum w:abstractNumId="4" w15:restartNumberingAfterBreak="0">
     <w:nsid w:val="717867B8"/>
     <w:multiLevelType w:val="hybridMultilevel"/>
     <w:tmpl w:val="0BB43E88"/>
@@ -511,10 +1252,19 @@
     </w:lvl>
   </w:abstractNum>
   <w:num w:numId="1" w16cid:durableId="1642147414">
-    <w:abstractNumId w:val="1"/>
+    <w:abstractNumId w:val="4"/>
   </w:num>
   <w:num w:numId="2" w16cid:durableId="430395843">
+    <w:abstractNumId w:val="2"/>
+  </w:num>
+  <w:num w:numId="3" w16cid:durableId="699740410">
     <w:abstractNumId w:val="0"/>
+  </w:num>
+  <w:num w:numId="4" w16cid:durableId="2061173583">
+    <w:abstractNumId w:val="3"/>
+  </w:num>
+  <w:num w:numId="5" w16cid:durableId="1893493161">
+    <w:abstractNumId w:val="1"/>
   </w:num>
 </w:numbering>
 </file>

</xml_diff>

<commit_message>
Update implementation, add answers, update diagram
* Update Repository implementation to work with Dependency Injection
* Added CartId field to Payment entity
* Made PurchasedOn field in Ticket entity nullable
* Implement Dep. Inj. extension in DAL
* Remove redundant validators
* Add FilterAsync methods in repository & services implementation
* Update initialization app
* Update Integration tests
* Implement missing requirements
</commit_message>
<xml_diff>
--- a/docs/Answers.docx
+++ b/docs/Answers.docx
@@ -5,7 +5,6 @@
     <w:p>
       <w:pPr>
         <w:pStyle w:val="NormalWeb"/>
-        <w:spacing w:line="276" w:lineRule="auto"/>
         <w:ind w:left="142"/>
         <w:contextualSpacing/>
         <w:rPr>
@@ -25,14 +24,7 @@
           <w:b/>
           <w:bCs/>
         </w:rPr>
-        <w:t>Persistence Level (SQL, NoSQL) + DAL</w:t>
-      </w:r>
-      <w:r>
-        <w:rPr>
-          <w:b/>
-          <w:bCs/>
-        </w:rPr>
-        <w:t xml:space="preserve"> </w:t>
+        <w:t>Asynchronous ASP.NET Core APIs</w:t>
       </w:r>
     </w:p>
     <w:p>
@@ -46,98 +38,93 @@
         <w:contextualSpacing/>
       </w:pPr>
       <w:r>
-        <w:t>What are your steps to start designing database?</w:t>
-      </w:r>
-    </w:p>
-    <w:p>
-      <w:pPr>
-        <w:pStyle w:val="NormalWeb"/>
-        <w:spacing w:line="276" w:lineRule="auto"/>
-        <w:ind w:left="682" w:firstLine="38"/>
-        <w:contextualSpacing/>
-      </w:pPr>
-      <w:r>
-        <w:t>T</w:t>
-      </w:r>
-      <w:r>
-        <w:t xml:space="preserve">o start designing database, it’s necessary to </w:t>
-      </w:r>
-    </w:p>
-    <w:p>
-      <w:pPr>
-        <w:pStyle w:val="NormalWeb"/>
-        <w:spacing w:line="276" w:lineRule="auto"/>
-        <w:ind w:left="682" w:firstLine="38"/>
-        <w:contextualSpacing/>
-      </w:pPr>
-      <w:r>
-        <w:t>- d</w:t>
-      </w:r>
-      <w:r>
-        <w:t xml:space="preserve">etermine the purpose of </w:t>
-      </w:r>
-      <w:r>
-        <w:t>the</w:t>
-      </w:r>
-      <w:r>
-        <w:t xml:space="preserve"> database</w:t>
-      </w:r>
-      <w:r>
-        <w:t>: the kind information to be stored, its consumers (people who will use that information) and the way they will interact with it</w:t>
-      </w:r>
-    </w:p>
-    <w:p>
-      <w:pPr>
-        <w:pStyle w:val="NormalWeb"/>
-        <w:spacing w:line="276" w:lineRule="auto"/>
-        <w:ind w:left="682" w:firstLine="38"/>
-        <w:contextualSpacing/>
-      </w:pPr>
-      <w:r>
-        <w:t>- f</w:t>
-      </w:r>
-      <w:r>
-        <w:t>ind and organize the information required</w:t>
-      </w:r>
-      <w:r>
-        <w:t>: g</w:t>
-      </w:r>
-      <w:r>
-        <w:t xml:space="preserve">ather </w:t>
-      </w:r>
-      <w:proofErr w:type="gramStart"/>
-      <w:r>
-        <w:t>all of</w:t>
-      </w:r>
-      <w:proofErr w:type="gramEnd"/>
-      <w:r>
-        <w:t xml:space="preserve"> the types of information you might want to record in the database, </w:t>
-      </w:r>
-      <w:r>
-        <w:t xml:space="preserve">create a description of the data </w:t>
-      </w:r>
-      <w:r>
-        <w:t>type, size, and format</w:t>
-      </w:r>
-    </w:p>
-    <w:p>
-      <w:pPr>
-        <w:pStyle w:val="NormalWeb"/>
-        <w:spacing w:line="276" w:lineRule="auto"/>
-        <w:ind w:left="682" w:firstLine="38"/>
-        <w:contextualSpacing/>
-      </w:pPr>
-      <w:r>
-        <w:t xml:space="preserve">- start designing with division the information </w:t>
-      </w:r>
-      <w:r>
-        <w:t xml:space="preserve">into </w:t>
-      </w:r>
-      <w:r>
-        <w:t xml:space="preserve">subjects (or entities), each one then becomes a </w:t>
-      </w:r>
-      <w:r>
-        <w:t>table</w:t>
+        <w:t>What are the benefits and drawbacks of async programming?</w:t>
+      </w:r>
+    </w:p>
+    <w:p>
+      <w:pPr>
+        <w:pStyle w:val="NormalWeb"/>
+        <w:spacing w:line="276" w:lineRule="auto"/>
+        <w:ind w:left="682"/>
+        <w:contextualSpacing/>
+      </w:pPr>
+      <w:r>
+        <w:t xml:space="preserve">The main benefit is the execution </w:t>
+      </w:r>
+      <w:r>
+        <w:rPr>
+          <w:u w:val="single"/>
+        </w:rPr>
+        <w:t>speed</w:t>
+      </w:r>
+      <w:r>
+        <w:t xml:space="preserve"> due to the fact there’s no need to wait for tasks to </w:t>
+      </w:r>
+      <w:r>
+        <w:t>complete.</w:t>
+      </w:r>
+      <w:r>
+        <w:t xml:space="preserve"> This way </w:t>
+      </w:r>
+      <w:r>
+        <w:rPr>
+          <w:u w:val="single"/>
+        </w:rPr>
+        <w:t>responsiveness</w:t>
+      </w:r>
+      <w:r>
+        <w:t xml:space="preserve"> and </w:t>
+      </w:r>
+      <w:r>
+        <w:rPr>
+          <w:u w:val="single"/>
+        </w:rPr>
+        <w:t>high performanc</w:t>
+      </w:r>
+      <w:r>
+        <w:rPr>
+          <w:u w:val="single"/>
+        </w:rPr>
+        <w:t>e</w:t>
+      </w:r>
+      <w:r>
+        <w:t xml:space="preserve"> </w:t>
+      </w:r>
+      <w:r>
+        <w:t>may be achieved – program remains responsive during heavy operations held asynchronously in background (the main tread is not blocked by time-consuming tasks and still able to manage other tasks efficiently).</w:t>
+      </w:r>
+      <w:r>
+        <w:t xml:space="preserve"> </w:t>
+      </w:r>
+      <w:r>
+        <w:t xml:space="preserve">Async programming introduces </w:t>
+      </w:r>
+      <w:r>
+        <w:rPr>
+          <w:u w:val="single"/>
+        </w:rPr>
+        <w:t>the ability to perform m</w:t>
+      </w:r>
+      <w:r>
+        <w:rPr>
+          <w:u w:val="single"/>
+        </w:rPr>
+        <w:t xml:space="preserve">ultiple </w:t>
+      </w:r>
+      <w:r>
+        <w:rPr>
+          <w:u w:val="single"/>
+        </w:rPr>
+        <w:t>tasks</w:t>
+      </w:r>
+      <w:r>
+        <w:t xml:space="preserve"> </w:t>
+      </w:r>
+      <w:r>
+        <w:rPr>
+          <w:u w:val="single"/>
+        </w:rPr>
+        <w:t>concurrently</w:t>
       </w:r>
       <w:r>
         <w:t>.</w:t>
@@ -145,17 +132,140 @@
       <w:r>
         <w:t xml:space="preserve"> </w:t>
       </w:r>
-    </w:p>
-    <w:p>
-      <w:pPr>
-        <w:pStyle w:val="NormalWeb"/>
-        <w:spacing w:line="276" w:lineRule="auto"/>
-        <w:ind w:left="142"/>
-        <w:contextualSpacing/>
-        <w:rPr>
-          <w:b/>
-          <w:bCs/>
-        </w:rPr>
+      <w:r>
+        <w:t xml:space="preserve">can be </w:t>
+      </w:r>
+      <w:r>
+        <w:t>executed concurrently</w:t>
+      </w:r>
+      <w:r>
+        <w:t>.</w:t>
+      </w:r>
+      <w:r>
+        <w:t xml:space="preserve"> </w:t>
+      </w:r>
+      <w:r>
+        <w:t xml:space="preserve">Another benefit is </w:t>
+      </w:r>
+      <w:r>
+        <w:rPr>
+          <w:u w:val="single"/>
+        </w:rPr>
+        <w:t xml:space="preserve">improved </w:t>
+      </w:r>
+      <w:r>
+        <w:rPr>
+          <w:u w:val="single"/>
+        </w:rPr>
+        <w:t>end user</w:t>
+      </w:r>
+      <w:r>
+        <w:rPr>
+          <w:u w:val="single"/>
+        </w:rPr>
+        <w:t xml:space="preserve"> experience</w:t>
+      </w:r>
+      <w:r>
+        <w:t xml:space="preserve">: in applications with UI treads (web, mobile) end users don’t face with </w:t>
+      </w:r>
+      <w:r>
+        <w:t xml:space="preserve">freezes of </w:t>
+      </w:r>
+      <w:r>
+        <w:t>UI</w:t>
+      </w:r>
+      <w:r>
+        <w:t>.</w:t>
+      </w:r>
+    </w:p>
+    <w:p>
+      <w:pPr>
+        <w:pStyle w:val="NormalWeb"/>
+        <w:spacing w:line="276" w:lineRule="auto"/>
+        <w:ind w:left="682"/>
+        <w:contextualSpacing/>
+      </w:pPr>
+      <w:r>
+        <w:t xml:space="preserve">At the same time, there are a couple of drawbacks: </w:t>
+      </w:r>
+      <w:r>
+        <w:rPr>
+          <w:u w:val="single"/>
+        </w:rPr>
+        <w:t>increased complexity</w:t>
+      </w:r>
+      <w:r>
+        <w:t xml:space="preserve"> (</w:t>
+      </w:r>
+      <w:r>
+        <w:t xml:space="preserve">understanding of tasks chains, </w:t>
+      </w:r>
+      <w:r>
+        <w:t>execution</w:t>
+      </w:r>
+      <w:r>
+        <w:t xml:space="preserve"> order</w:t>
+      </w:r>
+      <w:r>
+        <w:t>,</w:t>
+      </w:r>
+      <w:r>
+        <w:t xml:space="preserve"> </w:t>
+      </w:r>
+      <w:r>
+        <w:t>debugging</w:t>
+      </w:r>
+      <w:r>
+        <w:t>)</w:t>
+      </w:r>
+      <w:r>
+        <w:t xml:space="preserve">, </w:t>
+      </w:r>
+      <w:r>
+        <w:t>unusual cases (like deadlocks, etc.),</w:t>
+      </w:r>
+      <w:r>
+        <w:t xml:space="preserve"> </w:t>
+      </w:r>
+      <w:r>
+        <w:rPr>
+          <w:u w:val="single"/>
+        </w:rPr>
+        <w:t>difficult error handling</w:t>
+      </w:r>
+      <w:r>
+        <w:t xml:space="preserve"> (exceptions can occur during unexpected behavior), not efficient for small tasks (in those cases asynchrony/parallelism can lead to increased execution time in comparison with synchronous variants – there is a point in a chart “execution time to amount of data” where sync/async processing reach same execution time, starting from which async becomes faster than its sync variant</w:t>
+      </w:r>
+      <w:r>
+        <w:t xml:space="preserve"> with increasing the data amount)</w:t>
+      </w:r>
+      <w:r>
+        <w:t>.</w:t>
+      </w:r>
+    </w:p>
+    <w:p>
+      <w:pPr>
+        <w:pStyle w:val="NormalWeb"/>
+        <w:spacing w:line="276" w:lineRule="auto"/>
+        <w:ind w:left="682"/>
+        <w:contextualSpacing/>
+      </w:pPr>
+      <w:r>
+        <w:t>It's also important to remember that not all operations benefit from being asynchronous – async can be</w:t>
+      </w:r>
+      <w:r>
+        <w:t xml:space="preserve"> considered </w:t>
+      </w:r>
+      <w:r>
+        <w:t>in case of I/O-bound tasks (database queries, HTTP requests, File I/O operations, etc), CPU-bound tasks (e.g. massive heavy computations) are not suitable for async (due to they don’t involve waiting for external resources)</w:t>
+      </w:r>
+    </w:p>
+    <w:p>
+      <w:pPr>
+        <w:pStyle w:val="NormalWeb"/>
+        <w:spacing w:line="276" w:lineRule="auto"/>
+        <w:ind w:left="682"/>
+        <w:contextualSpacing/>
       </w:pPr>
     </w:p>
     <w:p>
@@ -169,61 +279,101 @@
         <w:contextualSpacing/>
       </w:pPr>
       <w:r>
-        <w:t>When can we say that our database is modeled correctly?</w:t>
-      </w:r>
-    </w:p>
-    <w:p>
-      <w:pPr>
-        <w:pStyle w:val="NormalWeb"/>
-        <w:spacing w:line="276" w:lineRule="auto"/>
-        <w:ind w:left="682" w:firstLine="38"/>
-        <w:contextualSpacing/>
-      </w:pPr>
-      <w:r>
-        <w:t xml:space="preserve">A modeled-correctly database divides the information into subject-based tables (it helps to reduce redundant data), provides </w:t>
-      </w:r>
-      <w:r>
-        <w:t xml:space="preserve">with the necessary details to </w:t>
-      </w:r>
-      <w:r>
-        <w:t>gather</w:t>
-      </w:r>
-      <w:r>
-        <w:t xml:space="preserve"> the information from various tables as required</w:t>
-      </w:r>
-      <w:r>
-        <w:t>, a</w:t>
-      </w:r>
-      <w:r>
-        <w:t xml:space="preserve">ids in maintaining and assuring the precision and consistency of </w:t>
-      </w:r>
-      <w:r>
-        <w:t>the stored</w:t>
-      </w:r>
-      <w:r>
-        <w:t xml:space="preserve"> data</w:t>
-      </w:r>
-      <w:r>
-        <w:t xml:space="preserve"> and</w:t>
-      </w:r>
-      <w:r>
-        <w:t xml:space="preserve"> a</w:t>
-      </w:r>
-      <w:r>
-        <w:t xml:space="preserve">ccommodates </w:t>
-      </w:r>
-      <w:r>
-        <w:t>the stored</w:t>
-      </w:r>
-      <w:r>
-        <w:t xml:space="preserve"> data processing and reporting needs.</w:t>
-      </w:r>
-    </w:p>
-    <w:p>
-      <w:pPr>
-        <w:pStyle w:val="NormalWeb"/>
-        <w:spacing w:line="276" w:lineRule="auto"/>
-        <w:ind w:left="682" w:firstLine="38"/>
+        <w:t>How to make AS</w:t>
+      </w:r>
+      <w:r>
+        <w:t>P</w:t>
+      </w:r>
+      <w:r>
+        <w:t>.NET controller action support async flow?</w:t>
+      </w:r>
+    </w:p>
+    <w:p>
+      <w:pPr>
+        <w:pStyle w:val="NormalWeb"/>
+        <w:spacing w:line="276" w:lineRule="auto"/>
+        <w:ind w:left="682"/>
+        <w:contextualSpacing/>
+      </w:pPr>
+      <w:r>
+        <w:t>T</w:t>
+      </w:r>
+      <w:r>
+        <w:t xml:space="preserve">he return type </w:t>
+      </w:r>
+      <w:r>
+        <w:t xml:space="preserve">of the method should be a </w:t>
+      </w:r>
+      <w:r>
+        <w:t xml:space="preserve">Task </w:t>
+      </w:r>
+      <w:r>
+        <w:t xml:space="preserve">or generic Task </w:t>
+      </w:r>
+      <w:r>
+        <w:t xml:space="preserve">(e.g. </w:t>
+      </w:r>
+      <w:r>
+        <w:rPr>
+          <w:i/>
+          <w:iCs/>
+        </w:rPr>
+        <w:t>Task&lt;IActionResult&gt;</w:t>
+      </w:r>
+      <w:r>
+        <w:t>)</w:t>
+      </w:r>
+      <w:r>
+        <w:t>. T</w:t>
+      </w:r>
+      <w:r>
+        <w:t xml:space="preserve">he method </w:t>
+      </w:r>
+      <w:r>
+        <w:t xml:space="preserve">should be marked with </w:t>
+      </w:r>
+      <w:r>
+        <w:rPr>
+          <w:i/>
+          <w:iCs/>
+        </w:rPr>
+        <w:t>async</w:t>
+      </w:r>
+      <w:r>
+        <w:t xml:space="preserve"> </w:t>
+      </w:r>
+      <w:r>
+        <w:t>ke</w:t>
+      </w:r>
+      <w:r>
+        <w:t xml:space="preserve">yword. Use </w:t>
+      </w:r>
+      <w:r>
+        <w:rPr>
+          <w:i/>
+          <w:iCs/>
+        </w:rPr>
+        <w:t>await</w:t>
+      </w:r>
+      <w:r>
+        <w:rPr>
+          <w:i/>
+          <w:iCs/>
+        </w:rPr>
+        <w:t xml:space="preserve"> </w:t>
+      </w:r>
+      <w:r>
+        <w:t>in the</w:t>
+      </w:r>
+      <w:r>
+        <w:t xml:space="preserve"> method’s body on the awaitable (long-running) calls.</w:t>
+      </w:r>
+    </w:p>
+    <w:p>
+      <w:pPr>
+        <w:pStyle w:val="NormalWeb"/>
+        <w:spacing w:line="276" w:lineRule="auto"/>
+        <w:ind w:left="682"/>
         <w:contextualSpacing/>
       </w:pPr>
     </w:p>
@@ -238,106 +388,46 @@
         <w:contextualSpacing/>
       </w:pPr>
       <w:r>
-        <w:t>What is a Data Access Layer (DAL), and how does it simplify database interactions?</w:t>
-      </w:r>
-    </w:p>
-    <w:p>
-      <w:pPr>
-        <w:pStyle w:val="NormalWeb"/>
-        <w:spacing w:line="276" w:lineRule="auto"/>
-        <w:ind w:left="682" w:firstLine="38"/>
-        <w:contextualSpacing/>
-      </w:pPr>
-      <w:r>
-        <w:t xml:space="preserve">A </w:t>
-      </w:r>
-      <w:r>
-        <w:t>Data Access Layer (DAL) is a part of the software application (module, project or any else), which is responsible for</w:t>
-      </w:r>
-      <w:r>
-        <w:tab/>
-        <w:t>interaction with the database. In a three-tier layered application</w:t>
-      </w:r>
-      <w:r>
-        <w:t xml:space="preserve"> together</w:t>
-      </w:r>
-      <w:r>
-        <w:t xml:space="preserve"> with Business Logic </w:t>
-      </w:r>
-      <w:r>
-        <w:t xml:space="preserve">(BL) </w:t>
-      </w:r>
-      <w:r>
-        <w:t>and Presentation layers</w:t>
-      </w:r>
-      <w:r>
-        <w:t>, forms a well-supported modular system, each part of which has its own responsibilities.</w:t>
-      </w:r>
-      <w:r>
-        <w:t xml:space="preserve"> DAL</w:t>
-      </w:r>
-      <w:r>
-        <w:t xml:space="preserve"> provides the simplified and consistent methods for accessing, retrieving and manipulating the stored data.</w:t>
-      </w:r>
-    </w:p>
-    <w:p>
-      <w:pPr>
-        <w:pStyle w:val="NormalWeb"/>
-        <w:spacing w:line="276" w:lineRule="auto"/>
-        <w:ind w:left="682" w:firstLine="38"/>
-        <w:contextualSpacing/>
-      </w:pPr>
-      <w:r>
-        <w:t>The simplification of the interactions is</w:t>
-      </w:r>
-      <w:r>
-        <w:t xml:space="preserve"> </w:t>
-      </w:r>
-      <w:r>
-        <w:t>about:</w:t>
-      </w:r>
-    </w:p>
-    <w:p>
-      <w:pPr>
-        <w:pStyle w:val="NormalWeb"/>
-        <w:spacing w:line="276" w:lineRule="auto"/>
-        <w:ind w:left="682" w:firstLine="38"/>
-        <w:contextualSpacing/>
-      </w:pPr>
-      <w:r>
-        <w:t>- encapsulating of details of operations, leaving only a single interface</w:t>
-      </w:r>
-    </w:p>
-    <w:p>
-      <w:pPr>
-        <w:pStyle w:val="NormalWeb"/>
-        <w:spacing w:line="276" w:lineRule="auto"/>
-        <w:ind w:left="682" w:firstLine="38"/>
-        <w:contextualSpacing/>
-      </w:pPr>
-      <w:r>
-        <w:t>- single interface provision allows the BL layer’s services to be independent on the type of database used, so any changes to the DB structure (adding a new table, changing a data type) don’t affect the business logic. Same to complete change of DB (e.g. from MySQL to PostgreSQL)</w:t>
-      </w:r>
-    </w:p>
-    <w:p>
-      <w:pPr>
-        <w:pStyle w:val="NormalWeb"/>
-        <w:spacing w:line="276" w:lineRule="auto"/>
-        <w:ind w:left="682" w:firstLine="38"/>
-        <w:contextualSpacing/>
-      </w:pPr>
-      <w:r>
-        <w:t>- increased security to validate queries for SQL injections</w:t>
-      </w:r>
-      <w:r>
-        <w:t>.</w:t>
-      </w:r>
-    </w:p>
-    <w:p>
-      <w:pPr>
-        <w:pStyle w:val="NormalWeb"/>
-        <w:spacing w:line="276" w:lineRule="auto"/>
-        <w:ind w:left="682" w:firstLine="38"/>
+        <w:t>How does async flow influences AS</w:t>
+      </w:r>
+      <w:r>
+        <w:t>P</w:t>
+      </w:r>
+      <w:r>
+        <w:t>.NET request executions (life cycle)?</w:t>
+      </w:r>
+    </w:p>
+    <w:p>
+      <w:pPr>
+        <w:pStyle w:val="NormalWeb"/>
+        <w:spacing w:line="276" w:lineRule="auto"/>
+        <w:ind w:left="682"/>
+        <w:contextualSpacing/>
+      </w:pPr>
+      <w:r>
+        <w:t xml:space="preserve">Async </w:t>
+      </w:r>
+      <w:r>
+        <w:t>in ASP.NET Core allows to handle multiple requests efficiently without blocking threads</w:t>
+      </w:r>
+      <w:r>
+        <w:t xml:space="preserve">. </w:t>
+      </w:r>
+      <w:r>
+        <w:t>As the framework has the middleware pipeline, the request is processed in the configured order</w:t>
+      </w:r>
+      <w:r>
+        <w:t>, but async middleware can return the control back to the server while waiting for external resources (database, API, etc) – for example this way routing, authentication and logging are handled.</w:t>
+      </w:r>
+      <w:r>
+        <w:t xml:space="preserve"> This way scalability may be achieved (multiple requests handling).</w:t>
+      </w:r>
+    </w:p>
+    <w:p>
+      <w:pPr>
+        <w:pStyle w:val="NormalWeb"/>
+        <w:spacing w:line="276" w:lineRule="auto"/>
+        <w:ind w:left="682"/>
         <w:contextualSpacing/>
       </w:pPr>
     </w:p>
@@ -352,6 +442,605 @@
         <w:contextualSpacing/>
       </w:pPr>
       <w:r>
+        <w:t>List at least 5 tips on ASP.NET API performance best practices?</w:t>
+      </w:r>
+    </w:p>
+    <w:p>
+      <w:pPr>
+        <w:pStyle w:val="NormalWeb"/>
+        <w:spacing w:line="276" w:lineRule="auto"/>
+        <w:ind w:left="682"/>
+        <w:contextualSpacing/>
+      </w:pPr>
+      <w:r>
+        <w:t>Use asynchronous database operations (e.g. with EF Core – follow EF Core best practices</w:t>
+      </w:r>
+      <w:r>
+        <w:t>, e.g. no-tracking queries</w:t>
+      </w:r>
+      <w:r>
+        <w:t>)</w:t>
+      </w:r>
+      <w:r>
+        <w:t>.</w:t>
+      </w:r>
+    </w:p>
+    <w:p>
+      <w:pPr>
+        <w:pStyle w:val="NormalWeb"/>
+        <w:spacing w:line="276" w:lineRule="auto"/>
+        <w:ind w:left="682"/>
+        <w:contextualSpacing/>
+      </w:pPr>
+      <w:r>
+        <w:t>Use pagination to chunk large data collections.</w:t>
+      </w:r>
+    </w:p>
+    <w:p>
+      <w:pPr>
+        <w:pStyle w:val="NormalWeb"/>
+        <w:spacing w:line="276" w:lineRule="auto"/>
+        <w:ind w:left="682"/>
+        <w:contextualSpacing/>
+      </w:pPr>
+      <w:r>
+        <w:t>Avoid sync read/write on HttpRequest/HttpResponse body</w:t>
+      </w:r>
+      <w:r>
+        <w:t xml:space="preserve"> (that can lead to </w:t>
+      </w:r>
+      <w:r>
+        <w:t>sync over async because Kestrel does NOT support synchronous reads</w:t>
+      </w:r>
+      <w:r>
+        <w:t>)</w:t>
+      </w:r>
+      <w:r>
+        <w:t>.</w:t>
+      </w:r>
+    </w:p>
+    <w:p>
+      <w:pPr>
+        <w:pStyle w:val="NormalWeb"/>
+        <w:spacing w:line="276" w:lineRule="auto"/>
+        <w:ind w:left="682"/>
+        <w:contextualSpacing/>
+      </w:pPr>
+      <w:r>
+        <w:t xml:space="preserve">Avoid </w:t>
+      </w:r>
+      <w:r>
+        <w:t>IHttpContextAccessor.HttpContext</w:t>
+      </w:r>
+      <w:r>
+        <w:t xml:space="preserve"> stored in a field.</w:t>
+      </w:r>
+    </w:p>
+    <w:p>
+      <w:pPr>
+        <w:pStyle w:val="NormalWeb"/>
+        <w:spacing w:line="276" w:lineRule="auto"/>
+        <w:ind w:left="682"/>
+        <w:contextualSpacing/>
+      </w:pPr>
+      <w:r>
+        <w:t>Do not access HttpContext from multiple threads</w:t>
+      </w:r>
+      <w:r>
+        <w:t>.</w:t>
+      </w:r>
+    </w:p>
+    <w:p>
+      <w:pPr>
+        <w:pStyle w:val="NormalWeb"/>
+        <w:spacing w:line="276" w:lineRule="auto"/>
+        <w:ind w:left="682"/>
+        <w:contextualSpacing/>
+      </w:pPr>
+      <w:r>
+        <w:t>Use Caching.</w:t>
+      </w:r>
+    </w:p>
+    <w:p>
+      <w:pPr>
+        <w:pStyle w:val="NormalWeb"/>
+        <w:spacing w:line="276" w:lineRule="auto"/>
+        <w:ind w:left="682"/>
+        <w:contextualSpacing/>
+      </w:pPr>
+    </w:p>
+    <w:p>
+      <w:pPr>
+        <w:pStyle w:val="NormalWeb"/>
+        <w:numPr>
+          <w:ilvl w:val="0"/>
+          <w:numId w:val="1"/>
+        </w:numPr>
+        <w:spacing w:line="276" w:lineRule="auto"/>
+        <w:contextualSpacing/>
+      </w:pPr>
+      <w:r>
+        <w:t>Vertical vs Horizontal scalability. Where to use each?</w:t>
+      </w:r>
+    </w:p>
+    <w:p>
+      <w:pPr>
+        <w:pStyle w:val="NormalWeb"/>
+        <w:spacing w:line="276" w:lineRule="auto"/>
+        <w:ind w:left="682"/>
+        <w:contextualSpacing/>
+      </w:pPr>
+      <w:r>
+        <w:t>Vertical means increasing power capabilities of existing machines to meet demand</w:t>
+      </w:r>
+      <w:r>
+        <w:t xml:space="preserve"> (e.g. upgrading CPU, memory, storage)</w:t>
+      </w:r>
+      <w:r>
+        <w:t>. This type of scalability is preferred in cases of predictable growth of demand, easy for quick prototyping (there is only one unit that doesn’t need to be coordinated).</w:t>
+      </w:r>
+    </w:p>
+    <w:p>
+      <w:pPr>
+        <w:pStyle w:val="NormalWeb"/>
+        <w:spacing w:line="276" w:lineRule="auto"/>
+        <w:ind w:left="682"/>
+        <w:contextualSpacing/>
+      </w:pPr>
+      <w:r>
+        <w:t>Horizontal means adding nodes (machines) to the infrastructure to handle increased demands.</w:t>
+      </w:r>
+      <w:r>
+        <w:t xml:space="preserve"> This is an analogy of real spread of work between employees (same to nodes), so the load and traffic may be distributed effectively. But here it’s important to remember about</w:t>
+      </w:r>
+      <w:r>
+        <w:t xml:space="preserve"> correct</w:t>
+      </w:r>
+      <w:r>
+        <w:t xml:space="preserve"> managing the nodes and their communication.</w:t>
+      </w:r>
+    </w:p>
+    <w:p>
+      <w:pPr>
+        <w:pStyle w:val="NormalWeb"/>
+        <w:spacing w:line="276" w:lineRule="auto"/>
+        <w:ind w:left="682"/>
+        <w:contextualSpacing/>
+      </w:pPr>
+    </w:p>
+    <w:p>
+      <w:pPr>
+        <w:pStyle w:val="NormalWeb"/>
+        <w:numPr>
+          <w:ilvl w:val="0"/>
+          <w:numId w:val="1"/>
+        </w:numPr>
+        <w:spacing w:line="276" w:lineRule="auto"/>
+        <w:contextualSpacing/>
+      </w:pPr>
+      <w:r>
+        <w:t>Explain why the PUT method was suggested for the book action on the order</w:t>
+      </w:r>
+    </w:p>
+    <w:p>
+      <w:pPr>
+        <w:pStyle w:val="NormalWeb"/>
+        <w:spacing w:line="276" w:lineRule="auto"/>
+        <w:ind w:left="682"/>
+        <w:contextualSpacing/>
+      </w:pPr>
+      <w:r>
+        <w:t>There are three ways</w:t>
+      </w:r>
+      <w:r>
+        <w:t xml:space="preserve"> (HTTP verbs)</w:t>
+      </w:r>
+      <w:r>
+        <w:t xml:space="preserve"> </w:t>
+      </w:r>
+      <w:r>
+        <w:t xml:space="preserve">for </w:t>
+      </w:r>
+      <w:r>
+        <w:t>requesting updates of the resources: PUT, POST and PATCH.</w:t>
+      </w:r>
+    </w:p>
+    <w:p>
+      <w:pPr>
+        <w:pStyle w:val="NormalWeb"/>
+        <w:spacing w:line="276" w:lineRule="auto"/>
+        <w:ind w:left="682"/>
+        <w:contextualSpacing/>
+      </w:pPr>
+      <w:r>
+        <w:t>POST is commonly used to create new resources.</w:t>
+      </w:r>
+      <w:r>
+        <w:t xml:space="preserve"> Usually returns the updated state of the entity (e.g. with the increased amount of something).</w:t>
+      </w:r>
+    </w:p>
+    <w:p>
+      <w:pPr>
+        <w:pStyle w:val="NormalWeb"/>
+        <w:spacing w:line="276" w:lineRule="auto"/>
+        <w:ind w:left="682"/>
+        <w:contextualSpacing/>
+      </w:pPr>
+      <w:r>
+        <w:t xml:space="preserve">PATCH allows to update an existing resource (but unlike PUT which replaces the entire resource, this action will modify only specific fields or attributes), that’s why PATCH is more complex due to handling specific fields updates. This way PUT is preferred to update </w:t>
+      </w:r>
+      <w:r>
+        <w:rPr>
+          <w:u w:val="single"/>
+        </w:rPr>
+        <w:t>all</w:t>
+      </w:r>
+      <w:r>
+        <w:t xml:space="preserve"> seat states in a cart, but PATCH is for </w:t>
+      </w:r>
+      <w:r>
+        <w:rPr>
+          <w:u w:val="single"/>
+        </w:rPr>
+        <w:t>individual</w:t>
+      </w:r>
+      <w:r>
+        <w:t xml:space="preserve"> seats states updates.</w:t>
+      </w:r>
+    </w:p>
+    <w:p>
+      <w:pPr>
+        <w:pStyle w:val="NormalWeb"/>
+        <w:spacing w:line="276" w:lineRule="auto"/>
+        <w:ind w:left="682"/>
+        <w:contextualSpacing/>
+      </w:pPr>
+      <w:r>
+        <w:t>PUT is used to modify (update) an existing resource</w:t>
+      </w:r>
+      <w:r>
+        <w:t xml:space="preserve"> completely</w:t>
+      </w:r>
+      <w:r>
+        <w:t xml:space="preserve">, it’s </w:t>
+      </w:r>
+      <w:r>
+        <w:t>idempotent in comparison with POST (repeated POST requests will create several entities, when the results of several PUT actions will be the same)</w:t>
+      </w:r>
+      <w:r>
+        <w:t>.</w:t>
+      </w:r>
+      <w:r>
+        <w:t xml:space="preserve"> </w:t>
+      </w:r>
+    </w:p>
+    <w:p>
+      <w:pPr>
+        <w:pStyle w:val="NormalWeb"/>
+        <w:spacing w:line="276" w:lineRule="auto"/>
+        <w:ind w:left="142"/>
+        <w:contextualSpacing/>
+        <w:rPr>
+          <w:b/>
+          <w:bCs/>
+        </w:rPr>
+      </w:pPr>
+    </w:p>
+    <w:p>
+      <w:pPr>
+        <w:pStyle w:val="NormalWeb"/>
+        <w:spacing w:line="276" w:lineRule="auto"/>
+        <w:ind w:left="142"/>
+        <w:contextualSpacing/>
+        <w:rPr>
+          <w:b/>
+          <w:bCs/>
+        </w:rPr>
+      </w:pPr>
+      <w:r>
+        <w:rPr>
+          <w:b/>
+          <w:bCs/>
+        </w:rPr>
+        <w:t xml:space="preserve">Ticketing Domain – </w:t>
+      </w:r>
+      <w:r>
+        <w:rPr>
+          <w:b/>
+          <w:bCs/>
+        </w:rPr>
+        <w:t>Persistence Level (SQL, NoSQL) + DAL</w:t>
+      </w:r>
+      <w:r>
+        <w:rPr>
+          <w:b/>
+          <w:bCs/>
+        </w:rPr>
+        <w:t xml:space="preserve"> </w:t>
+      </w:r>
+    </w:p>
+    <w:p>
+      <w:pPr>
+        <w:pStyle w:val="NormalWeb"/>
+        <w:numPr>
+          <w:ilvl w:val="0"/>
+          <w:numId w:val="6"/>
+        </w:numPr>
+        <w:spacing w:line="276" w:lineRule="auto"/>
+        <w:contextualSpacing/>
+      </w:pPr>
+      <w:r>
+        <w:t>What are your steps to start designing database?</w:t>
+      </w:r>
+    </w:p>
+    <w:p>
+      <w:pPr>
+        <w:pStyle w:val="NormalWeb"/>
+        <w:spacing w:line="276" w:lineRule="auto"/>
+        <w:ind w:left="682" w:firstLine="38"/>
+        <w:contextualSpacing/>
+      </w:pPr>
+      <w:r>
+        <w:t xml:space="preserve">To start designing database, it’s necessary to </w:t>
+      </w:r>
+    </w:p>
+    <w:p>
+      <w:pPr>
+        <w:pStyle w:val="NormalWeb"/>
+        <w:spacing w:line="276" w:lineRule="auto"/>
+        <w:ind w:left="682" w:firstLine="38"/>
+        <w:contextualSpacing/>
+      </w:pPr>
+      <w:r>
+        <w:t>- d</w:t>
+      </w:r>
+      <w:r>
+        <w:t>etermine the purpose of the database: the kind information to be stored, its consumers (people who will use that information) and the way they will interact with it</w:t>
+      </w:r>
+    </w:p>
+    <w:p>
+      <w:pPr>
+        <w:pStyle w:val="NormalWeb"/>
+        <w:spacing w:line="276" w:lineRule="auto"/>
+        <w:ind w:left="682" w:firstLine="38"/>
+        <w:contextualSpacing/>
+      </w:pPr>
+      <w:r>
+        <w:t>- f</w:t>
+      </w:r>
+      <w:r>
+        <w:t xml:space="preserve">ind and organize the information required: gather all of the types of information you might want to record in the database, create a description of the data </w:t>
+      </w:r>
+      <w:r>
+        <w:t>type, size, and format</w:t>
+      </w:r>
+    </w:p>
+    <w:p>
+      <w:pPr>
+        <w:pStyle w:val="NormalWeb"/>
+        <w:spacing w:line="276" w:lineRule="auto"/>
+        <w:ind w:left="682" w:firstLine="38"/>
+        <w:contextualSpacing/>
+      </w:pPr>
+      <w:r>
+        <w:t xml:space="preserve">- start designing with division the information </w:t>
+      </w:r>
+      <w:r>
+        <w:t xml:space="preserve">into </w:t>
+      </w:r>
+      <w:r>
+        <w:t xml:space="preserve">subjects (or entities), each one then becomes a </w:t>
+      </w:r>
+      <w:r>
+        <w:t>table</w:t>
+      </w:r>
+      <w:r>
+        <w:t>.</w:t>
+      </w:r>
+      <w:r>
+        <w:t xml:space="preserve"> </w:t>
+      </w:r>
+    </w:p>
+    <w:p>
+      <w:pPr>
+        <w:pStyle w:val="NormalWeb"/>
+        <w:spacing w:line="276" w:lineRule="auto"/>
+        <w:ind w:left="142"/>
+        <w:contextualSpacing/>
+        <w:rPr>
+          <w:b/>
+          <w:bCs/>
+        </w:rPr>
+      </w:pPr>
+    </w:p>
+    <w:p>
+      <w:pPr>
+        <w:pStyle w:val="NormalWeb"/>
+        <w:numPr>
+          <w:ilvl w:val="0"/>
+          <w:numId w:val="6"/>
+        </w:numPr>
+        <w:spacing w:line="276" w:lineRule="auto"/>
+        <w:contextualSpacing/>
+      </w:pPr>
+      <w:r>
+        <w:t>When can we say that our database is modeled correctly?</w:t>
+      </w:r>
+    </w:p>
+    <w:p>
+      <w:pPr>
+        <w:pStyle w:val="NormalWeb"/>
+        <w:spacing w:line="276" w:lineRule="auto"/>
+        <w:ind w:left="682" w:firstLine="38"/>
+        <w:contextualSpacing/>
+      </w:pPr>
+      <w:r>
+        <w:t xml:space="preserve">A modeled-correctly database divides the information into subject-based tables (it helps to reduce redundant data), provides </w:t>
+      </w:r>
+      <w:r>
+        <w:t xml:space="preserve">with the necessary details to </w:t>
+      </w:r>
+      <w:r>
+        <w:t>gather</w:t>
+      </w:r>
+      <w:r>
+        <w:t xml:space="preserve"> the information from various tables as required</w:t>
+      </w:r>
+      <w:r>
+        <w:t>, a</w:t>
+      </w:r>
+      <w:r>
+        <w:t xml:space="preserve">ids in maintaining and assuring the precision and consistency of </w:t>
+      </w:r>
+      <w:r>
+        <w:t>the stored</w:t>
+      </w:r>
+      <w:r>
+        <w:t xml:space="preserve"> data</w:t>
+      </w:r>
+      <w:r>
+        <w:t xml:space="preserve"> and</w:t>
+      </w:r>
+      <w:r>
+        <w:t xml:space="preserve"> a</w:t>
+      </w:r>
+      <w:r>
+        <w:t xml:space="preserve">ccommodates </w:t>
+      </w:r>
+      <w:r>
+        <w:t>the stored</w:t>
+      </w:r>
+      <w:r>
+        <w:t xml:space="preserve"> data processing and reporting needs.</w:t>
+      </w:r>
+    </w:p>
+    <w:p>
+      <w:pPr>
+        <w:pStyle w:val="NormalWeb"/>
+        <w:spacing w:line="276" w:lineRule="auto"/>
+        <w:ind w:left="682" w:firstLine="38"/>
+        <w:contextualSpacing/>
+      </w:pPr>
+    </w:p>
+    <w:p>
+      <w:pPr>
+        <w:pStyle w:val="NormalWeb"/>
+        <w:numPr>
+          <w:ilvl w:val="0"/>
+          <w:numId w:val="6"/>
+        </w:numPr>
+        <w:spacing w:line="276" w:lineRule="auto"/>
+        <w:contextualSpacing/>
+      </w:pPr>
+      <w:r>
+        <w:t>What is a Data Access Layer (DAL), and how does it simplify database interactions?</w:t>
+      </w:r>
+    </w:p>
+    <w:p>
+      <w:pPr>
+        <w:pStyle w:val="NormalWeb"/>
+        <w:spacing w:line="276" w:lineRule="auto"/>
+        <w:ind w:left="682" w:firstLine="38"/>
+        <w:contextualSpacing/>
+      </w:pPr>
+      <w:r>
+        <w:t>A Data Access Layer (DAL) is a part of the software application (module, project or any else), which is responsible for</w:t>
+      </w:r>
+      <w:r>
+        <w:tab/>
+        <w:t>interaction with the database. In a three-tier layered application</w:t>
+      </w:r>
+      <w:r>
+        <w:t xml:space="preserve"> together</w:t>
+      </w:r>
+      <w:r>
+        <w:t xml:space="preserve"> with Business Logic </w:t>
+      </w:r>
+      <w:r>
+        <w:t xml:space="preserve">(BL) </w:t>
+      </w:r>
+      <w:r>
+        <w:t>and Presentation layers</w:t>
+      </w:r>
+      <w:r>
+        <w:t>, forms a well-supported modular system, each part of which has its own responsibilities.</w:t>
+      </w:r>
+      <w:r>
+        <w:t xml:space="preserve"> DAL provides the simplified and consistent methods for accessing, retrieving and manipulating the stored data.</w:t>
+      </w:r>
+    </w:p>
+    <w:p>
+      <w:pPr>
+        <w:pStyle w:val="NormalWeb"/>
+        <w:spacing w:line="276" w:lineRule="auto"/>
+        <w:ind w:left="682" w:firstLine="38"/>
+        <w:contextualSpacing/>
+      </w:pPr>
+      <w:r>
+        <w:t>The simplification of the interactions is</w:t>
+      </w:r>
+      <w:r>
+        <w:t xml:space="preserve"> </w:t>
+      </w:r>
+      <w:r>
+        <w:t>about:</w:t>
+      </w:r>
+    </w:p>
+    <w:p>
+      <w:pPr>
+        <w:pStyle w:val="NormalWeb"/>
+        <w:spacing w:line="276" w:lineRule="auto"/>
+        <w:ind w:left="682" w:firstLine="38"/>
+        <w:contextualSpacing/>
+      </w:pPr>
+      <w:r>
+        <w:t>- encapsulating of details of operations, leaving only a single interface</w:t>
+      </w:r>
+    </w:p>
+    <w:p>
+      <w:pPr>
+        <w:pStyle w:val="NormalWeb"/>
+        <w:spacing w:line="276" w:lineRule="auto"/>
+        <w:ind w:left="682" w:firstLine="38"/>
+        <w:contextualSpacing/>
+      </w:pPr>
+      <w:r>
+        <w:t>- single interface provision allows the BL layer’s services to be independent on the type of database used, so any changes to the DB structure (adding a new table, changing a data type) don’t affect the business logic. Same to complete change of DB (e.g. from MySQL to PostgreSQL)</w:t>
+      </w:r>
+    </w:p>
+    <w:p>
+      <w:pPr>
+        <w:pStyle w:val="NormalWeb"/>
+        <w:spacing w:line="276" w:lineRule="auto"/>
+        <w:ind w:left="682" w:firstLine="38"/>
+        <w:contextualSpacing/>
+      </w:pPr>
+      <w:r>
+        <w:t>- increased security to validate queries for SQL injections</w:t>
+      </w:r>
+      <w:r>
+        <w:t>.</w:t>
+      </w:r>
+    </w:p>
+    <w:p>
+      <w:pPr>
+        <w:pStyle w:val="NormalWeb"/>
+        <w:spacing w:line="276" w:lineRule="auto"/>
+        <w:ind w:left="682" w:firstLine="38"/>
+        <w:contextualSpacing/>
+      </w:pPr>
+    </w:p>
+    <w:p>
+      <w:pPr>
+        <w:pStyle w:val="NormalWeb"/>
+        <w:numPr>
+          <w:ilvl w:val="0"/>
+          <w:numId w:val="6"/>
+        </w:numPr>
+        <w:spacing w:line="276" w:lineRule="auto"/>
+        <w:contextualSpacing/>
+      </w:pPr>
+      <w:r>
         <w:t>You need to implement a new service for a customer. How would you select database (SQL or NoSQL)?</w:t>
       </w:r>
     </w:p>
@@ -396,6 +1085,7 @@
         <w:contextualSpacing/>
       </w:pPr>
       <w:r>
+        <w:lastRenderedPageBreak/>
         <w:t xml:space="preserve">- the speed/consistency needs (SQL databases follow ACID principles and its data is always consistent, but NoSQL doesn’t follow with having a speed and simplified scalability) </w:t>
       </w:r>
     </w:p>
@@ -516,7 +1206,6 @@
         <w:contextualSpacing/>
       </w:pPr>
       <w:r>
-        <w:lastRenderedPageBreak/>
         <w:t xml:space="preserve">– </w:t>
       </w:r>
       <w:r>
@@ -571,13 +1260,8 @@
         <w:contextualSpacing/>
       </w:pPr>
       <w:r>
-        <w:t xml:space="preserve">+ don’t require technical knowledge to be reviewed by customers, clear for clients, designers and </w:t>
-      </w:r>
-      <w:proofErr w:type="gramStart"/>
-      <w:r>
-        <w:t>developers</w:t>
-      </w:r>
-      <w:proofErr w:type="gramEnd"/>
+        <w:t>+ don’t require technical knowledge to be reviewed by customers, clear for clients, designers and developers</w:t>
+      </w:r>
     </w:p>
     <w:p>
       <w:pPr>
@@ -644,15 +1328,7 @@
         <w:t xml:space="preserve">diagram describes the way of </w:t>
       </w:r>
       <w:r>
-        <w:t xml:space="preserve">processes held between the components, how they work </w:t>
-      </w:r>
-      <w:proofErr w:type="gramStart"/>
-      <w:r>
-        <w:t>over time</w:t>
-      </w:r>
-      <w:proofErr w:type="gramEnd"/>
-      <w:r>
-        <w:t>, the messages and events between the components and the way they are handled.</w:t>
+        <w:t>processes held between the components, how they work over time, the messages and events between the components and the way they are handled.</w:t>
       </w:r>
     </w:p>
     <w:p>
@@ -674,13 +1350,8 @@
         <w:contextualSpacing/>
       </w:pPr>
       <w:r>
-        <w:t xml:space="preserve">Name the relationship types in a use case </w:t>
-      </w:r>
-      <w:proofErr w:type="gramStart"/>
-      <w:r>
-        <w:t>diagram</w:t>
-      </w:r>
-      <w:proofErr w:type="gramEnd"/>
+        <w:t>Name the relationship types in a use case diagram</w:t>
+      </w:r>
     </w:p>
     <w:p>
       <w:pPr>
@@ -693,15 +1364,7 @@
         <w:t>Association</w:t>
       </w:r>
       <w:r>
-        <w:t xml:space="preserve">, Extend, Include, Use case or actor </w:t>
-      </w:r>
-      <w:proofErr w:type="gramStart"/>
-      <w:r>
-        <w:t>generalization</w:t>
-      </w:r>
-      <w:proofErr w:type="gramEnd"/>
-      <w:r>
-        <w:t xml:space="preserve"> </w:t>
+        <w:t xml:space="preserve">, Extend, Include, Use case or actor generalization </w:t>
       </w:r>
     </w:p>
     <w:p>
@@ -739,11 +1402,7 @@
         <w:t xml:space="preserve">involved in the sequence </w:t>
       </w:r>
       <w:r>
-        <w:t xml:space="preserve">are represented as a </w:t>
-      </w:r>
-      <w:proofErr w:type="gramStart"/>
-      <w:r>
-        <w:t>vertical dotted “lifeline</w:t>
+        <w:t>are represented as a vertical dotted “lifeline</w:t>
       </w:r>
       <w:r>
         <w:t>s</w:t>
@@ -751,15 +1410,9 @@
       <w:r>
         <w:t>”</w:t>
       </w:r>
-      <w:proofErr w:type="gramEnd"/>
-      <w:r>
-        <w:t xml:space="preserve">. The interaction between those lifelines is shown with horizontal arrows in the same order (from up to down) the actions are </w:t>
-      </w:r>
-      <w:proofErr w:type="gramStart"/>
-      <w:r>
-        <w:t>performed</w:t>
-      </w:r>
-      <w:proofErr w:type="gramEnd"/>
+      <w:r>
+        <w:t>. The interaction between those lifelines is shown with horizontal arrows in the same order (from up to down) the actions are performed</w:t>
+      </w:r>
     </w:p>
     <w:p>
       <w:pPr>
@@ -1073,6 +1726,95 @@
     </w:lvl>
   </w:abstractNum>
   <w:abstractNum w:abstractNumId="3" w15:restartNumberingAfterBreak="0">
+    <w:nsid w:val="4B31664B"/>
+    <w:multiLevelType w:val="hybridMultilevel"/>
+    <w:tmpl w:val="0BB43E88"/>
+    <w:lvl w:ilvl="0" w:tplc="FFFFFFFF">
+      <w:start w:val="1"/>
+      <w:numFmt w:val="decimal"/>
+      <w:lvlText w:val="%1."/>
+      <w:lvlJc w:val="left"/>
+      <w:pPr>
+        <w:ind w:left="682" w:hanging="540"/>
+      </w:pPr>
+      <w:rPr>
+        <w:rFonts w:hint="default"/>
+      </w:rPr>
+    </w:lvl>
+    <w:lvl w:ilvl="1" w:tplc="FFFFFFFF" w:tentative="1">
+      <w:start w:val="1"/>
+      <w:numFmt w:val="lowerLetter"/>
+      <w:lvlText w:val="%2."/>
+      <w:lvlJc w:val="left"/>
+      <w:pPr>
+        <w:ind w:left="1222" w:hanging="360"/>
+      </w:pPr>
+    </w:lvl>
+    <w:lvl w:ilvl="2" w:tplc="FFFFFFFF" w:tentative="1">
+      <w:start w:val="1"/>
+      <w:numFmt w:val="lowerRoman"/>
+      <w:lvlText w:val="%3."/>
+      <w:lvlJc w:val="right"/>
+      <w:pPr>
+        <w:ind w:left="1942" w:hanging="180"/>
+      </w:pPr>
+    </w:lvl>
+    <w:lvl w:ilvl="3" w:tplc="FFFFFFFF" w:tentative="1">
+      <w:start w:val="1"/>
+      <w:numFmt w:val="decimal"/>
+      <w:lvlText w:val="%4."/>
+      <w:lvlJc w:val="left"/>
+      <w:pPr>
+        <w:ind w:left="2662" w:hanging="360"/>
+      </w:pPr>
+    </w:lvl>
+    <w:lvl w:ilvl="4" w:tplc="FFFFFFFF" w:tentative="1">
+      <w:start w:val="1"/>
+      <w:numFmt w:val="lowerLetter"/>
+      <w:lvlText w:val="%5."/>
+      <w:lvlJc w:val="left"/>
+      <w:pPr>
+        <w:ind w:left="3382" w:hanging="360"/>
+      </w:pPr>
+    </w:lvl>
+    <w:lvl w:ilvl="5" w:tplc="FFFFFFFF" w:tentative="1">
+      <w:start w:val="1"/>
+      <w:numFmt w:val="lowerRoman"/>
+      <w:lvlText w:val="%6."/>
+      <w:lvlJc w:val="right"/>
+      <w:pPr>
+        <w:ind w:left="4102" w:hanging="180"/>
+      </w:pPr>
+    </w:lvl>
+    <w:lvl w:ilvl="6" w:tplc="FFFFFFFF" w:tentative="1">
+      <w:start w:val="1"/>
+      <w:numFmt w:val="decimal"/>
+      <w:lvlText w:val="%7."/>
+      <w:lvlJc w:val="left"/>
+      <w:pPr>
+        <w:ind w:left="4822" w:hanging="360"/>
+      </w:pPr>
+    </w:lvl>
+    <w:lvl w:ilvl="7" w:tplc="FFFFFFFF" w:tentative="1">
+      <w:start w:val="1"/>
+      <w:numFmt w:val="lowerLetter"/>
+      <w:lvlText w:val="%8."/>
+      <w:lvlJc w:val="left"/>
+      <w:pPr>
+        <w:ind w:left="5542" w:hanging="360"/>
+      </w:pPr>
+    </w:lvl>
+    <w:lvl w:ilvl="8" w:tplc="FFFFFFFF" w:tentative="1">
+      <w:start w:val="1"/>
+      <w:numFmt w:val="lowerRoman"/>
+      <w:lvlText w:val="%9."/>
+      <w:lvlJc w:val="right"/>
+      <w:pPr>
+        <w:ind w:left="6262" w:hanging="180"/>
+      </w:pPr>
+    </w:lvl>
+  </w:abstractNum>
+  <w:abstractNum w:abstractNumId="4" w15:restartNumberingAfterBreak="0">
     <w:nsid w:val="70D27226"/>
     <w:multiLevelType w:val="hybridMultilevel"/>
     <w:tmpl w:val="2F4A9204"/>
@@ -1162,7 +1904,7 @@
       </w:pPr>
     </w:lvl>
   </w:abstractNum>
-  <w:abstractNum w:abstractNumId="4" w15:restartNumberingAfterBreak="0">
+  <w:abstractNum w:abstractNumId="5" w15:restartNumberingAfterBreak="0">
     <w:nsid w:val="717867B8"/>
     <w:multiLevelType w:val="hybridMultilevel"/>
     <w:tmpl w:val="0BB43E88"/>
@@ -1252,7 +1994,7 @@
     </w:lvl>
   </w:abstractNum>
   <w:num w:numId="1" w16cid:durableId="1642147414">
-    <w:abstractNumId w:val="4"/>
+    <w:abstractNumId w:val="5"/>
   </w:num>
   <w:num w:numId="2" w16cid:durableId="430395843">
     <w:abstractNumId w:val="2"/>
@@ -1261,10 +2003,13 @@
     <w:abstractNumId w:val="0"/>
   </w:num>
   <w:num w:numId="4" w16cid:durableId="2061173583">
-    <w:abstractNumId w:val="3"/>
+    <w:abstractNumId w:val="4"/>
   </w:num>
   <w:num w:numId="5" w16cid:durableId="1893493161">
     <w:abstractNumId w:val="1"/>
+  </w:num>
+  <w:num w:numId="6" w16cid:durableId="301737195">
+    <w:abstractNumId w:val="3"/>
   </w:num>
 </w:numbering>
 </file>

</xml_diff>

<commit_message>
Update answers, update DAL test coverage
</commit_message>
<xml_diff>
--- a/docs/Answers.docx
+++ b/docs/Answers.docx
@@ -24,6 +24,1176 @@
           <w:b/>
           <w:bCs/>
         </w:rPr>
+        <w:t>Unit and Integration testing</w:t>
+      </w:r>
+    </w:p>
+    <w:p>
+      <w:pPr>
+        <w:pStyle w:val="NormalWeb"/>
+        <w:numPr>
+          <w:ilvl w:val="0"/>
+          <w:numId w:val="1"/>
+        </w:numPr>
+        <w:spacing w:line="276" w:lineRule="auto"/>
+        <w:contextualSpacing/>
+      </w:pPr>
+      <w:r>
+        <w:t xml:space="preserve">What are the benefits and drawbacks of </w:t>
+      </w:r>
+      <w:r>
+        <w:t>unit tests</w:t>
+      </w:r>
+      <w:r>
+        <w:t>?</w:t>
+      </w:r>
+    </w:p>
+    <w:p>
+      <w:pPr>
+        <w:pStyle w:val="NormalWeb"/>
+        <w:ind w:left="142" w:firstLine="540"/>
+        <w:contextualSpacing/>
+        <w:rPr>
+          <w:u w:val="single"/>
+        </w:rPr>
+      </w:pPr>
+      <w:r>
+        <w:rPr>
+          <w:u w:val="single"/>
+        </w:rPr>
+        <w:t>The b</w:t>
+      </w:r>
+      <w:r>
+        <w:rPr>
+          <w:u w:val="single"/>
+        </w:rPr>
+        <w:t>enefits</w:t>
+      </w:r>
+      <w:r>
+        <w:rPr>
+          <w:u w:val="single"/>
+        </w:rPr>
+        <w:t xml:space="preserve">: </w:t>
+      </w:r>
+    </w:p>
+    <w:p>
+      <w:pPr>
+        <w:pStyle w:val="NormalWeb"/>
+        <w:numPr>
+          <w:ilvl w:val="0"/>
+          <w:numId w:val="10"/>
+        </w:numPr>
+        <w:ind w:left="142" w:firstLine="567"/>
+        <w:contextualSpacing/>
+      </w:pPr>
+      <w:r>
+        <w:t>c</w:t>
+      </w:r>
+      <w:r>
+        <w:t xml:space="preserve">ode </w:t>
+      </w:r>
+      <w:r>
+        <w:t>q</w:t>
+      </w:r>
+      <w:r>
+        <w:t>uality</w:t>
+      </w:r>
+      <w:r>
+        <w:t xml:space="preserve"> insurance (unit tests allow to </w:t>
+      </w:r>
+      <w:r>
+        <w:t>ensure the code works as intended and meets the requirements</w:t>
+      </w:r>
+      <w:r>
+        <w:t xml:space="preserve">, so any </w:t>
+      </w:r>
+      <w:r>
+        <w:t>change</w:t>
+      </w:r>
+      <w:r>
+        <w:t>s</w:t>
+      </w:r>
+      <w:r>
+        <w:t xml:space="preserve"> break</w:t>
+      </w:r>
+      <w:r>
+        <w:t xml:space="preserve">ing </w:t>
+      </w:r>
+      <w:r>
+        <w:t xml:space="preserve">a feature </w:t>
+      </w:r>
+      <w:r>
+        <w:t xml:space="preserve">may </w:t>
+      </w:r>
+      <w:r>
+        <w:t>be identified quickly</w:t>
+      </w:r>
+      <w:r>
+        <w:t>),</w:t>
+      </w:r>
+    </w:p>
+    <w:p>
+      <w:pPr>
+        <w:pStyle w:val="NormalWeb"/>
+        <w:numPr>
+          <w:ilvl w:val="0"/>
+          <w:numId w:val="10"/>
+        </w:numPr>
+        <w:ind w:left="142" w:firstLine="567"/>
+        <w:contextualSpacing/>
+      </w:pPr>
+      <w:r>
+        <w:t>quick code checks (if changes broken a feature or not),</w:t>
+      </w:r>
+    </w:p>
+    <w:p>
+      <w:pPr>
+        <w:pStyle w:val="NormalWeb"/>
+        <w:numPr>
+          <w:ilvl w:val="0"/>
+          <w:numId w:val="10"/>
+        </w:numPr>
+        <w:ind w:left="142" w:firstLine="567"/>
+        <w:contextualSpacing/>
+      </w:pPr>
+      <w:r>
+        <w:t xml:space="preserve">help with code design (mainly with </w:t>
+      </w:r>
+      <w:r>
+        <w:t>via Test Driven Development (TDD</w:t>
+      </w:r>
+      <w:r>
+        <w:t>)</w:t>
+      </w:r>
+      <w:r>
+        <w:t>,</w:t>
+      </w:r>
+    </w:p>
+    <w:p>
+      <w:pPr>
+        <w:pStyle w:val="NormalWeb"/>
+        <w:numPr>
+          <w:ilvl w:val="0"/>
+          <w:numId w:val="10"/>
+        </w:numPr>
+        <w:ind w:left="142" w:firstLine="567"/>
+        <w:contextualSpacing/>
+      </w:pPr>
+      <w:r>
+        <w:t>may be a part of d</w:t>
+      </w:r>
+      <w:r>
+        <w:t>ocumentation</w:t>
+      </w:r>
+      <w:r>
+        <w:t xml:space="preserve"> for the code and features, </w:t>
+      </w:r>
+      <w:r>
+        <w:t>showing how a function should work and be used.</w:t>
+      </w:r>
+    </w:p>
+    <w:p>
+      <w:pPr>
+        <w:pStyle w:val="NormalWeb"/>
+        <w:ind w:left="142" w:firstLine="540"/>
+        <w:contextualSpacing/>
+        <w:rPr>
+          <w:u w:val="single"/>
+        </w:rPr>
+      </w:pPr>
+      <w:r>
+        <w:rPr>
+          <w:u w:val="single"/>
+        </w:rPr>
+        <w:t>The d</w:t>
+      </w:r>
+      <w:r>
+        <w:rPr>
+          <w:u w:val="single"/>
+        </w:rPr>
+        <w:t>rawback</w:t>
+      </w:r>
+      <w:r>
+        <w:rPr>
+          <w:u w:val="single"/>
+        </w:rPr>
+        <w:t>s</w:t>
+      </w:r>
+      <w:r>
+        <w:rPr>
+          <w:u w:val="single"/>
+        </w:rPr>
+        <w:t>:</w:t>
+      </w:r>
+    </w:p>
+    <w:p>
+      <w:pPr>
+        <w:pStyle w:val="NormalWeb"/>
+        <w:numPr>
+          <w:ilvl w:val="0"/>
+          <w:numId w:val="10"/>
+        </w:numPr>
+        <w:ind w:left="142" w:firstLine="567"/>
+        <w:contextualSpacing/>
+      </w:pPr>
+      <w:r>
+        <w:t xml:space="preserve">require extra time for writing new tests and support </w:t>
+      </w:r>
+      <w:r>
+        <w:t xml:space="preserve">of </w:t>
+      </w:r>
+      <w:r>
+        <w:t>the existing ones</w:t>
+      </w:r>
+      <w:r>
+        <w:t xml:space="preserve"> if the requirements were updated,</w:t>
+      </w:r>
+    </w:p>
+    <w:p>
+      <w:pPr>
+        <w:pStyle w:val="NormalWeb"/>
+        <w:numPr>
+          <w:ilvl w:val="0"/>
+          <w:numId w:val="10"/>
+        </w:numPr>
+        <w:ind w:left="142" w:firstLine="567"/>
+        <w:contextualSpacing/>
+      </w:pPr>
+      <w:r>
+        <w:t xml:space="preserve">reflect only the </w:t>
+      </w:r>
+      <w:r>
+        <w:t>individual components</w:t>
+      </w:r>
+      <w:r>
+        <w:t xml:space="preserve"> </w:t>
+      </w:r>
+      <w:r>
+        <w:t>checks, but not the check of the whole complex. “All passed unit tests don’t mean there are no integration bugs”</w:t>
+      </w:r>
+      <w:r>
+        <w:t>.</w:t>
+      </w:r>
+    </w:p>
+    <w:p>
+      <w:pPr>
+        <w:pStyle w:val="NormalWeb"/>
+        <w:numPr>
+          <w:ilvl w:val="0"/>
+          <w:numId w:val="10"/>
+        </w:numPr>
+        <w:ind w:left="142" w:firstLine="540"/>
+        <w:contextualSpacing/>
+        <w:rPr>
+          <w:b/>
+          <w:bCs/>
+        </w:rPr>
+      </w:pPr>
+      <w:r>
+        <w:t xml:space="preserve">don't fix/reflect all the bugs of the components, </w:t>
+      </w:r>
+      <w:r>
+        <w:t>especially th</w:t>
+      </w:r>
+      <w:r>
+        <w:t xml:space="preserve">e exceptions occurring while </w:t>
+      </w:r>
+      <w:r>
+        <w:t>interaction</w:t>
+      </w:r>
+      <w:r>
+        <w:t xml:space="preserve"> between components – so unit testing should not be the only form of testing</w:t>
+      </w:r>
+      <w:r>
+        <w:t>.</w:t>
+      </w:r>
+    </w:p>
+    <w:p>
+      <w:pPr>
+        <w:pStyle w:val="NormalWeb"/>
+        <w:ind w:left="682"/>
+        <w:contextualSpacing/>
+        <w:rPr>
+          <w:b/>
+          <w:bCs/>
+        </w:rPr>
+      </w:pPr>
+    </w:p>
+    <w:p>
+      <w:pPr>
+        <w:pStyle w:val="NormalWeb"/>
+        <w:numPr>
+          <w:ilvl w:val="0"/>
+          <w:numId w:val="1"/>
+        </w:numPr>
+        <w:spacing w:line="276" w:lineRule="auto"/>
+        <w:contextualSpacing/>
+      </w:pPr>
+      <w:r>
+        <w:t>What are the benefits and drawbacks of integration tests?</w:t>
+      </w:r>
+    </w:p>
+    <w:p>
+      <w:pPr>
+        <w:pStyle w:val="NormalWeb"/>
+        <w:ind w:left="142" w:firstLine="540"/>
+        <w:contextualSpacing/>
+        <w:rPr>
+          <w:u w:val="single"/>
+        </w:rPr>
+      </w:pPr>
+      <w:r>
+        <w:rPr>
+          <w:u w:val="single"/>
+        </w:rPr>
+        <w:t xml:space="preserve">The benefits: </w:t>
+      </w:r>
+    </w:p>
+    <w:p>
+      <w:pPr>
+        <w:pStyle w:val="NormalWeb"/>
+        <w:numPr>
+          <w:ilvl w:val="0"/>
+          <w:numId w:val="10"/>
+        </w:numPr>
+        <w:ind w:left="142" w:firstLine="567"/>
+        <w:contextualSpacing/>
+      </w:pPr>
+      <w:r>
+        <w:t>simulate real usage scenarios,</w:t>
+      </w:r>
+    </w:p>
+    <w:p>
+      <w:pPr>
+        <w:pStyle w:val="NormalWeb"/>
+        <w:numPr>
+          <w:ilvl w:val="0"/>
+          <w:numId w:val="10"/>
+        </w:numPr>
+        <w:ind w:left="142" w:firstLine="567"/>
+        <w:contextualSpacing/>
+      </w:pPr>
+      <w:r>
+        <w:t>allow check the work of several interacting components of the system,</w:t>
+      </w:r>
+    </w:p>
+    <w:p>
+      <w:pPr>
+        <w:pStyle w:val="NormalWeb"/>
+        <w:numPr>
+          <w:ilvl w:val="0"/>
+          <w:numId w:val="10"/>
+        </w:numPr>
+        <w:ind w:left="142" w:firstLine="567"/>
+        <w:contextualSpacing/>
+      </w:pPr>
+      <w:r>
+        <w:t>allow check the interaction with the database using real network,</w:t>
+      </w:r>
+    </w:p>
+    <w:p>
+      <w:pPr>
+        <w:pStyle w:val="NormalWeb"/>
+        <w:numPr>
+          <w:ilvl w:val="0"/>
+          <w:numId w:val="10"/>
+        </w:numPr>
+        <w:ind w:left="142" w:firstLine="567"/>
+        <w:contextualSpacing/>
+      </w:pPr>
+      <w:r>
+        <w:t>increase the code coverage together with unit tests implemented</w:t>
+      </w:r>
+    </w:p>
+    <w:p>
+      <w:pPr>
+        <w:pStyle w:val="NormalWeb"/>
+        <w:ind w:left="142" w:firstLine="540"/>
+        <w:contextualSpacing/>
+        <w:rPr>
+          <w:u w:val="single"/>
+        </w:rPr>
+      </w:pPr>
+      <w:r>
+        <w:rPr>
+          <w:u w:val="single"/>
+        </w:rPr>
+        <w:t>The drawbacks:</w:t>
+      </w:r>
+    </w:p>
+    <w:p>
+      <w:pPr>
+        <w:pStyle w:val="NormalWeb"/>
+        <w:numPr>
+          <w:ilvl w:val="0"/>
+          <w:numId w:val="10"/>
+        </w:numPr>
+        <w:ind w:left="142" w:firstLine="567"/>
+        <w:contextualSpacing/>
+      </w:pPr>
+      <w:r>
+        <w:t xml:space="preserve">require extra </w:t>
+      </w:r>
+      <w:r>
+        <w:t>time for implementation (because of the complexity),</w:t>
+      </w:r>
+    </w:p>
+    <w:p>
+      <w:pPr>
+        <w:pStyle w:val="NormalWeb"/>
+        <w:numPr>
+          <w:ilvl w:val="0"/>
+          <w:numId w:val="10"/>
+        </w:numPr>
+        <w:ind w:left="142" w:firstLine="567"/>
+        <w:contextualSpacing/>
+      </w:pPr>
+      <w:r>
+        <w:t>may take more time for execution (as they test real components like database, network, etc),</w:t>
+      </w:r>
+    </w:p>
+    <w:p>
+      <w:pPr>
+        <w:pStyle w:val="NormalWeb"/>
+        <w:numPr>
+          <w:ilvl w:val="0"/>
+          <w:numId w:val="10"/>
+        </w:numPr>
+        <w:ind w:left="142" w:firstLine="567"/>
+        <w:contextualSpacing/>
+      </w:pPr>
+      <w:r>
+        <w:t>difficult rollbacks in cases of failed integration tests,</w:t>
+      </w:r>
+    </w:p>
+    <w:p>
+      <w:pPr>
+        <w:pStyle w:val="NormalWeb"/>
+        <w:numPr>
+          <w:ilvl w:val="0"/>
+          <w:numId w:val="10"/>
+        </w:numPr>
+        <w:ind w:left="142" w:firstLine="567"/>
+        <w:contextualSpacing/>
+      </w:pPr>
+      <w:r>
+        <w:t xml:space="preserve">integration tests may be instable (because of different factors </w:t>
+      </w:r>
+      <w:r>
+        <w:t>like race conditions, timing issues, reliance on external resources (like a database or network), randomness in test data or system state, hardware variability</w:t>
+      </w:r>
+      <w:r>
+        <w:t>, etc).</w:t>
+      </w:r>
+    </w:p>
+    <w:p>
+      <w:pPr>
+        <w:pStyle w:val="NormalWeb"/>
+        <w:contextualSpacing/>
+      </w:pPr>
+    </w:p>
+    <w:p>
+      <w:pPr>
+        <w:pStyle w:val="NormalWeb"/>
+        <w:numPr>
+          <w:ilvl w:val="0"/>
+          <w:numId w:val="1"/>
+        </w:numPr>
+        <w:spacing w:line="276" w:lineRule="auto"/>
+        <w:contextualSpacing/>
+      </w:pPr>
+      <w:r>
+        <w:t>What are benefits and drawbacks of end-to-end tests?</w:t>
+      </w:r>
+    </w:p>
+    <w:p>
+      <w:pPr>
+        <w:pStyle w:val="NormalWeb"/>
+        <w:ind w:left="142" w:firstLine="540"/>
+        <w:contextualSpacing/>
+        <w:rPr>
+          <w:u w:val="single"/>
+        </w:rPr>
+      </w:pPr>
+      <w:r>
+        <w:rPr>
+          <w:u w:val="single"/>
+        </w:rPr>
+        <w:t xml:space="preserve">The benefits: </w:t>
+      </w:r>
+    </w:p>
+    <w:p>
+      <w:pPr>
+        <w:pStyle w:val="NormalWeb"/>
+        <w:numPr>
+          <w:ilvl w:val="0"/>
+          <w:numId w:val="10"/>
+        </w:numPr>
+        <w:ind w:left="142" w:firstLine="567"/>
+        <w:contextualSpacing/>
+      </w:pPr>
+      <w:r>
+        <w:t>simulate real usage scenarios</w:t>
+      </w:r>
+      <w:r>
+        <w:t xml:space="preserve"> &amp; workflows</w:t>
+      </w:r>
+      <w:r>
+        <w:t>,</w:t>
+      </w:r>
+    </w:p>
+    <w:p>
+      <w:pPr>
+        <w:pStyle w:val="NormalWeb"/>
+        <w:numPr>
+          <w:ilvl w:val="0"/>
+          <w:numId w:val="10"/>
+        </w:numPr>
+        <w:ind w:left="142" w:firstLine="567"/>
+        <w:contextualSpacing/>
+        <w:rPr>
+          <w:u w:val="single"/>
+        </w:rPr>
+      </w:pPr>
+      <w:r>
+        <w:t>sometimes can identify the bugs that were not found on the unit testing and the integration testing stages,</w:t>
+      </w:r>
+    </w:p>
+    <w:p>
+      <w:pPr>
+        <w:pStyle w:val="NormalWeb"/>
+        <w:numPr>
+          <w:ilvl w:val="0"/>
+          <w:numId w:val="10"/>
+        </w:numPr>
+        <w:ind w:left="142" w:firstLine="567"/>
+        <w:contextualSpacing/>
+        <w:rPr>
+          <w:u w:val="single"/>
+        </w:rPr>
+      </w:pPr>
+      <w:r>
+        <w:t>reflect real user experience, so team is more confident in the system’s health,</w:t>
+      </w:r>
+    </w:p>
+    <w:p>
+      <w:pPr>
+        <w:pStyle w:val="NormalWeb"/>
+        <w:numPr>
+          <w:ilvl w:val="0"/>
+          <w:numId w:val="10"/>
+        </w:numPr>
+        <w:ind w:left="142" w:firstLine="567"/>
+        <w:contextualSpacing/>
+      </w:pPr>
+      <w:r>
+        <w:t xml:space="preserve">check </w:t>
+      </w:r>
+      <w:r>
+        <w:t>the interaction with external systems (higher level of integration testing)</w:t>
+      </w:r>
+    </w:p>
+    <w:p>
+      <w:pPr>
+        <w:pStyle w:val="NormalWeb"/>
+        <w:ind w:left="709"/>
+        <w:contextualSpacing/>
+      </w:pPr>
+      <w:r>
+        <w:rPr>
+          <w:u w:val="single"/>
+        </w:rPr>
+        <w:t>The drawbacks:</w:t>
+      </w:r>
+    </w:p>
+    <w:p>
+      <w:pPr>
+        <w:pStyle w:val="NormalWeb"/>
+        <w:numPr>
+          <w:ilvl w:val="0"/>
+          <w:numId w:val="10"/>
+        </w:numPr>
+        <w:ind w:left="142" w:firstLine="567"/>
+        <w:contextualSpacing/>
+      </w:pPr>
+      <w:r>
+        <w:t>increased complexity (require deep understanding of the whole system)</w:t>
+      </w:r>
+    </w:p>
+    <w:p>
+      <w:pPr>
+        <w:pStyle w:val="NormalWeb"/>
+        <w:numPr>
+          <w:ilvl w:val="0"/>
+          <w:numId w:val="10"/>
+        </w:numPr>
+        <w:ind w:left="142" w:firstLine="567"/>
+        <w:contextualSpacing/>
+      </w:pPr>
+      <w:r>
+        <w:t xml:space="preserve">require extra time for implementation </w:t>
+      </w:r>
+      <w:r>
+        <w:t xml:space="preserve">&amp; support </w:t>
+      </w:r>
+      <w:r>
+        <w:t>(because of the complexity),</w:t>
+      </w:r>
+    </w:p>
+    <w:p>
+      <w:pPr>
+        <w:pStyle w:val="NormalWeb"/>
+        <w:numPr>
+          <w:ilvl w:val="0"/>
+          <w:numId w:val="10"/>
+        </w:numPr>
+        <w:ind w:left="142" w:firstLine="567"/>
+        <w:contextualSpacing/>
+      </w:pPr>
+      <w:r>
+        <w:t xml:space="preserve">may take more time for execution </w:t>
+      </w:r>
+      <w:r>
+        <w:t xml:space="preserve">than integration tests do </w:t>
+      </w:r>
+      <w:r>
+        <w:t xml:space="preserve">(as </w:t>
+      </w:r>
+      <w:r>
+        <w:t>e2e tests can check interaction with external systems</w:t>
+      </w:r>
+      <w:r>
+        <w:t>),</w:t>
+      </w:r>
+    </w:p>
+    <w:p>
+      <w:pPr>
+        <w:pStyle w:val="NormalWeb"/>
+        <w:numPr>
+          <w:ilvl w:val="0"/>
+          <w:numId w:val="10"/>
+        </w:numPr>
+        <w:ind w:left="142" w:firstLine="567"/>
+        <w:contextualSpacing/>
+      </w:pPr>
+      <w:r>
+        <w:t xml:space="preserve">may be instable (because of </w:t>
+      </w:r>
+      <w:r>
+        <w:t>testing several components and external systems</w:t>
+      </w:r>
+      <w:r>
+        <w:t>).</w:t>
+      </w:r>
+    </w:p>
+    <w:p>
+      <w:pPr>
+        <w:pStyle w:val="NormalWeb"/>
+        <w:numPr>
+          <w:ilvl w:val="0"/>
+          <w:numId w:val="10"/>
+        </w:numPr>
+        <w:ind w:left="142" w:firstLine="567"/>
+        <w:contextualSpacing/>
+      </w:pPr>
+      <w:r>
+        <w:t>increased debugging complexity,</w:t>
+      </w:r>
+    </w:p>
+    <w:p>
+      <w:pPr>
+        <w:pStyle w:val="NormalWeb"/>
+        <w:numPr>
+          <w:ilvl w:val="0"/>
+          <w:numId w:val="10"/>
+        </w:numPr>
+        <w:ind w:left="142" w:firstLine="567"/>
+        <w:contextualSpacing/>
+      </w:pPr>
+      <w:r>
+        <w:t>usually require a separate prod-like testing environment (what increases the costs and require extra maintenance)</w:t>
+      </w:r>
+    </w:p>
+    <w:p>
+      <w:pPr>
+        <w:pStyle w:val="NormalWeb"/>
+        <w:spacing w:line="276" w:lineRule="auto"/>
+        <w:ind w:left="682"/>
+        <w:contextualSpacing/>
+      </w:pPr>
+    </w:p>
+    <w:p>
+      <w:pPr>
+        <w:pStyle w:val="NormalWeb"/>
+        <w:numPr>
+          <w:ilvl w:val="0"/>
+          <w:numId w:val="1"/>
+        </w:numPr>
+        <w:spacing w:line="276" w:lineRule="auto"/>
+        <w:contextualSpacing/>
+      </w:pPr>
+      <w:r>
+        <w:t>When/why you would do database integration tests?</w:t>
+      </w:r>
+    </w:p>
+    <w:p>
+      <w:pPr>
+        <w:pStyle w:val="NormalWeb"/>
+        <w:numPr>
+          <w:ilvl w:val="0"/>
+          <w:numId w:val="10"/>
+        </w:numPr>
+        <w:ind w:left="142" w:firstLine="567"/>
+        <w:contextualSpacing/>
+      </w:pPr>
+      <w:r>
+        <w:t>w</w:t>
+      </w:r>
+      <w:r>
+        <w:t>hen it’s necessary to verify that the application can execute CRUD operations over the database correctly</w:t>
+      </w:r>
+      <w:r>
+        <w:t>,</w:t>
+      </w:r>
+    </w:p>
+    <w:p>
+      <w:pPr>
+        <w:pStyle w:val="NormalWeb"/>
+        <w:numPr>
+          <w:ilvl w:val="0"/>
+          <w:numId w:val="10"/>
+        </w:numPr>
+        <w:ind w:left="142" w:firstLine="540"/>
+        <w:contextualSpacing/>
+      </w:pPr>
+      <w:r>
+        <w:t>when it’s necessary to check the correctness of the transactions executed (and/or rolled back) over multiple tables</w:t>
+      </w:r>
+      <w:r>
+        <w:t xml:space="preserve"> (including cascading operations),</w:t>
+      </w:r>
+    </w:p>
+    <w:p>
+      <w:pPr>
+        <w:pStyle w:val="NormalWeb"/>
+        <w:numPr>
+          <w:ilvl w:val="0"/>
+          <w:numId w:val="10"/>
+        </w:numPr>
+        <w:ind w:left="142" w:firstLine="540"/>
+        <w:contextualSpacing/>
+      </w:pPr>
+      <w:r>
+        <w:t xml:space="preserve">when the efficiency of the </w:t>
+      </w:r>
+      <w:r>
+        <w:t>interaction with the database should be tested,</w:t>
+      </w:r>
+    </w:p>
+    <w:p>
+      <w:pPr>
+        <w:pStyle w:val="NormalWeb"/>
+        <w:numPr>
+          <w:ilvl w:val="0"/>
+          <w:numId w:val="10"/>
+        </w:numPr>
+        <w:ind w:left="142" w:firstLine="540"/>
+        <w:contextualSpacing/>
+      </w:pPr>
+      <w:r>
+        <w:t>when testing the workflows after the migration held,</w:t>
+      </w:r>
+    </w:p>
+    <w:p>
+      <w:pPr>
+        <w:pStyle w:val="NormalWeb"/>
+        <w:numPr>
+          <w:ilvl w:val="0"/>
+          <w:numId w:val="10"/>
+        </w:numPr>
+        <w:ind w:left="142" w:firstLine="540"/>
+        <w:contextualSpacing/>
+        <w:rPr>
+          <w:b/>
+          <w:bCs/>
+        </w:rPr>
+      </w:pPr>
+      <w:r>
+        <w:t>when real database operations should be tested (calling the stored procedures, complex queries, etc)</w:t>
+      </w:r>
+    </w:p>
+    <w:p>
+      <w:pPr>
+        <w:pStyle w:val="NormalWeb"/>
+        <w:numPr>
+          <w:ilvl w:val="0"/>
+          <w:numId w:val="1"/>
+        </w:numPr>
+        <w:spacing w:line="276" w:lineRule="auto"/>
+        <w:contextualSpacing/>
+      </w:pPr>
+      <w:r>
+        <w:lastRenderedPageBreak/>
+        <w:t>How testing trophy differs from testing pyramid model?</w:t>
+      </w:r>
+    </w:p>
+    <w:p>
+      <w:pPr>
+        <w:pStyle w:val="NormalWeb"/>
+        <w:ind w:left="142" w:firstLine="540"/>
+        <w:contextualSpacing/>
+        <w:rPr>
+          <w:b/>
+          <w:bCs/>
+        </w:rPr>
+      </w:pPr>
+      <w:r>
+        <w:t>T</w:t>
+      </w:r>
+      <w:r>
+        <w:t xml:space="preserve">he key difference between </w:t>
+      </w:r>
+      <w:r>
+        <w:t xml:space="preserve">those models </w:t>
+      </w:r>
+      <w:r>
+        <w:t xml:space="preserve">is their approach towards testing: the Pyramid advises heavy reliance on unit tests, while the Trophy </w:t>
+      </w:r>
+      <w:r>
+        <w:t>encourages a more balanced approach, emphasiz</w:t>
+      </w:r>
+      <w:r>
+        <w:t>es</w:t>
+      </w:r>
+      <w:r>
+        <w:t xml:space="preserve"> the significance of integration test</w:t>
+      </w:r>
+      <w:r>
+        <w:t xml:space="preserve">ing and static analysis (a testing </w:t>
+      </w:r>
+      <w:r>
+        <w:t>methodology that</w:t>
+      </w:r>
+      <w:r>
+        <w:t xml:space="preserve"> </w:t>
+      </w:r>
+      <w:r>
+        <w:t xml:space="preserve">implies examination of code with identifying  issues related to security, performance, design, coding style, etc </w:t>
+      </w:r>
+      <w:r>
+        <w:t>–</w:t>
+      </w:r>
+      <w:r>
+        <w:t xml:space="preserve"> without the execution of the code itself</w:t>
+      </w:r>
+      <w:r>
+        <w:t>).</w:t>
+      </w:r>
+    </w:p>
+    <w:p>
+      <w:pPr>
+        <w:pStyle w:val="NormalWeb"/>
+        <w:ind w:left="142"/>
+        <w:contextualSpacing/>
+        <w:rPr>
+          <w:b/>
+          <w:bCs/>
+        </w:rPr>
+      </w:pPr>
+    </w:p>
+    <w:p>
+      <w:pPr>
+        <w:pStyle w:val="NormalWeb"/>
+        <w:numPr>
+          <w:ilvl w:val="0"/>
+          <w:numId w:val="1"/>
+        </w:numPr>
+        <w:spacing w:line="276" w:lineRule="auto"/>
+        <w:contextualSpacing/>
+      </w:pPr>
+      <w:r>
+        <w:t>What code coverage metrics do you know? What metric would you use</w:t>
+      </w:r>
+      <w:r>
+        <w:t>?</w:t>
+      </w:r>
+    </w:p>
+    <w:p>
+      <w:pPr>
+        <w:pStyle w:val="NormalWeb"/>
+        <w:ind w:left="142" w:firstLine="540"/>
+        <w:contextualSpacing/>
+      </w:pPr>
+      <w:r>
+        <w:t xml:space="preserve">Function </w:t>
+      </w:r>
+      <w:r>
+        <w:t>c</w:t>
+      </w:r>
+      <w:r>
+        <w:t>overag</w:t>
+      </w:r>
+      <w:r>
+        <w:t>e (</w:t>
+      </w:r>
+      <w:r>
+        <w:t>each method or function has been executed at least once</w:t>
+      </w:r>
+      <w:r>
+        <w:t xml:space="preserve">), </w:t>
+      </w:r>
+    </w:p>
+    <w:p>
+      <w:pPr>
+        <w:pStyle w:val="NormalWeb"/>
+        <w:ind w:left="142" w:firstLine="540"/>
+        <w:contextualSpacing/>
+      </w:pPr>
+      <w:r>
+        <w:t xml:space="preserve">Statement </w:t>
+      </w:r>
+      <w:r>
+        <w:t>c</w:t>
+      </w:r>
+      <w:r>
+        <w:t>overage</w:t>
+      </w:r>
+      <w:r>
+        <w:t xml:space="preserve"> (the amount of </w:t>
+      </w:r>
+      <w:r>
+        <w:t xml:space="preserve">the executable statements in the source code </w:t>
+      </w:r>
+      <w:r>
+        <w:t xml:space="preserve">that </w:t>
+      </w:r>
+      <w:r>
+        <w:t>have been run through</w:t>
+      </w:r>
+      <w:r>
+        <w:t xml:space="preserve">), </w:t>
+      </w:r>
+    </w:p>
+    <w:p>
+      <w:pPr>
+        <w:pStyle w:val="NormalWeb"/>
+        <w:ind w:left="142" w:firstLine="540"/>
+        <w:contextualSpacing/>
+      </w:pPr>
+      <w:r>
+        <w:t xml:space="preserve">Branch </w:t>
+      </w:r>
+      <w:r>
+        <w:t>c</w:t>
+      </w:r>
+      <w:r>
+        <w:t>overage</w:t>
+      </w:r>
+      <w:r>
+        <w:t xml:space="preserve"> (</w:t>
+      </w:r>
+      <w:r>
+        <w:t>every possible branch from each decision point</w:t>
+      </w:r>
+      <w:r>
+        <w:t>, including all the if-else statements,</w:t>
+      </w:r>
+      <w:r>
+        <w:t xml:space="preserve"> has been executed</w:t>
+      </w:r>
+      <w:r>
+        <w:t>),</w:t>
+      </w:r>
+    </w:p>
+    <w:p>
+      <w:pPr>
+        <w:pStyle w:val="NormalWeb"/>
+        <w:ind w:left="142" w:firstLine="540"/>
+        <w:contextualSpacing/>
+      </w:pPr>
+      <w:r>
+        <w:t xml:space="preserve">Condition </w:t>
+      </w:r>
+      <w:r>
+        <w:t>c</w:t>
+      </w:r>
+      <w:r>
+        <w:t xml:space="preserve">overage: </w:t>
+      </w:r>
+      <w:r>
+        <w:t>(e</w:t>
+      </w:r>
+      <w:r>
+        <w:t>valuates the true and false outcomes of Boolean expressions</w:t>
+      </w:r>
+      <w:r>
+        <w:t>),</w:t>
+      </w:r>
+    </w:p>
+    <w:p>
+      <w:pPr>
+        <w:pStyle w:val="NormalWeb"/>
+        <w:ind w:left="142" w:firstLine="540"/>
+        <w:contextualSpacing/>
+      </w:pPr>
+      <w:r>
+        <w:t xml:space="preserve">Line </w:t>
+      </w:r>
+      <w:r>
+        <w:t>c</w:t>
+      </w:r>
+      <w:r>
+        <w:t xml:space="preserve">overage: </w:t>
+      </w:r>
+      <w:r>
+        <w:t>(</w:t>
+      </w:r>
+      <w:r>
+        <w:t>the percentage of lines that have been executed in the source code</w:t>
+      </w:r>
+      <w:r>
+        <w:t>),</w:t>
+      </w:r>
+    </w:p>
+    <w:p>
+      <w:pPr>
+        <w:pStyle w:val="NormalWeb"/>
+        <w:ind w:left="142" w:firstLine="540"/>
+        <w:contextualSpacing/>
+      </w:pPr>
+      <w:r>
+        <w:t xml:space="preserve">Path </w:t>
+      </w:r>
+      <w:r>
+        <w:t>c</w:t>
+      </w:r>
+      <w:r>
+        <w:t xml:space="preserve">overage: </w:t>
+      </w:r>
+      <w:r>
+        <w:t>(</w:t>
+      </w:r>
+      <w:r>
+        <w:t>all possible paths through the code (combinations of branches) have been tested</w:t>
+      </w:r>
+      <w:r>
+        <w:t>)</w:t>
+      </w:r>
+      <w:r>
+        <w:t>.</w:t>
+      </w:r>
+    </w:p>
+    <w:p>
+      <w:pPr>
+        <w:pStyle w:val="NormalWeb"/>
+        <w:ind w:left="142" w:firstLine="540"/>
+        <w:contextualSpacing/>
+      </w:pPr>
+      <w:r>
+        <w:t xml:space="preserve">The choice depends on the needs, but </w:t>
+      </w:r>
+      <w:r>
+        <w:t xml:space="preserve">I would use </w:t>
+      </w:r>
+      <w:r>
+        <w:t>Statement and Branch</w:t>
+      </w:r>
+      <w:r>
+        <w:t xml:space="preserve"> coverage metrics</w:t>
+      </w:r>
+      <w:r>
+        <w:t xml:space="preserve"> (</w:t>
+      </w:r>
+      <w:r>
+        <w:t>in some way</w:t>
+      </w:r>
+      <w:r>
+        <w:t xml:space="preserve"> they can guarantee </w:t>
+      </w:r>
+      <w:r>
+        <w:t>a wide range of the program's code is examined, including everything from single lines of code to the overall logic</w:t>
+      </w:r>
+      <w:r>
+        <w:t>).</w:t>
+      </w:r>
+    </w:p>
+    <w:p>
+      <w:pPr>
+        <w:pStyle w:val="NormalWeb"/>
+        <w:ind w:left="142"/>
+        <w:contextualSpacing/>
+        <w:rPr>
+          <w:b/>
+          <w:bCs/>
+        </w:rPr>
+      </w:pPr>
+    </w:p>
+    <w:p>
+      <w:pPr>
+        <w:pStyle w:val="NormalWeb"/>
+        <w:numPr>
+          <w:ilvl w:val="0"/>
+          <w:numId w:val="1"/>
+        </w:numPr>
+        <w:spacing w:line="276" w:lineRule="auto"/>
+        <w:contextualSpacing/>
+      </w:pPr>
+      <w:r>
+        <w:t>What is practically reasonable percent of code coverage?</w:t>
+      </w:r>
+    </w:p>
+    <w:p>
+      <w:pPr>
+        <w:pStyle w:val="NormalWeb"/>
+        <w:ind w:left="142" w:firstLine="540"/>
+        <w:contextualSpacing/>
+        <w:rPr>
+          <w:b/>
+          <w:bCs/>
+        </w:rPr>
+      </w:pPr>
+      <w:r>
+        <w:t>The average reasonable percent of code coverage is at least 70-80% - that value</w:t>
+      </w:r>
+      <w:r>
+        <w:t xml:space="preserve"> can</w:t>
+      </w:r>
+      <w:r>
+        <w:t xml:space="preserve"> ensure critical code parts are covered.</w:t>
+      </w:r>
+    </w:p>
+    <w:p>
+      <w:pPr>
+        <w:pStyle w:val="NormalWeb"/>
+        <w:ind w:left="142"/>
+        <w:contextualSpacing/>
+        <w:rPr>
+          <w:b/>
+          <w:bCs/>
+        </w:rPr>
+      </w:pPr>
+    </w:p>
+    <w:p>
+      <w:pPr>
+        <w:pStyle w:val="NormalWeb"/>
+        <w:ind w:left="142"/>
+        <w:contextualSpacing/>
+        <w:rPr>
+          <w:b/>
+          <w:bCs/>
+        </w:rPr>
+      </w:pPr>
+      <w:r>
+        <w:rPr>
+          <w:b/>
+          <w:bCs/>
+        </w:rPr>
+        <w:t xml:space="preserve">Ticketing Domain – </w:t>
+      </w:r>
+      <w:r>
+        <w:rPr>
+          <w:b/>
+          <w:bCs/>
+        </w:rPr>
         <w:t>Asynchronous ASP.NET Core APIs</w:t>
       </w:r>
     </w:p>
@@ -32,7 +1202,7 @@
         <w:pStyle w:val="NormalWeb"/>
         <w:numPr>
           <w:ilvl w:val="0"/>
-          <w:numId w:val="1"/>
+          <w:numId w:val="7"/>
         </w:numPr>
         <w:spacing w:line="276" w:lineRule="auto"/>
         <w:contextualSpacing/>
@@ -273,7 +1443,7 @@
         <w:pStyle w:val="NormalWeb"/>
         <w:numPr>
           <w:ilvl w:val="0"/>
-          <w:numId w:val="1"/>
+          <w:numId w:val="7"/>
         </w:numPr>
         <w:spacing w:line="276" w:lineRule="auto"/>
         <w:contextualSpacing/>
@@ -382,7 +1552,7 @@
         <w:pStyle w:val="NormalWeb"/>
         <w:numPr>
           <w:ilvl w:val="0"/>
-          <w:numId w:val="1"/>
+          <w:numId w:val="7"/>
         </w:numPr>
         <w:spacing w:line="276" w:lineRule="auto"/>
         <w:contextualSpacing/>
@@ -417,7 +1587,11 @@
         <w:t>As the framework has the middleware pipeline, the request is processed in the configured order</w:t>
       </w:r>
       <w:r>
-        <w:t>, but async middleware can return the control back to the server while waiting for external resources (database, API, etc) – for example this way routing, authentication and logging are handled.</w:t>
+        <w:t xml:space="preserve">, but async middleware can return the control back to the server while waiting for external resources (database, API, etc) – for example </w:t>
+      </w:r>
+      <w:r>
+        <w:lastRenderedPageBreak/>
+        <w:t>this way routing, authentication and logging are handled.</w:t>
       </w:r>
       <w:r>
         <w:t xml:space="preserve"> This way scalability may be achieved (multiple requests handling).</w:t>
@@ -436,7 +1610,7 @@
         <w:pStyle w:val="NormalWeb"/>
         <w:numPr>
           <w:ilvl w:val="0"/>
-          <w:numId w:val="1"/>
+          <w:numId w:val="7"/>
         </w:numPr>
         <w:spacing w:line="276" w:lineRule="auto"/>
         <w:contextualSpacing/>
@@ -554,7 +1728,7 @@
         <w:pStyle w:val="NormalWeb"/>
         <w:numPr>
           <w:ilvl w:val="0"/>
-          <w:numId w:val="1"/>
+          <w:numId w:val="7"/>
         </w:numPr>
         <w:spacing w:line="276" w:lineRule="auto"/>
         <w:contextualSpacing/>
@@ -613,7 +1787,7 @@
         <w:pStyle w:val="NormalWeb"/>
         <w:numPr>
           <w:ilvl w:val="0"/>
-          <w:numId w:val="1"/>
+          <w:numId w:val="7"/>
         </w:numPr>
         <w:spacing w:line="276" w:lineRule="auto"/>
         <w:contextualSpacing/>
@@ -696,10 +1870,7 @@
         <w:contextualSpacing/>
       </w:pPr>
       <w:r>
-        <w:t>PUT is used to modify (update) an existing resource</w:t>
-      </w:r>
-      <w:r>
-        <w:t xml:space="preserve"> completely</w:t>
+        <w:t>PUT is used to modify (update) an existing resource completely</w:t>
       </w:r>
       <w:r>
         <w:t xml:space="preserve">, it’s </w:t>
@@ -1085,7 +2256,6 @@
         <w:contextualSpacing/>
       </w:pPr>
       <w:r>
-        <w:lastRenderedPageBreak/>
         <w:t xml:space="preserve">- the speed/consistency needs (SQL databases follow ACID principles and its data is always consistent, but NoSQL doesn’t follow with having a speed and simplified scalability) </w:t>
       </w:r>
     </w:p>
@@ -1523,6 +2693,119 @@
     </w:lvl>
   </w:abstractNum>
   <w:abstractNum w:abstractNumId="1" w15:restartNumberingAfterBreak="0">
+    <w:nsid w:val="15C560F7"/>
+    <w:multiLevelType w:val="hybridMultilevel"/>
+    <w:tmpl w:val="E6BEB922"/>
+    <w:lvl w:ilvl="0" w:tplc="F8C4317A">
+      <w:start w:val="1"/>
+      <w:numFmt w:val="bullet"/>
+      <w:lvlText w:val=""/>
+      <w:lvlJc w:val="left"/>
+      <w:pPr>
+        <w:ind w:left="1402" w:hanging="360"/>
+      </w:pPr>
+      <w:rPr>
+        <w:rFonts w:ascii="Symbol" w:hAnsi="Symbol" w:hint="default"/>
+      </w:rPr>
+    </w:lvl>
+    <w:lvl w:ilvl="1" w:tplc="FFFFFFFF" w:tentative="1">
+      <w:start w:val="1"/>
+      <w:numFmt w:val="bullet"/>
+      <w:lvlText w:val="o"/>
+      <w:lvlJc w:val="left"/>
+      <w:pPr>
+        <w:ind w:left="2122" w:hanging="360"/>
+      </w:pPr>
+      <w:rPr>
+        <w:rFonts w:ascii="Courier New" w:hAnsi="Courier New" w:cs="Courier New" w:hint="default"/>
+      </w:rPr>
+    </w:lvl>
+    <w:lvl w:ilvl="2" w:tplc="FFFFFFFF" w:tentative="1">
+      <w:start w:val="1"/>
+      <w:numFmt w:val="bullet"/>
+      <w:lvlText w:val=""/>
+      <w:lvlJc w:val="left"/>
+      <w:pPr>
+        <w:ind w:left="2842" w:hanging="360"/>
+      </w:pPr>
+      <w:rPr>
+        <w:rFonts w:ascii="Wingdings" w:hAnsi="Wingdings" w:hint="default"/>
+      </w:rPr>
+    </w:lvl>
+    <w:lvl w:ilvl="3" w:tplc="FFFFFFFF" w:tentative="1">
+      <w:start w:val="1"/>
+      <w:numFmt w:val="bullet"/>
+      <w:lvlText w:val=""/>
+      <w:lvlJc w:val="left"/>
+      <w:pPr>
+        <w:ind w:left="3562" w:hanging="360"/>
+      </w:pPr>
+      <w:rPr>
+        <w:rFonts w:ascii="Symbol" w:hAnsi="Symbol" w:hint="default"/>
+      </w:rPr>
+    </w:lvl>
+    <w:lvl w:ilvl="4" w:tplc="FFFFFFFF" w:tentative="1">
+      <w:start w:val="1"/>
+      <w:numFmt w:val="bullet"/>
+      <w:lvlText w:val="o"/>
+      <w:lvlJc w:val="left"/>
+      <w:pPr>
+        <w:ind w:left="4282" w:hanging="360"/>
+      </w:pPr>
+      <w:rPr>
+        <w:rFonts w:ascii="Courier New" w:hAnsi="Courier New" w:cs="Courier New" w:hint="default"/>
+      </w:rPr>
+    </w:lvl>
+    <w:lvl w:ilvl="5" w:tplc="FFFFFFFF" w:tentative="1">
+      <w:start w:val="1"/>
+      <w:numFmt w:val="bullet"/>
+      <w:lvlText w:val=""/>
+      <w:lvlJc w:val="left"/>
+      <w:pPr>
+        <w:ind w:left="5002" w:hanging="360"/>
+      </w:pPr>
+      <w:rPr>
+        <w:rFonts w:ascii="Wingdings" w:hAnsi="Wingdings" w:hint="default"/>
+      </w:rPr>
+    </w:lvl>
+    <w:lvl w:ilvl="6" w:tplc="FFFFFFFF" w:tentative="1">
+      <w:start w:val="1"/>
+      <w:numFmt w:val="bullet"/>
+      <w:lvlText w:val=""/>
+      <w:lvlJc w:val="left"/>
+      <w:pPr>
+        <w:ind w:left="5722" w:hanging="360"/>
+      </w:pPr>
+      <w:rPr>
+        <w:rFonts w:ascii="Symbol" w:hAnsi="Symbol" w:hint="default"/>
+      </w:rPr>
+    </w:lvl>
+    <w:lvl w:ilvl="7" w:tplc="FFFFFFFF" w:tentative="1">
+      <w:start w:val="1"/>
+      <w:numFmt w:val="bullet"/>
+      <w:lvlText w:val="o"/>
+      <w:lvlJc w:val="left"/>
+      <w:pPr>
+        <w:ind w:left="6442" w:hanging="360"/>
+      </w:pPr>
+      <w:rPr>
+        <w:rFonts w:ascii="Courier New" w:hAnsi="Courier New" w:cs="Courier New" w:hint="default"/>
+      </w:rPr>
+    </w:lvl>
+    <w:lvl w:ilvl="8" w:tplc="FFFFFFFF" w:tentative="1">
+      <w:start w:val="1"/>
+      <w:numFmt w:val="bullet"/>
+      <w:lvlText w:val=""/>
+      <w:lvlJc w:val="left"/>
+      <w:pPr>
+        <w:ind w:left="7162" w:hanging="360"/>
+      </w:pPr>
+      <w:rPr>
+        <w:rFonts w:ascii="Wingdings" w:hAnsi="Wingdings" w:hint="default"/>
+      </w:rPr>
+    </w:lvl>
+  </w:abstractNum>
+  <w:abstractNum w:abstractNumId="2" w15:restartNumberingAfterBreak="0">
     <w:nsid w:val="30295598"/>
     <w:multiLevelType w:val="hybridMultilevel"/>
     <w:tmpl w:val="0BB43E88"/>
@@ -1611,7 +2894,7 @@
       </w:pPr>
     </w:lvl>
   </w:abstractNum>
-  <w:abstractNum w:abstractNumId="2" w15:restartNumberingAfterBreak="0">
+  <w:abstractNum w:abstractNumId="3" w15:restartNumberingAfterBreak="0">
     <w:nsid w:val="3FC0678A"/>
     <w:multiLevelType w:val="hybridMultilevel"/>
     <w:tmpl w:val="F7B20B08"/>
@@ -1725,7 +3008,120 @@
       </w:rPr>
     </w:lvl>
   </w:abstractNum>
-  <w:abstractNum w:abstractNumId="3" w15:restartNumberingAfterBreak="0">
+  <w:abstractNum w:abstractNumId="4" w15:restartNumberingAfterBreak="0">
+    <w:nsid w:val="4B15167B"/>
+    <w:multiLevelType w:val="hybridMultilevel"/>
+    <w:tmpl w:val="4DDC531C"/>
+    <w:lvl w:ilvl="0" w:tplc="04090001">
+      <w:start w:val="1"/>
+      <w:numFmt w:val="bullet"/>
+      <w:lvlText w:val=""/>
+      <w:lvlJc w:val="left"/>
+      <w:pPr>
+        <w:ind w:left="1402" w:hanging="360"/>
+      </w:pPr>
+      <w:rPr>
+        <w:rFonts w:ascii="Symbol" w:hAnsi="Symbol" w:hint="default"/>
+      </w:rPr>
+    </w:lvl>
+    <w:lvl w:ilvl="1" w:tplc="04090003" w:tentative="1">
+      <w:start w:val="1"/>
+      <w:numFmt w:val="bullet"/>
+      <w:lvlText w:val="o"/>
+      <w:lvlJc w:val="left"/>
+      <w:pPr>
+        <w:ind w:left="2122" w:hanging="360"/>
+      </w:pPr>
+      <w:rPr>
+        <w:rFonts w:ascii="Courier New" w:hAnsi="Courier New" w:cs="Courier New" w:hint="default"/>
+      </w:rPr>
+    </w:lvl>
+    <w:lvl w:ilvl="2" w:tplc="04090005" w:tentative="1">
+      <w:start w:val="1"/>
+      <w:numFmt w:val="bullet"/>
+      <w:lvlText w:val=""/>
+      <w:lvlJc w:val="left"/>
+      <w:pPr>
+        <w:ind w:left="2842" w:hanging="360"/>
+      </w:pPr>
+      <w:rPr>
+        <w:rFonts w:ascii="Wingdings" w:hAnsi="Wingdings" w:hint="default"/>
+      </w:rPr>
+    </w:lvl>
+    <w:lvl w:ilvl="3" w:tplc="04090001" w:tentative="1">
+      <w:start w:val="1"/>
+      <w:numFmt w:val="bullet"/>
+      <w:lvlText w:val=""/>
+      <w:lvlJc w:val="left"/>
+      <w:pPr>
+        <w:ind w:left="3562" w:hanging="360"/>
+      </w:pPr>
+      <w:rPr>
+        <w:rFonts w:ascii="Symbol" w:hAnsi="Symbol" w:hint="default"/>
+      </w:rPr>
+    </w:lvl>
+    <w:lvl w:ilvl="4" w:tplc="04090003" w:tentative="1">
+      <w:start w:val="1"/>
+      <w:numFmt w:val="bullet"/>
+      <w:lvlText w:val="o"/>
+      <w:lvlJc w:val="left"/>
+      <w:pPr>
+        <w:ind w:left="4282" w:hanging="360"/>
+      </w:pPr>
+      <w:rPr>
+        <w:rFonts w:ascii="Courier New" w:hAnsi="Courier New" w:cs="Courier New" w:hint="default"/>
+      </w:rPr>
+    </w:lvl>
+    <w:lvl w:ilvl="5" w:tplc="04090005" w:tentative="1">
+      <w:start w:val="1"/>
+      <w:numFmt w:val="bullet"/>
+      <w:lvlText w:val=""/>
+      <w:lvlJc w:val="left"/>
+      <w:pPr>
+        <w:ind w:left="5002" w:hanging="360"/>
+      </w:pPr>
+      <w:rPr>
+        <w:rFonts w:ascii="Wingdings" w:hAnsi="Wingdings" w:hint="default"/>
+      </w:rPr>
+    </w:lvl>
+    <w:lvl w:ilvl="6" w:tplc="04090001" w:tentative="1">
+      <w:start w:val="1"/>
+      <w:numFmt w:val="bullet"/>
+      <w:lvlText w:val=""/>
+      <w:lvlJc w:val="left"/>
+      <w:pPr>
+        <w:ind w:left="5722" w:hanging="360"/>
+      </w:pPr>
+      <w:rPr>
+        <w:rFonts w:ascii="Symbol" w:hAnsi="Symbol" w:hint="default"/>
+      </w:rPr>
+    </w:lvl>
+    <w:lvl w:ilvl="7" w:tplc="04090003" w:tentative="1">
+      <w:start w:val="1"/>
+      <w:numFmt w:val="bullet"/>
+      <w:lvlText w:val="o"/>
+      <w:lvlJc w:val="left"/>
+      <w:pPr>
+        <w:ind w:left="6442" w:hanging="360"/>
+      </w:pPr>
+      <w:rPr>
+        <w:rFonts w:ascii="Courier New" w:hAnsi="Courier New" w:cs="Courier New" w:hint="default"/>
+      </w:rPr>
+    </w:lvl>
+    <w:lvl w:ilvl="8" w:tplc="04090005" w:tentative="1">
+      <w:start w:val="1"/>
+      <w:numFmt w:val="bullet"/>
+      <w:lvlText w:val=""/>
+      <w:lvlJc w:val="left"/>
+      <w:pPr>
+        <w:ind w:left="7162" w:hanging="360"/>
+      </w:pPr>
+      <w:rPr>
+        <w:rFonts w:ascii="Wingdings" w:hAnsi="Wingdings" w:hint="default"/>
+      </w:rPr>
+    </w:lvl>
+  </w:abstractNum>
+  <w:abstractNum w:abstractNumId="5" w15:restartNumberingAfterBreak="0">
     <w:nsid w:val="4B31664B"/>
     <w:multiLevelType w:val="hybridMultilevel"/>
     <w:tmpl w:val="0BB43E88"/>
@@ -1814,7 +3210,7 @@
       </w:pPr>
     </w:lvl>
   </w:abstractNum>
-  <w:abstractNum w:abstractNumId="4" w15:restartNumberingAfterBreak="0">
+  <w:abstractNum w:abstractNumId="6" w15:restartNumberingAfterBreak="0">
     <w:nsid w:val="70D27226"/>
     <w:multiLevelType w:val="hybridMultilevel"/>
     <w:tmpl w:val="2F4A9204"/>
@@ -1904,7 +3300,7 @@
       </w:pPr>
     </w:lvl>
   </w:abstractNum>
-  <w:abstractNum w:abstractNumId="5" w15:restartNumberingAfterBreak="0">
+  <w:abstractNum w:abstractNumId="7" w15:restartNumberingAfterBreak="0">
     <w:nsid w:val="717867B8"/>
     <w:multiLevelType w:val="hybridMultilevel"/>
     <w:tmpl w:val="0BB43E88"/>
@@ -1993,23 +3389,238 @@
       </w:pPr>
     </w:lvl>
   </w:abstractNum>
+  <w:abstractNum w:abstractNumId="8" w15:restartNumberingAfterBreak="0">
+    <w:nsid w:val="7CCA1460"/>
+    <w:multiLevelType w:val="hybridMultilevel"/>
+    <w:tmpl w:val="7D58411C"/>
+    <w:lvl w:ilvl="0" w:tplc="EF1EEA78">
+      <w:start w:val="1"/>
+      <w:numFmt w:val="bullet"/>
+      <w:suff w:val="space"/>
+      <w:lvlText w:val=""/>
+      <w:lvlJc w:val="left"/>
+      <w:pPr>
+        <w:ind w:left="1402" w:hanging="360"/>
+      </w:pPr>
+      <w:rPr>
+        <w:rFonts w:ascii="Symbol" w:hAnsi="Symbol" w:hint="default"/>
+      </w:rPr>
+    </w:lvl>
+    <w:lvl w:ilvl="1" w:tplc="FFFFFFFF" w:tentative="1">
+      <w:start w:val="1"/>
+      <w:numFmt w:val="bullet"/>
+      <w:lvlText w:val="o"/>
+      <w:lvlJc w:val="left"/>
+      <w:pPr>
+        <w:ind w:left="2122" w:hanging="360"/>
+      </w:pPr>
+      <w:rPr>
+        <w:rFonts w:ascii="Courier New" w:hAnsi="Courier New" w:cs="Courier New" w:hint="default"/>
+      </w:rPr>
+    </w:lvl>
+    <w:lvl w:ilvl="2" w:tplc="FFFFFFFF" w:tentative="1">
+      <w:start w:val="1"/>
+      <w:numFmt w:val="bullet"/>
+      <w:lvlText w:val=""/>
+      <w:lvlJc w:val="left"/>
+      <w:pPr>
+        <w:ind w:left="2842" w:hanging="360"/>
+      </w:pPr>
+      <w:rPr>
+        <w:rFonts w:ascii="Wingdings" w:hAnsi="Wingdings" w:hint="default"/>
+      </w:rPr>
+    </w:lvl>
+    <w:lvl w:ilvl="3" w:tplc="FFFFFFFF" w:tentative="1">
+      <w:start w:val="1"/>
+      <w:numFmt w:val="bullet"/>
+      <w:lvlText w:val=""/>
+      <w:lvlJc w:val="left"/>
+      <w:pPr>
+        <w:ind w:left="3562" w:hanging="360"/>
+      </w:pPr>
+      <w:rPr>
+        <w:rFonts w:ascii="Symbol" w:hAnsi="Symbol" w:hint="default"/>
+      </w:rPr>
+    </w:lvl>
+    <w:lvl w:ilvl="4" w:tplc="FFFFFFFF" w:tentative="1">
+      <w:start w:val="1"/>
+      <w:numFmt w:val="bullet"/>
+      <w:lvlText w:val="o"/>
+      <w:lvlJc w:val="left"/>
+      <w:pPr>
+        <w:ind w:left="4282" w:hanging="360"/>
+      </w:pPr>
+      <w:rPr>
+        <w:rFonts w:ascii="Courier New" w:hAnsi="Courier New" w:cs="Courier New" w:hint="default"/>
+      </w:rPr>
+    </w:lvl>
+    <w:lvl w:ilvl="5" w:tplc="FFFFFFFF" w:tentative="1">
+      <w:start w:val="1"/>
+      <w:numFmt w:val="bullet"/>
+      <w:lvlText w:val=""/>
+      <w:lvlJc w:val="left"/>
+      <w:pPr>
+        <w:ind w:left="5002" w:hanging="360"/>
+      </w:pPr>
+      <w:rPr>
+        <w:rFonts w:ascii="Wingdings" w:hAnsi="Wingdings" w:hint="default"/>
+      </w:rPr>
+    </w:lvl>
+    <w:lvl w:ilvl="6" w:tplc="FFFFFFFF" w:tentative="1">
+      <w:start w:val="1"/>
+      <w:numFmt w:val="bullet"/>
+      <w:lvlText w:val=""/>
+      <w:lvlJc w:val="left"/>
+      <w:pPr>
+        <w:ind w:left="5722" w:hanging="360"/>
+      </w:pPr>
+      <w:rPr>
+        <w:rFonts w:ascii="Symbol" w:hAnsi="Symbol" w:hint="default"/>
+      </w:rPr>
+    </w:lvl>
+    <w:lvl w:ilvl="7" w:tplc="FFFFFFFF" w:tentative="1">
+      <w:start w:val="1"/>
+      <w:numFmt w:val="bullet"/>
+      <w:lvlText w:val="o"/>
+      <w:lvlJc w:val="left"/>
+      <w:pPr>
+        <w:ind w:left="6442" w:hanging="360"/>
+      </w:pPr>
+      <w:rPr>
+        <w:rFonts w:ascii="Courier New" w:hAnsi="Courier New" w:cs="Courier New" w:hint="default"/>
+      </w:rPr>
+    </w:lvl>
+    <w:lvl w:ilvl="8" w:tplc="FFFFFFFF" w:tentative="1">
+      <w:start w:val="1"/>
+      <w:numFmt w:val="bullet"/>
+      <w:lvlText w:val=""/>
+      <w:lvlJc w:val="left"/>
+      <w:pPr>
+        <w:ind w:left="7162" w:hanging="360"/>
+      </w:pPr>
+      <w:rPr>
+        <w:rFonts w:ascii="Wingdings" w:hAnsi="Wingdings" w:hint="default"/>
+      </w:rPr>
+    </w:lvl>
+  </w:abstractNum>
+  <w:abstractNum w:abstractNumId="9" w15:restartNumberingAfterBreak="0">
+    <w:nsid w:val="7E12549A"/>
+    <w:multiLevelType w:val="hybridMultilevel"/>
+    <w:tmpl w:val="0BB43E88"/>
+    <w:lvl w:ilvl="0" w:tplc="FFFFFFFF">
+      <w:start w:val="1"/>
+      <w:numFmt w:val="decimal"/>
+      <w:lvlText w:val="%1."/>
+      <w:lvlJc w:val="left"/>
+      <w:pPr>
+        <w:ind w:left="682" w:hanging="540"/>
+      </w:pPr>
+      <w:rPr>
+        <w:rFonts w:hint="default"/>
+      </w:rPr>
+    </w:lvl>
+    <w:lvl w:ilvl="1" w:tplc="FFFFFFFF" w:tentative="1">
+      <w:start w:val="1"/>
+      <w:numFmt w:val="lowerLetter"/>
+      <w:lvlText w:val="%2."/>
+      <w:lvlJc w:val="left"/>
+      <w:pPr>
+        <w:ind w:left="1222" w:hanging="360"/>
+      </w:pPr>
+    </w:lvl>
+    <w:lvl w:ilvl="2" w:tplc="FFFFFFFF" w:tentative="1">
+      <w:start w:val="1"/>
+      <w:numFmt w:val="lowerRoman"/>
+      <w:lvlText w:val="%3."/>
+      <w:lvlJc w:val="right"/>
+      <w:pPr>
+        <w:ind w:left="1942" w:hanging="180"/>
+      </w:pPr>
+    </w:lvl>
+    <w:lvl w:ilvl="3" w:tplc="FFFFFFFF" w:tentative="1">
+      <w:start w:val="1"/>
+      <w:numFmt w:val="decimal"/>
+      <w:lvlText w:val="%4."/>
+      <w:lvlJc w:val="left"/>
+      <w:pPr>
+        <w:ind w:left="2662" w:hanging="360"/>
+      </w:pPr>
+    </w:lvl>
+    <w:lvl w:ilvl="4" w:tplc="FFFFFFFF" w:tentative="1">
+      <w:start w:val="1"/>
+      <w:numFmt w:val="lowerLetter"/>
+      <w:lvlText w:val="%5."/>
+      <w:lvlJc w:val="left"/>
+      <w:pPr>
+        <w:ind w:left="3382" w:hanging="360"/>
+      </w:pPr>
+    </w:lvl>
+    <w:lvl w:ilvl="5" w:tplc="FFFFFFFF" w:tentative="1">
+      <w:start w:val="1"/>
+      <w:numFmt w:val="lowerRoman"/>
+      <w:lvlText w:val="%6."/>
+      <w:lvlJc w:val="right"/>
+      <w:pPr>
+        <w:ind w:left="4102" w:hanging="180"/>
+      </w:pPr>
+    </w:lvl>
+    <w:lvl w:ilvl="6" w:tplc="FFFFFFFF" w:tentative="1">
+      <w:start w:val="1"/>
+      <w:numFmt w:val="decimal"/>
+      <w:lvlText w:val="%7."/>
+      <w:lvlJc w:val="left"/>
+      <w:pPr>
+        <w:ind w:left="4822" w:hanging="360"/>
+      </w:pPr>
+    </w:lvl>
+    <w:lvl w:ilvl="7" w:tplc="FFFFFFFF" w:tentative="1">
+      <w:start w:val="1"/>
+      <w:numFmt w:val="lowerLetter"/>
+      <w:lvlText w:val="%8."/>
+      <w:lvlJc w:val="left"/>
+      <w:pPr>
+        <w:ind w:left="5542" w:hanging="360"/>
+      </w:pPr>
+    </w:lvl>
+    <w:lvl w:ilvl="8" w:tplc="FFFFFFFF" w:tentative="1">
+      <w:start w:val="1"/>
+      <w:numFmt w:val="lowerRoman"/>
+      <w:lvlText w:val="%9."/>
+      <w:lvlJc w:val="right"/>
+      <w:pPr>
+        <w:ind w:left="6262" w:hanging="180"/>
+      </w:pPr>
+    </w:lvl>
+  </w:abstractNum>
   <w:num w:numId="1" w16cid:durableId="1642147414">
-    <w:abstractNumId w:val="5"/>
+    <w:abstractNumId w:val="7"/>
   </w:num>
   <w:num w:numId="2" w16cid:durableId="430395843">
-    <w:abstractNumId w:val="2"/>
+    <w:abstractNumId w:val="3"/>
   </w:num>
   <w:num w:numId="3" w16cid:durableId="699740410">
     <w:abstractNumId w:val="0"/>
   </w:num>
   <w:num w:numId="4" w16cid:durableId="2061173583">
+    <w:abstractNumId w:val="6"/>
+  </w:num>
+  <w:num w:numId="5" w16cid:durableId="1893493161">
+    <w:abstractNumId w:val="2"/>
+  </w:num>
+  <w:num w:numId="6" w16cid:durableId="301737195">
+    <w:abstractNumId w:val="5"/>
+  </w:num>
+  <w:num w:numId="7" w16cid:durableId="1513757248">
+    <w:abstractNumId w:val="9"/>
+  </w:num>
+  <w:num w:numId="8" w16cid:durableId="658581791">
     <w:abstractNumId w:val="4"/>
   </w:num>
-  <w:num w:numId="5" w16cid:durableId="1893493161">
+  <w:num w:numId="9" w16cid:durableId="1090547098">
     <w:abstractNumId w:val="1"/>
   </w:num>
-  <w:num w:numId="6" w16cid:durableId="301737195">
-    <w:abstractNumId w:val="3"/>
+  <w:num w:numId="10" w16cid:durableId="1535920063">
+    <w:abstractNumId w:val="8"/>
   </w:num>
 </w:numbering>
 </file>

</xml_diff>

<commit_message>
Hometask Troubleshooting & logging (part 1): optimistic handling (#6)
* Implement versioning as an Optimistic concurrency handling approach

* Update implementation

* Update implementation: 1000 carts

* Update concurrency tests: fix guid generation

* Update implementation

* Revert Parallel.For

* Update Answers.docx
</commit_message>
<xml_diff>
--- a/docs/Answers.docx
+++ b/docs/Answers.docx
@@ -1,6 +1,6 @@
 
 <file path=word/document.xml><?xml version="1.0" encoding="utf-8"?>
-<w:document xmlns:wpc="http://schemas.microsoft.com/office/word/2010/wordprocessingCanvas" xmlns:cx="http://schemas.microsoft.com/office/drawing/2014/chartex" xmlns:cx1="http://schemas.microsoft.com/office/drawing/2015/9/8/chartex" xmlns:cx2="http://schemas.microsoft.com/office/drawing/2015/10/21/chartex" xmlns:cx3="http://schemas.microsoft.com/office/drawing/2016/5/9/chartex" xmlns:cx4="http://schemas.microsoft.com/office/drawing/2016/5/10/chartex" xmlns:cx5="http://schemas.microsoft.com/office/drawing/2016/5/11/chartex" xmlns:cx6="http://schemas.microsoft.com/office/drawing/2016/5/12/chartex" xmlns:cx7="http://schemas.microsoft.com/office/drawing/2016/5/13/chartex" xmlns:cx8="http://schemas.microsoft.com/office/drawing/2016/5/14/chartex" xmlns:mc="http://schemas.openxmlformats.org/markup-compatibility/2006" xmlns:aink="http://schemas.microsoft.com/office/drawing/2016/ink" xmlns:am3d="http://schemas.microsoft.com/office/drawing/2017/model3d" xmlns:o="urn:schemas-microsoft-com:office:office" xmlns:oel="http://schemas.microsoft.com/office/2019/extlst" xmlns:r="http://schemas.openxmlformats.org/officeDocument/2006/relationships" xmlns:m="http://schemas.openxmlformats.org/officeDocument/2006/math" xmlns:v="urn:schemas-microsoft-com:vml" xmlns:wp14="http://schemas.microsoft.com/office/word/2010/wordprocessingDrawing" xmlns:wp="http://schemas.openxmlformats.org/drawingml/2006/wordprocessingDrawing" xmlns:w10="urn:schemas-microsoft-com:office:word" xmlns:w="http://schemas.openxmlformats.org/wordprocessingml/2006/main" xmlns:w14="http://schemas.microsoft.com/office/word/2010/wordml" xmlns:w15="http://schemas.microsoft.com/office/word/2012/wordml" xmlns:w16cex="http://schemas.microsoft.com/office/word/2018/wordml/cex" xmlns:w16cid="http://schemas.microsoft.com/office/word/2016/wordml/cid" xmlns:w16="http://schemas.microsoft.com/office/word/2018/wordml" xmlns:w16sdtdh="http://schemas.microsoft.com/office/word/2020/wordml/sdtdatahash" xmlns:w16se="http://schemas.microsoft.com/office/word/2015/wordml/symex" xmlns:wpg="http://schemas.microsoft.com/office/word/2010/wordprocessingGroup" xmlns:wpi="http://schemas.microsoft.com/office/word/2010/wordprocessingInk" xmlns:wne="http://schemas.microsoft.com/office/word/2006/wordml" xmlns:wps="http://schemas.microsoft.com/office/word/2010/wordprocessingShape" mc:Ignorable="w14 w15 w16se w16cid w16 w16cex w16sdtdh wp14">
+<w:document xmlns:wpc="http://schemas.microsoft.com/office/word/2010/wordprocessingCanvas" xmlns:cx="http://schemas.microsoft.com/office/drawing/2014/chartex" xmlns:cx1="http://schemas.microsoft.com/office/drawing/2015/9/8/chartex" xmlns:cx2="http://schemas.microsoft.com/office/drawing/2015/10/21/chartex" xmlns:cx3="http://schemas.microsoft.com/office/drawing/2016/5/9/chartex" xmlns:cx4="http://schemas.microsoft.com/office/drawing/2016/5/10/chartex" xmlns:cx5="http://schemas.microsoft.com/office/drawing/2016/5/11/chartex" xmlns:cx6="http://schemas.microsoft.com/office/drawing/2016/5/12/chartex" xmlns:cx7="http://schemas.microsoft.com/office/drawing/2016/5/13/chartex" xmlns:cx8="http://schemas.microsoft.com/office/drawing/2016/5/14/chartex" xmlns:mc="http://schemas.openxmlformats.org/markup-compatibility/2006" xmlns:aink="http://schemas.microsoft.com/office/drawing/2016/ink" xmlns:am3d="http://schemas.microsoft.com/office/drawing/2017/model3d" xmlns:o="urn:schemas-microsoft-com:office:office" xmlns:oel="http://schemas.microsoft.com/office/2019/extlst" xmlns:r="http://schemas.openxmlformats.org/officeDocument/2006/relationships" xmlns:m="http://schemas.openxmlformats.org/officeDocument/2006/math" xmlns:v="urn:schemas-microsoft-com:vml" xmlns:wp14="http://schemas.microsoft.com/office/word/2010/wordprocessingDrawing" xmlns:wp="http://schemas.openxmlformats.org/drawingml/2006/wordprocessingDrawing" xmlns:w10="urn:schemas-microsoft-com:office:word" xmlns:w="http://schemas.openxmlformats.org/wordprocessingml/2006/main" xmlns:w14="http://schemas.microsoft.com/office/word/2010/wordml" xmlns:w15="http://schemas.microsoft.com/office/word/2012/wordml" xmlns:w16cex="http://schemas.microsoft.com/office/word/2018/wordml/cex" xmlns:w16cid="http://schemas.microsoft.com/office/word/2016/wordml/cid" xmlns:w16="http://schemas.microsoft.com/office/word/2018/wordml" xmlns:w16du="http://schemas.microsoft.com/office/word/2023/wordml/word16du" xmlns:w16sdtdh="http://schemas.microsoft.com/office/word/2020/wordml/sdtdatahash" xmlns:w16se="http://schemas.microsoft.com/office/word/2015/wordml/symex" xmlns:wpg="http://schemas.microsoft.com/office/word/2010/wordprocessingGroup" xmlns:wpi="http://schemas.microsoft.com/office/word/2010/wordprocessingInk" xmlns:wne="http://schemas.microsoft.com/office/word/2006/wordml" xmlns:wps="http://schemas.microsoft.com/office/word/2010/wordprocessingShape" mc:Ignorable="w14 w15 w16se w16cid w16 w16cex w16sdtdh w16du wp14">
   <w:body>
     <w:p>
       <w:pPr>
@@ -17,7 +17,7 @@
           <w:b/>
           <w:bCs/>
         </w:rPr>
-        <w:t>Caching and Multithreading</w:t>
+        <w:t>Troubleshooting &amp; Logging</w:t>
       </w:r>
     </w:p>
     <w:p>
@@ -27,90 +27,160 @@
           <w:ilvl w:val="0"/>
           <w:numId w:val="1"/>
         </w:numPr>
-        <w:spacing w:line="276" w:lineRule="auto"/>
+        <w:ind w:left="142" w:firstLine="0"/>
         <w:contextualSpacing/>
         <w:jc w:val="both"/>
       </w:pPr>
       <w:r>
-        <w:t>How ASP.NET API handles multiple requests?</w:t>
-      </w:r>
-    </w:p>
-    <w:p>
-      <w:pPr>
-        <w:pStyle w:val="NormalWeb"/>
-        <w:ind w:left="142" w:firstLine="682"/>
+        <w:t>What are the differences between performance, load, and stress testing</w:t>
+      </w:r>
+      <w:r>
+        <w:t>?</w:t>
+      </w:r>
+    </w:p>
+    <w:p>
+      <w:pPr>
+        <w:pStyle w:val="NormalWeb"/>
+        <w:ind w:left="142" w:firstLine="578"/>
         <w:contextualSpacing/>
         <w:jc w:val="both"/>
       </w:pPr>
       <w:r>
-        <w:t>ASP.NET API handles multiple requests concurrently by creating a new instance of the controller for each request. It is inherently multi-threaded, so it is designed to handle multiple requests at the same time.</w:t>
-      </w:r>
-    </w:p>
-    <w:p>
-      <w:pPr>
-        <w:pStyle w:val="NormalWeb"/>
-        <w:ind w:left="142" w:firstLine="682"/>
+        <w:t>All of those are the</w:t>
+      </w:r>
+      <w:r>
+        <w:t xml:space="preserve"> methods used to evaluate the functionality and endurance of a system under different demands and pressures.</w:t>
+      </w:r>
+    </w:p>
+    <w:p>
+      <w:pPr>
+        <w:pStyle w:val="NormalWeb"/>
+        <w:ind w:left="142" w:firstLine="578"/>
         <w:contextualSpacing/>
         <w:jc w:val="both"/>
-        <w:rPr>
-          <w:u w:val="single"/>
-        </w:rPr>
-      </w:pPr>
-      <w:r>
-        <w:t xml:space="preserve">ASP.NET applications </w:t>
-      </w:r>
-      <w:r>
-        <w:t xml:space="preserve">(independently from being </w:t>
-      </w:r>
-      <w:r>
-        <w:t>hosted in IIS</w:t>
-      </w:r>
-      <w:r>
+      </w:pPr>
+      <w:r>
+        <w:rPr>
+          <w:b/>
+          <w:bCs/>
+        </w:rPr>
+        <w:t>Performance Testing</w:t>
+      </w:r>
+      <w:r>
+        <w:t xml:space="preserve"> is a kind of </w:t>
+      </w:r>
+      <w:r>
+        <w:t xml:space="preserve">testing to evaluate how a system performs under certain loads or the speed at which a system accomplishes its function. It focuses on ensuring that the </w:t>
+      </w:r>
+      <w:r>
+        <w:rPr>
+          <w:b/>
+          <w:bCs/>
+        </w:rPr>
+        <w:t>application's response times meet the expected standards</w:t>
+      </w:r>
+      <w:r>
+        <w:t xml:space="preserve"> and that it can handle the expected concurrent user load.</w:t>
+      </w:r>
+    </w:p>
+    <w:p>
+      <w:pPr>
+        <w:pStyle w:val="NormalWeb"/>
+        <w:ind w:left="142" w:firstLine="578"/>
+        <w:contextualSpacing/>
+        <w:jc w:val="both"/>
+      </w:pPr>
+      <w:r>
+        <w:rPr>
+          <w:b/>
+          <w:bCs/>
+        </w:rPr>
+        <w:t>Load Testing</w:t>
+      </w:r>
+      <w:r>
+        <w:rPr>
+          <w:b/>
+          <w:bCs/>
+        </w:rPr>
         <w:t xml:space="preserve"> </w:t>
       </w:r>
       <w:r>
-        <w:t>or Kestrel</w:t>
-      </w:r>
-      <w:r>
-        <w:t xml:space="preserve">) create </w:t>
-      </w:r>
-      <w:r>
-        <w:t xml:space="preserve">separate worker processes to handle incoming HTTP requests. Each of these worker processes operates independently to process requests. If two requests arrive simultaneously, </w:t>
-      </w:r>
-      <w:r>
-        <w:t>they use</w:t>
-      </w:r>
-      <w:r>
-        <w:t xml:space="preserve"> might use two different worker processes and those requests would get executed concurrently.</w:t>
+        <w:t xml:space="preserve">checks how a system behaves and performs under a specific load, mainly high traffic or data load. For software applications, this type of testing could involve assessing </w:t>
+      </w:r>
+      <w:r>
+        <w:rPr>
+          <w:b/>
+          <w:bCs/>
+        </w:rPr>
+        <w:t>how the system copes with large volumes of users or transactions</w:t>
+      </w:r>
+      <w:r>
+        <w:t>.</w:t>
+      </w:r>
+    </w:p>
+    <w:p>
+      <w:pPr>
+        <w:pStyle w:val="NormalWeb"/>
+        <w:ind w:left="142" w:firstLine="578"/>
+        <w:contextualSpacing/>
+        <w:jc w:val="both"/>
+      </w:pPr>
+      <w:r>
+        <w:rPr>
+          <w:b/>
+          <w:bCs/>
+        </w:rPr>
+        <w:t>Stress Testing</w:t>
+      </w:r>
+      <w:r>
+        <w:t xml:space="preserve"> – </w:t>
+      </w:r>
+      <w:r>
+        <w:t>the most intense type of testing</w:t>
+      </w:r>
+      <w:r>
+        <w:t>. It</w:t>
+      </w:r>
+      <w:r>
+        <w:t xml:space="preserve"> aims </w:t>
+      </w:r>
+      <w:r>
+        <w:rPr>
+          <w:b/>
+          <w:bCs/>
+        </w:rPr>
+        <w:t>to break the system</w:t>
       </w:r>
       <w:r>
         <w:t xml:space="preserve"> </w:t>
       </w:r>
       <w:r>
-        <w:t>In addition, each request is usually handled by its own thread</w:t>
-      </w:r>
-      <w:r>
-        <w:t xml:space="preserve"> – </w:t>
-      </w:r>
-      <w:r>
-        <w:t>simultaneous requests can be handled in parallel, improving the overall performance of the application. This process is managed by the .NET</w:t>
-      </w:r>
-      <w:r>
-        <w:t xml:space="preserve"> T</w:t>
-      </w:r>
-      <w:r>
-        <w:t>hread pool, which keeps track of the number of requests being processed and adjusts the number of available threads as necessary.</w:t>
-      </w:r>
-    </w:p>
-    <w:p>
-      <w:pPr>
-        <w:pStyle w:val="NormalWeb"/>
-        <w:ind w:left="142"/>
+        <w:rPr>
+          <w:b/>
+          <w:bCs/>
+        </w:rPr>
+        <w:t>by applying overwhelming demand</w:t>
+      </w:r>
+      <w:r>
+        <w:t xml:space="preserve">, often beyond the system's stated capacity. These tests observe </w:t>
+      </w:r>
+      <w:r>
+        <w:rPr>
+          <w:b/>
+          <w:bCs/>
+        </w:rPr>
+        <w:t>how the system recovers when the load returns to typical levels</w:t>
+      </w:r>
+      <w:r>
+        <w:t>. Stress testing can help identify bugs that only show up under extreme conditions or point out potential vulnerabilities that could be exploited by malicious attacks.</w:t>
+      </w:r>
+    </w:p>
+    <w:p>
+      <w:pPr>
+        <w:pStyle w:val="NormalWeb"/>
+        <w:ind w:left="142" w:firstLine="578"/>
         <w:contextualSpacing/>
         <w:jc w:val="both"/>
-        <w:rPr>
-          <w:u w:val="single"/>
-        </w:rPr>
       </w:pPr>
     </w:p>
     <w:p>
@@ -120,11 +190,395 @@
           <w:ilvl w:val="0"/>
           <w:numId w:val="1"/>
         </w:numPr>
-        <w:spacing w:line="276" w:lineRule="auto"/>
+        <w:ind w:left="142" w:firstLine="0"/>
         <w:contextualSpacing/>
         <w:jc w:val="both"/>
       </w:pPr>
       <w:r>
+        <w:t>When would you prefer vertical scaling over horizontal?</w:t>
+      </w:r>
+    </w:p>
+    <w:p>
+      <w:pPr>
+        <w:pStyle w:val="NormalWeb"/>
+        <w:ind w:left="142" w:firstLine="567"/>
+        <w:contextualSpacing/>
+        <w:jc w:val="both"/>
+      </w:pPr>
+      <w:r>
+        <w:t xml:space="preserve">Vertical means increasing power capabilities of existing machines to meet demand (e.g. upgrading CPU, memory, storage). This type of scalability is preferred in cases of </w:t>
+      </w:r>
+      <w:r>
+        <w:rPr>
+          <w:b/>
+          <w:bCs/>
+        </w:rPr>
+        <w:t>predictable growth of demand</w:t>
+      </w:r>
+      <w:r>
+        <w:t>, easy for quick prototyping (there is only one unit that doesn’t need to be coordinated).</w:t>
+      </w:r>
+    </w:p>
+    <w:p>
+      <w:pPr>
+        <w:pStyle w:val="NormalWeb"/>
+        <w:ind w:left="720"/>
+        <w:contextualSpacing/>
+        <w:jc w:val="both"/>
+      </w:pPr>
+      <w:r>
+        <w:t>Horizontal means adding nodes (machines) to the infrastructure to handle increased demands. This is an analogy of real spread of work between employees (same to nodes), so the load and traffic may be distributed effectively. But here it’s important to remember about correct managing the nodes and their communication.</w:t>
+      </w:r>
+    </w:p>
+    <w:p>
+      <w:pPr>
+        <w:pStyle w:val="NormalWeb"/>
+        <w:ind w:left="720"/>
+        <w:contextualSpacing/>
+        <w:jc w:val="both"/>
+      </w:pPr>
+    </w:p>
+    <w:p>
+      <w:pPr>
+        <w:pStyle w:val="NormalWeb"/>
+        <w:numPr>
+          <w:ilvl w:val="0"/>
+          <w:numId w:val="1"/>
+        </w:numPr>
+        <w:ind w:left="142" w:firstLine="0"/>
+        <w:contextualSpacing/>
+        <w:jc w:val="both"/>
+      </w:pPr>
+      <w:r>
+        <w:t>Does ASP.NET Core API support horizontal scaling? Explain your answer.</w:t>
+      </w:r>
+    </w:p>
+    <w:p>
+      <w:pPr>
+        <w:pStyle w:val="NormalWeb"/>
+        <w:ind w:left="142" w:firstLine="567"/>
+        <w:contextualSpacing/>
+        <w:jc w:val="both"/>
+      </w:pPr>
+      <w:r>
+        <w:t>Yes,</w:t>
+      </w:r>
+      <w:r>
+        <w:t xml:space="preserve"> it does. </w:t>
+      </w:r>
+    </w:p>
+    <w:p>
+      <w:pPr>
+        <w:pStyle w:val="NormalWeb"/>
+        <w:ind w:left="142" w:firstLine="567"/>
+        <w:contextualSpacing/>
+        <w:jc w:val="both"/>
+      </w:pPr>
+      <w:r>
+        <w:t xml:space="preserve">Horizontal scaling </w:t>
+      </w:r>
+      <w:r>
+        <w:t xml:space="preserve">presumes </w:t>
+      </w:r>
+      <w:r>
+        <w:t>scal</w:t>
+      </w:r>
+      <w:r>
+        <w:t xml:space="preserve">ing </w:t>
+      </w:r>
+      <w:r>
+        <w:t xml:space="preserve">by adding more machines into </w:t>
+      </w:r>
+      <w:r>
+        <w:t>the</w:t>
+      </w:r>
+      <w:r>
+        <w:t xml:space="preserve"> pool of resources</w:t>
+      </w:r>
+      <w:r>
+        <w:t xml:space="preserve"> (a</w:t>
+      </w:r>
+      <w:r>
+        <w:t>t the same time Vertical scaling is adding more power (CPU, RAM) to the existing machine</w:t>
+      </w:r>
+      <w:r>
+        <w:t xml:space="preserve">). </w:t>
+      </w:r>
+    </w:p>
+    <w:p>
+      <w:pPr>
+        <w:pStyle w:val="NormalWeb"/>
+        <w:ind w:left="142" w:firstLine="567"/>
+        <w:contextualSpacing/>
+        <w:jc w:val="both"/>
+      </w:pPr>
+      <w:r>
+        <w:t>T</w:t>
+      </w:r>
+      <w:r>
+        <w:t xml:space="preserve">he application or API should be able to </w:t>
+      </w:r>
+      <w:r>
+        <w:rPr>
+          <w:i/>
+          <w:iCs/>
+        </w:rPr>
+        <w:t>handle multiple requests coming from different machines or instances</w:t>
+      </w:r>
+      <w:r>
+        <w:t>. ASP.NET Core</w:t>
+      </w:r>
+      <w:r>
+        <w:t xml:space="preserve">, as </w:t>
+      </w:r>
+      <w:r>
+        <w:t xml:space="preserve">a fully-featured, scalable framework, is designed keeping </w:t>
+      </w:r>
+      <w:r>
+        <w:t xml:space="preserve">that </w:t>
+      </w:r>
+      <w:r>
+        <w:t>in mind</w:t>
+      </w:r>
+      <w:r>
+        <w:t>: t</w:t>
+      </w:r>
+      <w:r>
+        <w:t>he stateless nature of the HTTP protocol</w:t>
+      </w:r>
+      <w:r>
+        <w:t xml:space="preserve"> and </w:t>
+      </w:r>
+      <w:r>
+        <w:t>the</w:t>
+      </w:r>
+      <w:r>
+        <w:t xml:space="preserve"> built-in </w:t>
+      </w:r>
+      <w:r>
+        <w:t xml:space="preserve">functionality </w:t>
+      </w:r>
+      <w:r>
+        <w:t xml:space="preserve">of </w:t>
+      </w:r>
+      <w:r>
+        <w:t>ASP.NET Core</w:t>
+      </w:r>
+      <w:r>
+        <w:t xml:space="preserve"> </w:t>
+      </w:r>
+      <w:r>
+        <w:t>to handle such requests</w:t>
+      </w:r>
+      <w:r>
+        <w:t xml:space="preserve">, </w:t>
+      </w:r>
+      <w:r>
+        <w:t>the efficiency of deploying and running containerized applications</w:t>
+      </w:r>
+      <w:r>
+        <w:t xml:space="preserve"> (</w:t>
+      </w:r>
+      <w:r>
+        <w:t>which is a common strategy in horizontal scaling</w:t>
+      </w:r>
+      <w:r>
+        <w:t>)</w:t>
+      </w:r>
+      <w:r>
+        <w:t>, the support of layered architecture (different middleware, including DI, logging, configuration, etc</w:t>
+      </w:r>
+      <w:r>
+        <w:t>.</w:t>
+      </w:r>
+      <w:r>
+        <w:t>)</w:t>
+      </w:r>
+      <w:r>
+        <w:t xml:space="preserve"> – </w:t>
+      </w:r>
+      <w:r>
+        <w:t xml:space="preserve"> </w:t>
+      </w:r>
+      <w:r>
+        <w:t>th</w:t>
+      </w:r>
+      <w:r>
+        <w:t>e</w:t>
+      </w:r>
+      <w:r>
+        <w:t xml:space="preserve">se are </w:t>
+      </w:r>
+      <w:r>
+        <w:t>the main facts</w:t>
+      </w:r>
+      <w:r>
+        <w:t xml:space="preserve"> that prove </w:t>
+      </w:r>
+      <w:r>
+        <w:t xml:space="preserve">ASP.NET Core API is a good choice for the applications </w:t>
+      </w:r>
+      <w:r>
+        <w:t>that need horizontal scaling.</w:t>
+      </w:r>
+    </w:p>
+    <w:p>
+      <w:pPr>
+        <w:pStyle w:val="NormalWeb"/>
+        <w:ind w:left="142" w:firstLine="567"/>
+        <w:contextualSpacing/>
+        <w:jc w:val="both"/>
+      </w:pPr>
+      <w:r>
+        <w:t xml:space="preserve">One of the ways to achieve horizontal scaling in ASP.NET Core API is to use cloud services that support that type of scaling (e.g. Azure Container Apps) or to implement a custom load balancer (e.g. YARP – Yet Another </w:t>
+      </w:r>
+      <w:r>
+        <w:t>Reverse Proxy</w:t>
+      </w:r>
+      <w:r>
+        <w:t xml:space="preserve"> – </w:t>
+      </w:r>
+      <w:r>
+        <w:t>a high-performance reverse proxy library from Microsoft</w:t>
+      </w:r>
+      <w:r>
+        <w:t>, which will work as traffic director)</w:t>
+      </w:r>
+      <w:r>
+        <w:t>.</w:t>
+      </w:r>
+    </w:p>
+    <w:p>
+      <w:pPr>
+        <w:pStyle w:val="NormalWeb"/>
+        <w:ind w:left="142"/>
+        <w:contextualSpacing/>
+        <w:rPr>
+          <w:b/>
+          <w:bCs/>
+        </w:rPr>
+      </w:pPr>
+    </w:p>
+    <w:p>
+      <w:pPr>
+        <w:pStyle w:val="NormalWeb"/>
+        <w:ind w:left="142"/>
+        <w:contextualSpacing/>
+        <w:rPr>
+          <w:b/>
+          <w:bCs/>
+        </w:rPr>
+      </w:pPr>
+      <w:r>
+        <w:rPr>
+          <w:b/>
+          <w:bCs/>
+        </w:rPr>
+        <w:t>Caching and Multithreading</w:t>
+      </w:r>
+    </w:p>
+    <w:p>
+      <w:pPr>
+        <w:pStyle w:val="NormalWeb"/>
+        <w:numPr>
+          <w:ilvl w:val="0"/>
+          <w:numId w:val="16"/>
+        </w:numPr>
+        <w:spacing w:line="276" w:lineRule="auto"/>
+        <w:contextualSpacing/>
+        <w:jc w:val="both"/>
+      </w:pPr>
+      <w:r>
+        <w:t>How ASP.NET API handles multiple requests?</w:t>
+      </w:r>
+    </w:p>
+    <w:p>
+      <w:pPr>
+        <w:pStyle w:val="NormalWeb"/>
+        <w:ind w:left="142" w:firstLine="567"/>
+        <w:contextualSpacing/>
+        <w:jc w:val="both"/>
+      </w:pPr>
+      <w:r>
+        <w:t>ASP.NET API handles multiple requests concurrently by creating a new instance of the controller for each request. It is inherently multi-threaded, so it is designed to handle multiple requests at the same time.</w:t>
+      </w:r>
+    </w:p>
+    <w:p>
+      <w:pPr>
+        <w:pStyle w:val="NormalWeb"/>
+        <w:ind w:left="142" w:firstLine="567"/>
+        <w:contextualSpacing/>
+        <w:jc w:val="both"/>
+        <w:rPr>
+          <w:u w:val="single"/>
+        </w:rPr>
+      </w:pPr>
+      <w:r>
+        <w:t xml:space="preserve">ASP.NET applications </w:t>
+      </w:r>
+      <w:r>
+        <w:t xml:space="preserve">(independently from being </w:t>
+      </w:r>
+      <w:r>
+        <w:t xml:space="preserve">hosted in IIS </w:t>
+      </w:r>
+      <w:r>
+        <w:t>or Kestrel</w:t>
+      </w:r>
+      <w:r>
+        <w:t xml:space="preserve">) create </w:t>
+      </w:r>
+      <w:r>
+        <w:t xml:space="preserve">separate worker processes to handle incoming HTTP requests. Each of these worker processes operates independently to process requests. If two requests arrive simultaneously, </w:t>
+      </w:r>
+      <w:r>
+        <w:t>they use</w:t>
+      </w:r>
+      <w:r>
+        <w:t xml:space="preserve"> might use two different worker processes and those requests would get executed concurrently.</w:t>
+      </w:r>
+      <w:r>
+        <w:t xml:space="preserve"> </w:t>
+      </w:r>
+      <w:r>
+        <w:t>In addition, each request is usually handled by its own thread</w:t>
+      </w:r>
+      <w:r>
+        <w:t xml:space="preserve"> – </w:t>
+      </w:r>
+      <w:r>
+        <w:t>simultaneous requests can be handled in parallel, improving the overall performance of the application. This process is managed by the .NET</w:t>
+      </w:r>
+      <w:r>
+        <w:t xml:space="preserve"> T</w:t>
+      </w:r>
+      <w:r>
+        <w:t>hread pool, which keeps track of the number of requests being processed and adjusts the number of available threads as necessary.</w:t>
+      </w:r>
+    </w:p>
+    <w:p>
+      <w:pPr>
+        <w:pStyle w:val="NormalWeb"/>
+        <w:ind w:left="142"/>
+        <w:contextualSpacing/>
+        <w:jc w:val="both"/>
+        <w:rPr>
+          <w:u w:val="single"/>
+        </w:rPr>
+      </w:pPr>
+    </w:p>
+    <w:p>
+      <w:pPr>
+        <w:pStyle w:val="NormalWeb"/>
+        <w:numPr>
+          <w:ilvl w:val="0"/>
+          <w:numId w:val="16"/>
+        </w:numPr>
+        <w:spacing w:line="276" w:lineRule="auto"/>
+        <w:contextualSpacing/>
+        <w:jc w:val="both"/>
+      </w:pPr>
+      <w:r>
         <w:t>What are the benefits and downsides of caching? When should we consider applying caching</w:t>
       </w:r>
       <w:r>
@@ -142,34 +596,7 @@
         <w:t xml:space="preserve">+ </w:t>
       </w:r>
       <w:r>
-        <w:t>allows to i</w:t>
-      </w:r>
-      <w:r>
-        <w:t>mprove</w:t>
-      </w:r>
-      <w:r>
-        <w:t xml:space="preserve"> p</w:t>
-      </w:r>
-      <w:r>
-        <w:t>erformance</w:t>
-      </w:r>
-      <w:r>
-        <w:t xml:space="preserve"> </w:t>
-      </w:r>
-      <w:r>
-        <w:t xml:space="preserve">because </w:t>
-      </w:r>
-      <w:r>
-        <w:t xml:space="preserve">of </w:t>
-      </w:r>
-      <w:r>
-        <w:t xml:space="preserve">storing data closer to where it's needed (like in memory or local storage), </w:t>
-      </w:r>
-      <w:r>
-        <w:t xml:space="preserve">without time-consuming operations like going through all the layers of the system to </w:t>
-      </w:r>
-      <w:r>
-        <w:t>the database</w:t>
+        <w:t>allows to improve performance because of storing data closer to where it's needed (like in memory or local storage), without time-consuming operations like going through all the layers of the system to the database</w:t>
       </w:r>
     </w:p>
     <w:p>
@@ -181,15 +608,7 @@
       </w:pPr>
       <w:r>
         <w:tab/>
-        <w:t xml:space="preserve">+ without resource-consuming operations (complex queries, </w:t>
-      </w:r>
-      <w:proofErr w:type="spellStart"/>
-      <w:r>
-        <w:t>etc</w:t>
-      </w:r>
-      <w:proofErr w:type="spellEnd"/>
-      <w:r>
-        <w:t>) the load of the server is r</w:t>
+        <w:t>+ without resource-consuming operations (complex queries, etc) the load of the server is r</w:t>
       </w:r>
       <w:r>
         <w:t>educed</w:t>
@@ -203,6 +622,7 @@
         <w:jc w:val="both"/>
       </w:pPr>
       <w:r>
+        <w:lastRenderedPageBreak/>
         <w:tab/>
         <w:t>+ i</w:t>
       </w:r>
@@ -444,15 +864,7 @@
         <w:t>cache access tim</w:t>
       </w:r>
       <w:r>
-        <w:t xml:space="preserve">e (due to multiple layers in the way to the </w:t>
-      </w:r>
-      <w:proofErr w:type="spellStart"/>
-      <w:r>
-        <w:t>db</w:t>
-      </w:r>
-      <w:proofErr w:type="spellEnd"/>
-      <w:r>
-        <w:t>)</w:t>
+        <w:t>e (due to multiple layers in the way to the db)</w:t>
       </w:r>
       <w:r>
         <w:t xml:space="preserve"> </w:t>
@@ -545,15 +957,7 @@
         <w:t xml:space="preserve">the load on </w:t>
       </w:r>
       <w:r>
-        <w:t xml:space="preserve">the </w:t>
-      </w:r>
-      <w:proofErr w:type="spellStart"/>
-      <w:r>
-        <w:t>db</w:t>
-      </w:r>
-      <w:proofErr w:type="spellEnd"/>
-      <w:r>
-        <w:t xml:space="preserve"> or other </w:t>
+        <w:t xml:space="preserve">the db or other </w:t>
       </w:r>
       <w:r>
         <w:t>services that might have higher costs or rate limiting</w:t>
@@ -593,9 +997,6 @@
       <w:pPr>
         <w:pStyle w:val="NormalWeb"/>
         <w:contextualSpacing/>
-        <w:rPr>
-          <w:lang w:val="ru-RU"/>
-        </w:rPr>
       </w:pPr>
     </w:p>
     <w:p>
@@ -603,7 +1004,7 @@
         <w:pStyle w:val="NormalWeb"/>
         <w:numPr>
           <w:ilvl w:val="0"/>
-          <w:numId w:val="1"/>
+          <w:numId w:val="16"/>
         </w:numPr>
         <w:contextualSpacing/>
       </w:pPr>
@@ -875,9 +1276,6 @@
         <w:pStyle w:val="NormalWeb"/>
         <w:ind w:left="682"/>
         <w:contextualSpacing/>
-        <w:rPr>
-          <w:lang w:val="ru-RU"/>
-        </w:rPr>
       </w:pPr>
     </w:p>
     <w:p>
@@ -885,9 +1283,6 @@
         <w:pStyle w:val="NormalWeb"/>
         <w:ind w:left="682"/>
         <w:contextualSpacing/>
-        <w:rPr>
-          <w:lang w:val="ru-RU"/>
-        </w:rPr>
       </w:pPr>
     </w:p>
     <w:p>
@@ -895,19 +1290,17 @@
         <w:pStyle w:val="NormalWeb"/>
         <w:numPr>
           <w:ilvl w:val="0"/>
-          <w:numId w:val="1"/>
+          <w:numId w:val="16"/>
         </w:numPr>
         <w:contextualSpacing/>
         <w:rPr>
           <w:color w:val="171717"/>
-          <w:lang w:val="ru-RU"/>
-        </w:rPr>
-      </w:pPr>
-      <w:r>
-        <w:rPr>
-          <w:color w:val="171717"/>
-        </w:rPr>
-        <w:lastRenderedPageBreak/>
+        </w:rPr>
+      </w:pPr>
+      <w:r>
+        <w:rPr>
+          <w:color w:val="171717"/>
+        </w:rPr>
         <w:t>What does ‘session affinity’ and ‘</w:t>
       </w:r>
       <w:r>
@@ -1006,9 +1399,6 @@
         <w:ind w:left="142" w:firstLine="567"/>
         <w:contextualSpacing/>
         <w:jc w:val="both"/>
-        <w:rPr>
-          <w:lang w:val="ru-RU"/>
-        </w:rPr>
       </w:pPr>
       <w:r>
         <w:t>Thread Affinity</w:t>
@@ -1074,7 +1464,7 @@
         <w:pStyle w:val="NormalWeb"/>
         <w:numPr>
           <w:ilvl w:val="0"/>
-          <w:numId w:val="1"/>
+          <w:numId w:val="16"/>
         </w:numPr>
         <w:contextualSpacing/>
         <w:rPr>
@@ -1256,16 +1646,8 @@
         <w:rPr>
           <w:color w:val="171717"/>
         </w:rPr>
-        <w:t xml:space="preserve">or </w:t>
-      </w:r>
-      <w:proofErr w:type="spellStart"/>
-      <w:r>
-        <w:rPr>
-          <w:color w:val="171717"/>
-        </w:rPr>
-        <w:t>multiprocess</w:t>
-      </w:r>
-      <w:proofErr w:type="spellEnd"/>
+        <w:t>or multiprocess</w:t>
+      </w:r>
       <w:r>
         <w:rPr>
           <w:color w:val="171717"/>
@@ -1335,7 +1717,7 @@
         <w:pStyle w:val="NormalWeb"/>
         <w:numPr>
           <w:ilvl w:val="0"/>
-          <w:numId w:val="1"/>
+          <w:numId w:val="16"/>
         </w:numPr>
         <w:contextualSpacing/>
         <w:rPr>
@@ -1368,15 +1750,7 @@
         <w:jc w:val="both"/>
       </w:pPr>
       <w:r>
-        <w:t xml:space="preserve">The common language runtime (CLR) controls the execution of the static constructors, ensuring they only run once per </w:t>
-      </w:r>
-      <w:proofErr w:type="spellStart"/>
-      <w:r>
-        <w:t>AppDomain</w:t>
-      </w:r>
-      <w:proofErr w:type="spellEnd"/>
-      <w:r>
-        <w:t>, and typically run before any instance of the class is created. Using static constructors for initializing shared data could result in a situation where the constructor has not finished initializing but is read by another thread, leading to unpredictable outcomes.</w:t>
+        <w:t>The common language runtime (CLR) controls the execution of the static constructors, ensuring they only run once per AppDomain, and typically run before any instance of the class is created. Using static constructors for initializing shared data could result in a situation where the constructor has not finished initializing but is read by another thread, leading to unpredictable outcomes.</w:t>
       </w:r>
     </w:p>
     <w:p>
@@ -1413,13 +1787,8 @@
       <w:r>
         <w:t xml:space="preserve">constructs like locks, Mutex, Semaphore, </w:t>
       </w:r>
-      <w:proofErr w:type="spellStart"/>
-      <w:r>
-        <w:t>etc</w:t>
-      </w:r>
-      <w:proofErr w:type="spellEnd"/>
-      <w:r>
-        <w:t>)</w:t>
+      <w:r>
+        <w:t>etc)</w:t>
       </w:r>
       <w:r>
         <w:t xml:space="preserve"> and some thread usage best practices are used</w:t>
@@ -1442,23 +1811,7 @@
         <w:t>At the same time</w:t>
       </w:r>
       <w:r>
-        <w:t>, using thread-static fields ([</w:t>
-      </w:r>
-      <w:proofErr w:type="spellStart"/>
-      <w:r>
-        <w:t>ThreadStatic</w:t>
-      </w:r>
-      <w:proofErr w:type="spellEnd"/>
-      <w:r>
-        <w:t xml:space="preserve">] attribute or </w:t>
-      </w:r>
-      <w:proofErr w:type="spellStart"/>
-      <w:r>
-        <w:t>ThreadLocal</w:t>
-      </w:r>
-      <w:proofErr w:type="spellEnd"/>
-      <w:r>
-        <w:t>&lt;T&gt;), where each thread will have its own instance, can also be a thread-safe use of static fields.</w:t>
+        <w:t>, using thread-static fields ([ThreadStatic] attribute or ThreadLocal&lt;T&gt;), where each thread will have its own instance, can also be a thread-safe use of static fields.</w:t>
       </w:r>
     </w:p>
     <w:p>
@@ -1527,7 +1880,6 @@
         <w:jc w:val="both"/>
       </w:pPr>
       <w:r>
-        <w:lastRenderedPageBreak/>
         <w:t xml:space="preserve">Lock keyword - This keyword marks a statement block as a </w:t>
       </w:r>
       <w:r>
@@ -1625,21 +1977,8 @@
         <w:contextualSpacing/>
         <w:jc w:val="both"/>
       </w:pPr>
-      <w:proofErr w:type="spellStart"/>
-      <w:r>
-        <w:t>ReaderWriterLock</w:t>
-      </w:r>
-      <w:proofErr w:type="spellEnd"/>
-      <w:r>
-        <w:t xml:space="preserve"> and </w:t>
-      </w:r>
-      <w:proofErr w:type="spellStart"/>
-      <w:r>
-        <w:t>ReaderWriterLockSlim</w:t>
-      </w:r>
-      <w:proofErr w:type="spellEnd"/>
-      <w:r>
-        <w:t xml:space="preserve"> </w:t>
+      <w:r>
+        <w:t xml:space="preserve">ReaderWriterLock and ReaderWriterLockSlim </w:t>
       </w:r>
       <w:r>
         <w:t xml:space="preserve">– the constructions that </w:t>
@@ -1704,15 +2043,7 @@
         <w:t>Interlocked</w:t>
       </w:r>
       <w:r>
-        <w:t xml:space="preserve"> class - This class provides atomic operations like Increment or </w:t>
-      </w:r>
-      <w:proofErr w:type="spellStart"/>
-      <w:r>
-        <w:t>CompareExchange</w:t>
-      </w:r>
-      <w:proofErr w:type="spellEnd"/>
-      <w:r>
-        <w:t xml:space="preserve"> for variables that are shared across multiple threads.</w:t>
+        <w:t xml:space="preserve"> class - This class provides atomic operations like Increment or CompareExchange for variables that are shared across multiple threads.</w:t>
       </w:r>
     </w:p>
     <w:p>
@@ -1722,13 +2053,9 @@
         <w:contextualSpacing/>
         <w:jc w:val="both"/>
       </w:pPr>
-      <w:proofErr w:type="spellStart"/>
-      <w:r>
-        <w:t>Thread.MemoryBarrier</w:t>
-      </w:r>
-      <w:proofErr w:type="spellEnd"/>
-      <w:r>
-        <w:t xml:space="preserve"> method </w:t>
+      <w:r>
+        <w:lastRenderedPageBreak/>
+        <w:t xml:space="preserve">Thread.MemoryBarrier method </w:t>
       </w:r>
       <w:r>
         <w:t>– it i</w:t>
@@ -1745,42 +2072,13 @@
         <w:jc w:val="both"/>
       </w:pPr>
       <w:r>
-        <w:t xml:space="preserve">Concurrent Collections - </w:t>
-      </w:r>
-      <w:proofErr w:type="spellStart"/>
-      <w:r>
-        <w:t>ConcurrentStack</w:t>
-      </w:r>
-      <w:proofErr w:type="spellEnd"/>
-      <w:r>
-        <w:t xml:space="preserve">, </w:t>
-      </w:r>
-      <w:proofErr w:type="spellStart"/>
-      <w:r>
-        <w:t>ConcurrentQueue</w:t>
-      </w:r>
-      <w:proofErr w:type="spellEnd"/>
-      <w:r>
-        <w:t xml:space="preserve">, </w:t>
-      </w:r>
-      <w:proofErr w:type="spellStart"/>
-      <w:r>
-        <w:t>ConcurrentDictionary</w:t>
-      </w:r>
-      <w:proofErr w:type="spellEnd"/>
+        <w:t>Concurrent Collections - ConcurrentStack, ConcurrentQueue, ConcurrentDictionary</w:t>
+      </w:r>
       <w:r>
         <w:t>,</w:t>
       </w:r>
       <w:r>
-        <w:t xml:space="preserve"> </w:t>
-      </w:r>
-      <w:proofErr w:type="spellStart"/>
-      <w:r>
-        <w:t>BlockingCollection</w:t>
-      </w:r>
-      <w:proofErr w:type="spellEnd"/>
-      <w:r>
-        <w:t>, etc. They are thread-safe</w:t>
+        <w:t xml:space="preserve"> BlockingCollection, etc. They are thread-safe</w:t>
       </w:r>
       <w:r>
         <w:t xml:space="preserve">, so </w:t>
@@ -1829,15 +2127,7 @@
         <w:t>library designed to help with building concurrent and parallel data processing systems, including features for buffering, transformation, propagation</w:t>
       </w:r>
       <w:r>
-        <w:t xml:space="preserve"> and </w:t>
-      </w:r>
-      <w:proofErr w:type="spellStart"/>
-      <w:r>
-        <w:t>etc</w:t>
-      </w:r>
-      <w:proofErr w:type="spellEnd"/>
-      <w:r>
-        <w:t xml:space="preserve">, </w:t>
+        <w:t xml:space="preserve"> and etc, </w:t>
       </w:r>
       <w:r>
         <w:t>to handle deadlock and race conditions.</w:t>
@@ -2285,15 +2575,7 @@
         <w:contextualSpacing/>
       </w:pPr>
       <w:r>
-        <w:t xml:space="preserve">may take more time for execution (as they test real components like database, network, </w:t>
-      </w:r>
-      <w:proofErr w:type="spellStart"/>
-      <w:r>
-        <w:t>etc</w:t>
-      </w:r>
-      <w:proofErr w:type="spellEnd"/>
-      <w:r>
-        <w:t>),</w:t>
+        <w:t>may take more time for execution (as they test real components like database, network, etc),</w:t>
       </w:r>
     </w:p>
     <w:p>
@@ -2321,22 +2603,13 @@
         <w:contextualSpacing/>
       </w:pPr>
       <w:r>
-        <w:lastRenderedPageBreak/>
         <w:t xml:space="preserve">integration tests may be instable (because of different factors </w:t>
       </w:r>
       <w:r>
         <w:t>like race conditions, timing issues, reliance on external resources (like a database or network), randomness in test data or system state, hardware variability</w:t>
       </w:r>
       <w:r>
-        <w:t xml:space="preserve">, </w:t>
-      </w:r>
-      <w:proofErr w:type="spellStart"/>
-      <w:r>
-        <w:t>etc</w:t>
-      </w:r>
-      <w:proofErr w:type="spellEnd"/>
-      <w:r>
-        <w:t>).</w:t>
+        <w:t>, etc).</w:t>
       </w:r>
     </w:p>
     <w:p>
@@ -2540,6 +2813,7 @@
         <w:contextualSpacing/>
       </w:pPr>
       <w:r>
+        <w:lastRenderedPageBreak/>
         <w:t>usually require a separate prod-like testing environment (what increases the costs and require extra maintenance)</w:t>
       </w:r>
     </w:p>
@@ -2642,15 +2916,7 @@
         </w:rPr>
       </w:pPr>
       <w:r>
-        <w:t xml:space="preserve">when real database operations should be tested (calling the stored procedures, complex queries, </w:t>
-      </w:r>
-      <w:proofErr w:type="spellStart"/>
-      <w:r>
-        <w:t>etc</w:t>
-      </w:r>
-      <w:proofErr w:type="spellEnd"/>
-      <w:r>
-        <w:t>)</w:t>
+        <w:t>when real database operations should be tested (calling the stored procedures, complex queries, etc)</w:t>
       </w:r>
     </w:p>
     <w:p>
@@ -2699,15 +2965,7 @@
         <w:t xml:space="preserve"> </w:t>
       </w:r>
       <w:r>
-        <w:t xml:space="preserve">implies examination of code with identifying  issues related to security, performance, design, coding style, </w:t>
-      </w:r>
-      <w:proofErr w:type="spellStart"/>
-      <w:r>
-        <w:t>etc</w:t>
-      </w:r>
-      <w:proofErr w:type="spellEnd"/>
-      <w:r>
-        <w:t xml:space="preserve"> </w:t>
+        <w:t xml:space="preserve">implies examination of code with identifying  issues related to security, performance, design, coding style, etc </w:t>
       </w:r>
       <w:r>
         <w:t>–</w:t>
@@ -2941,7 +3199,6 @@
         <w:contextualSpacing/>
       </w:pPr>
       <w:r>
-        <w:lastRenderedPageBreak/>
         <w:t xml:space="preserve">The main benefit is the execution </w:t>
       </w:r>
       <w:r>
@@ -3150,15 +3407,7 @@
         <w:t xml:space="preserve"> considered </w:t>
       </w:r>
       <w:r>
-        <w:t xml:space="preserve">in case of I/O-bound tasks (database queries, HTTP requests, File I/O operations, </w:t>
-      </w:r>
-      <w:proofErr w:type="spellStart"/>
-      <w:r>
-        <w:t>etc</w:t>
-      </w:r>
-      <w:proofErr w:type="spellEnd"/>
-      <w:r>
-        <w:t>), CPU-bound tasks (e.g. massive heavy computations) are not suitable for async (due to they don’t involve waiting for external resources)</w:t>
+        <w:t>in case of I/O-bound tasks (database queries, HTTP requests, File I/O operations, etc), CPU-bound tasks (e.g. massive heavy computations) are not suitable for async (due to they don’t involve waiting for external resources)</w:t>
       </w:r>
     </w:p>
     <w:p>
@@ -3219,79 +3468,55 @@
           <w:i/>
           <w:iCs/>
         </w:rPr>
-        <w:t>Task&lt;</w:t>
-      </w:r>
-      <w:proofErr w:type="spellStart"/>
+        <w:t>Task&lt;IActionResult&gt;</w:t>
+      </w:r>
+      <w:r>
+        <w:t>)</w:t>
+      </w:r>
+      <w:r>
+        <w:t>. T</w:t>
+      </w:r>
+      <w:r>
+        <w:t xml:space="preserve">he method </w:t>
+      </w:r>
+      <w:r>
+        <w:t xml:space="preserve">should be marked with </w:t>
+      </w:r>
       <w:r>
         <w:rPr>
           <w:i/>
           <w:iCs/>
         </w:rPr>
-        <w:t>IActionResult</w:t>
-      </w:r>
-      <w:proofErr w:type="spellEnd"/>
+        <w:t>async</w:t>
+      </w:r>
+      <w:r>
+        <w:t xml:space="preserve"> </w:t>
+      </w:r>
+      <w:r>
+        <w:t>ke</w:t>
+      </w:r>
+      <w:r>
+        <w:t xml:space="preserve">yword. Use </w:t>
+      </w:r>
       <w:r>
         <w:rPr>
           <w:i/>
           <w:iCs/>
         </w:rPr>
-        <w:t>&gt;</w:t>
-      </w:r>
-      <w:r>
-        <w:t>)</w:t>
-      </w:r>
-      <w:r>
-        <w:t>. T</w:t>
-      </w:r>
-      <w:r>
-        <w:t xml:space="preserve">he method </w:t>
-      </w:r>
-      <w:r>
-        <w:t xml:space="preserve">should be marked with </w:t>
+        <w:t>await</w:t>
       </w:r>
       <w:r>
         <w:rPr>
           <w:i/>
           <w:iCs/>
         </w:rPr>
-        <w:t>async</w:t>
-      </w:r>
-      <w:r>
         <w:t xml:space="preserve"> </w:t>
       </w:r>
       <w:r>
-        <w:t>ke</w:t>
-      </w:r>
-      <w:r>
-        <w:t xml:space="preserve">yword. Use </w:t>
-      </w:r>
-      <w:r>
-        <w:rPr>
-          <w:i/>
-          <w:iCs/>
-        </w:rPr>
-        <w:t>await</w:t>
-      </w:r>
-      <w:r>
-        <w:rPr>
-          <w:i/>
-          <w:iCs/>
-        </w:rPr>
-        <w:t xml:space="preserve"> </w:t>
-      </w:r>
-      <w:r>
         <w:t>in the</w:t>
       </w:r>
       <w:r>
-        <w:t xml:space="preserve"> method’s body on the </w:t>
-      </w:r>
-      <w:proofErr w:type="spellStart"/>
-      <w:r>
-        <w:t>awaitable</w:t>
-      </w:r>
-      <w:proofErr w:type="spellEnd"/>
-      <w:r>
-        <w:t xml:space="preserve"> (long-running) calls.</w:t>
+        <w:t xml:space="preserve"> method’s body on the awaitable (long-running) calls.</w:t>
       </w:r>
     </w:p>
     <w:p>
@@ -3342,15 +3567,7 @@
         <w:t>As the framework has the middleware pipeline, the request is processed in the configured order</w:t>
       </w:r>
       <w:r>
-        <w:t xml:space="preserve">, but async middleware can return the control back to the server while waiting for external resources (database, API, </w:t>
-      </w:r>
-      <w:proofErr w:type="spellStart"/>
-      <w:r>
-        <w:t>etc</w:t>
-      </w:r>
-      <w:proofErr w:type="spellEnd"/>
-      <w:r>
-        <w:t>) – for example this way routing, authentication and logging are handled.</w:t>
+        <w:t>, but async middleware can return the control back to the server while waiting for external resources (database, API, etc) – for example this way routing, authentication and logging are handled.</w:t>
       </w:r>
       <w:r>
         <w:t xml:space="preserve"> This way scalability may be achieved (multiple requests handling).</w:t>
@@ -3417,15 +3634,7 @@
         <w:contextualSpacing/>
       </w:pPr>
       <w:r>
-        <w:t>Avoid sync read/write on HttpRequest/</w:t>
-      </w:r>
-      <w:proofErr w:type="spellStart"/>
-      <w:r>
-        <w:t>HttpResponse</w:t>
-      </w:r>
-      <w:proofErr w:type="spellEnd"/>
-      <w:r>
-        <w:t xml:space="preserve"> body</w:t>
+        <w:t>Avoid sync read/write on HttpRequest/HttpResponse body</w:t>
       </w:r>
       <w:r>
         <w:t xml:space="preserve"> (that can lead to </w:t>
@@ -3450,11 +3659,9 @@
       <w:r>
         <w:t xml:space="preserve">Avoid </w:t>
       </w:r>
-      <w:proofErr w:type="spellStart"/>
       <w:r>
         <w:t>IHttpContextAccessor.HttpContext</w:t>
       </w:r>
-      <w:proofErr w:type="spellEnd"/>
       <w:r>
         <w:t xml:space="preserve"> stored in a field.</w:t>
       </w:r>
@@ -3467,15 +3674,7 @@
         <w:contextualSpacing/>
       </w:pPr>
       <w:r>
-        <w:t xml:space="preserve">Do not access </w:t>
-      </w:r>
-      <w:proofErr w:type="spellStart"/>
-      <w:r>
-        <w:t>HttpContext</w:t>
-      </w:r>
-      <w:proofErr w:type="spellEnd"/>
-      <w:r>
-        <w:t xml:space="preserve"> from multiple threads</w:t>
+        <w:t>Do not access HttpContext from multiple threads</w:t>
       </w:r>
       <w:r>
         <w:t>.</w:t>
@@ -3570,7 +3769,6 @@
         <w:contextualSpacing/>
       </w:pPr>
       <w:r>
-        <w:lastRenderedPageBreak/>
         <w:t>Explain why the PUT method was suggested for the book action on the order</w:t>
       </w:r>
     </w:p>
@@ -3755,6 +3953,7 @@
         <w:contextualSpacing/>
       </w:pPr>
       <w:r>
+        <w:lastRenderedPageBreak/>
         <w:t>- f</w:t>
       </w:r>
       <w:r>
@@ -4049,7 +4248,6 @@
         </w:rPr>
       </w:pPr>
       <w:r>
-        <w:lastRenderedPageBreak/>
         <w:t xml:space="preserve">- needs to handle complex queries (SQL databases have powerful querying capabilities, when </w:t>
       </w:r>
       <w:r>
@@ -4220,6 +4418,7 @@
         <w:contextualSpacing/>
       </w:pPr>
       <w:r>
+        <w:lastRenderedPageBreak/>
         <w:t xml:space="preserve">+ </w:t>
       </w:r>
       <w:r>
@@ -4381,7 +4580,7 @@
 </file>
 
 <file path=word/numbering.xml><?xml version="1.0" encoding="utf-8"?>
-<w:numbering xmlns:wpc="http://schemas.microsoft.com/office/word/2010/wordprocessingCanvas" xmlns:cx="http://schemas.microsoft.com/office/drawing/2014/chartex" xmlns:cx1="http://schemas.microsoft.com/office/drawing/2015/9/8/chartex" xmlns:cx2="http://schemas.microsoft.com/office/drawing/2015/10/21/chartex" xmlns:cx3="http://schemas.microsoft.com/office/drawing/2016/5/9/chartex" xmlns:cx4="http://schemas.microsoft.com/office/drawing/2016/5/10/chartex" xmlns:cx5="http://schemas.microsoft.com/office/drawing/2016/5/11/chartex" xmlns:cx6="http://schemas.microsoft.com/office/drawing/2016/5/12/chartex" xmlns:cx7="http://schemas.microsoft.com/office/drawing/2016/5/13/chartex" xmlns:cx8="http://schemas.microsoft.com/office/drawing/2016/5/14/chartex" xmlns:mc="http://schemas.openxmlformats.org/markup-compatibility/2006" xmlns:aink="http://schemas.microsoft.com/office/drawing/2016/ink" xmlns:am3d="http://schemas.microsoft.com/office/drawing/2017/model3d" xmlns:o="urn:schemas-microsoft-com:office:office" xmlns:oel="http://schemas.microsoft.com/office/2019/extlst" xmlns:r="http://schemas.openxmlformats.org/officeDocument/2006/relationships" xmlns:m="http://schemas.openxmlformats.org/officeDocument/2006/math" xmlns:v="urn:schemas-microsoft-com:vml" xmlns:wp14="http://schemas.microsoft.com/office/word/2010/wordprocessingDrawing" xmlns:wp="http://schemas.openxmlformats.org/drawingml/2006/wordprocessingDrawing" xmlns:w10="urn:schemas-microsoft-com:office:word" xmlns:w="http://schemas.openxmlformats.org/wordprocessingml/2006/main" xmlns:w14="http://schemas.microsoft.com/office/word/2010/wordml" xmlns:w15="http://schemas.microsoft.com/office/word/2012/wordml" xmlns:w16cex="http://schemas.microsoft.com/office/word/2018/wordml/cex" xmlns:w16cid="http://schemas.microsoft.com/office/word/2016/wordml/cid" xmlns:w16="http://schemas.microsoft.com/office/word/2018/wordml" xmlns:w16sdtdh="http://schemas.microsoft.com/office/word/2020/wordml/sdtdatahash" xmlns:w16se="http://schemas.microsoft.com/office/word/2015/wordml/symex" xmlns:wpg="http://schemas.microsoft.com/office/word/2010/wordprocessingGroup" xmlns:wpi="http://schemas.microsoft.com/office/word/2010/wordprocessingInk" xmlns:wne="http://schemas.microsoft.com/office/word/2006/wordml" xmlns:wps="http://schemas.microsoft.com/office/word/2010/wordprocessingShape" mc:Ignorable="w14 w15 w16se w16cid w16 w16cex w16sdtdh wp14">
+<w:numbering xmlns:wpc="http://schemas.microsoft.com/office/word/2010/wordprocessingCanvas" xmlns:cx="http://schemas.microsoft.com/office/drawing/2014/chartex" xmlns:cx1="http://schemas.microsoft.com/office/drawing/2015/9/8/chartex" xmlns:cx2="http://schemas.microsoft.com/office/drawing/2015/10/21/chartex" xmlns:cx3="http://schemas.microsoft.com/office/drawing/2016/5/9/chartex" xmlns:cx4="http://schemas.microsoft.com/office/drawing/2016/5/10/chartex" xmlns:cx5="http://schemas.microsoft.com/office/drawing/2016/5/11/chartex" xmlns:cx6="http://schemas.microsoft.com/office/drawing/2016/5/12/chartex" xmlns:cx7="http://schemas.microsoft.com/office/drawing/2016/5/13/chartex" xmlns:cx8="http://schemas.microsoft.com/office/drawing/2016/5/14/chartex" xmlns:mc="http://schemas.openxmlformats.org/markup-compatibility/2006" xmlns:aink="http://schemas.microsoft.com/office/drawing/2016/ink" xmlns:am3d="http://schemas.microsoft.com/office/drawing/2017/model3d" xmlns:o="urn:schemas-microsoft-com:office:office" xmlns:oel="http://schemas.microsoft.com/office/2019/extlst" xmlns:r="http://schemas.openxmlformats.org/officeDocument/2006/relationships" xmlns:m="http://schemas.openxmlformats.org/officeDocument/2006/math" xmlns:v="urn:schemas-microsoft-com:vml" xmlns:wp14="http://schemas.microsoft.com/office/word/2010/wordprocessingDrawing" xmlns:wp="http://schemas.openxmlformats.org/drawingml/2006/wordprocessingDrawing" xmlns:w10="urn:schemas-microsoft-com:office:word" xmlns:w="http://schemas.openxmlformats.org/wordprocessingml/2006/main" xmlns:w14="http://schemas.microsoft.com/office/word/2010/wordml" xmlns:w15="http://schemas.microsoft.com/office/word/2012/wordml" xmlns:w16cex="http://schemas.microsoft.com/office/word/2018/wordml/cex" xmlns:w16cid="http://schemas.microsoft.com/office/word/2016/wordml/cid" xmlns:w16="http://schemas.microsoft.com/office/word/2018/wordml" xmlns:w16du="http://schemas.microsoft.com/office/word/2023/wordml/word16du" xmlns:w16sdtdh="http://schemas.microsoft.com/office/word/2020/wordml/sdtdatahash" xmlns:w16se="http://schemas.microsoft.com/office/word/2015/wordml/symex" xmlns:wpg="http://schemas.microsoft.com/office/word/2010/wordprocessingGroup" xmlns:wpi="http://schemas.microsoft.com/office/word/2010/wordprocessingInk" xmlns:wne="http://schemas.microsoft.com/office/word/2006/wordml" xmlns:wps="http://schemas.microsoft.com/office/word/2010/wordprocessingShape" mc:Ignorable="w14 w15 w16se w16cid w16 w16cex w16sdtdh w16du wp14">
   <w:abstractNum w:abstractNumId="0" w15:restartNumberingAfterBreak="0">
     <w:nsid w:val="05652471"/>
     <w:multiLevelType w:val="hybridMultilevel"/>
@@ -5596,6 +5795,95 @@
     </w:lvl>
   </w:abstractNum>
   <w:abstractNum w:abstractNumId="12" w15:restartNumberingAfterBreak="0">
+    <w:nsid w:val="75272739"/>
+    <w:multiLevelType w:val="hybridMultilevel"/>
+    <w:tmpl w:val="0BB43E88"/>
+    <w:lvl w:ilvl="0" w:tplc="FFFFFFFF">
+      <w:start w:val="1"/>
+      <w:numFmt w:val="decimal"/>
+      <w:lvlText w:val="%1."/>
+      <w:lvlJc w:val="left"/>
+      <w:pPr>
+        <w:ind w:left="682" w:hanging="540"/>
+      </w:pPr>
+      <w:rPr>
+        <w:rFonts w:hint="default"/>
+      </w:rPr>
+    </w:lvl>
+    <w:lvl w:ilvl="1" w:tplc="FFFFFFFF">
+      <w:start w:val="1"/>
+      <w:numFmt w:val="lowerLetter"/>
+      <w:lvlText w:val="%2."/>
+      <w:lvlJc w:val="left"/>
+      <w:pPr>
+        <w:ind w:left="1222" w:hanging="360"/>
+      </w:pPr>
+    </w:lvl>
+    <w:lvl w:ilvl="2" w:tplc="FFFFFFFF" w:tentative="1">
+      <w:start w:val="1"/>
+      <w:numFmt w:val="lowerRoman"/>
+      <w:lvlText w:val="%3."/>
+      <w:lvlJc w:val="right"/>
+      <w:pPr>
+        <w:ind w:left="1942" w:hanging="180"/>
+      </w:pPr>
+    </w:lvl>
+    <w:lvl w:ilvl="3" w:tplc="FFFFFFFF" w:tentative="1">
+      <w:start w:val="1"/>
+      <w:numFmt w:val="decimal"/>
+      <w:lvlText w:val="%4."/>
+      <w:lvlJc w:val="left"/>
+      <w:pPr>
+        <w:ind w:left="2662" w:hanging="360"/>
+      </w:pPr>
+    </w:lvl>
+    <w:lvl w:ilvl="4" w:tplc="FFFFFFFF" w:tentative="1">
+      <w:start w:val="1"/>
+      <w:numFmt w:val="lowerLetter"/>
+      <w:lvlText w:val="%5."/>
+      <w:lvlJc w:val="left"/>
+      <w:pPr>
+        <w:ind w:left="3382" w:hanging="360"/>
+      </w:pPr>
+    </w:lvl>
+    <w:lvl w:ilvl="5" w:tplc="FFFFFFFF" w:tentative="1">
+      <w:start w:val="1"/>
+      <w:numFmt w:val="lowerRoman"/>
+      <w:lvlText w:val="%6."/>
+      <w:lvlJc w:val="right"/>
+      <w:pPr>
+        <w:ind w:left="4102" w:hanging="180"/>
+      </w:pPr>
+    </w:lvl>
+    <w:lvl w:ilvl="6" w:tplc="FFFFFFFF" w:tentative="1">
+      <w:start w:val="1"/>
+      <w:numFmt w:val="decimal"/>
+      <w:lvlText w:val="%7."/>
+      <w:lvlJc w:val="left"/>
+      <w:pPr>
+        <w:ind w:left="4822" w:hanging="360"/>
+      </w:pPr>
+    </w:lvl>
+    <w:lvl w:ilvl="7" w:tplc="FFFFFFFF" w:tentative="1">
+      <w:start w:val="1"/>
+      <w:numFmt w:val="lowerLetter"/>
+      <w:lvlText w:val="%8."/>
+      <w:lvlJc w:val="left"/>
+      <w:pPr>
+        <w:ind w:left="5542" w:hanging="360"/>
+      </w:pPr>
+    </w:lvl>
+    <w:lvl w:ilvl="8" w:tplc="FFFFFFFF" w:tentative="1">
+      <w:start w:val="1"/>
+      <w:numFmt w:val="lowerRoman"/>
+      <w:lvlText w:val="%9."/>
+      <w:lvlJc w:val="right"/>
+      <w:pPr>
+        <w:ind w:left="6262" w:hanging="180"/>
+      </w:pPr>
+    </w:lvl>
+  </w:abstractNum>
+  <w:abstractNum w:abstractNumId="13" w15:restartNumberingAfterBreak="0">
     <w:nsid w:val="7909172B"/>
     <w:multiLevelType w:val="hybridMultilevel"/>
     <w:tmpl w:val="568A49FC"/>
@@ -5707,7 +5995,7 @@
       </w:rPr>
     </w:lvl>
   </w:abstractNum>
-  <w:abstractNum w:abstractNumId="13" w15:restartNumberingAfterBreak="0">
+  <w:abstractNum w:abstractNumId="14" w15:restartNumberingAfterBreak="0">
     <w:nsid w:val="7CCA1460"/>
     <w:multiLevelType w:val="hybridMultilevel"/>
     <w:tmpl w:val="7D58411C"/>
@@ -5821,7 +6109,7 @@
       </w:rPr>
     </w:lvl>
   </w:abstractNum>
-  <w:abstractNum w:abstractNumId="14" w15:restartNumberingAfterBreak="0">
+  <w:abstractNum w:abstractNumId="15" w15:restartNumberingAfterBreak="0">
     <w:nsid w:val="7E12549A"/>
     <w:multiLevelType w:val="hybridMultilevel"/>
     <w:tmpl w:val="0BB43E88"/>
@@ -5929,7 +6217,7 @@
     <w:abstractNumId w:val="7"/>
   </w:num>
   <w:num w:numId="7" w16cid:durableId="1513757248">
-    <w:abstractNumId w:val="14"/>
+    <w:abstractNumId w:val="15"/>
   </w:num>
   <w:num w:numId="8" w16cid:durableId="658581791">
     <w:abstractNumId w:val="6"/>
@@ -5938,10 +6226,10 @@
     <w:abstractNumId w:val="2"/>
   </w:num>
   <w:num w:numId="10" w16cid:durableId="1535920063">
-    <w:abstractNumId w:val="13"/>
+    <w:abstractNumId w:val="14"/>
   </w:num>
   <w:num w:numId="11" w16cid:durableId="96609235">
-    <w:abstractNumId w:val="12"/>
+    <w:abstractNumId w:val="13"/>
   </w:num>
   <w:num w:numId="12" w16cid:durableId="2094426920">
     <w:abstractNumId w:val="0"/>
@@ -5955,11 +6243,14 @@
   <w:num w:numId="15" w16cid:durableId="901870541">
     <w:abstractNumId w:val="9"/>
   </w:num>
+  <w:num w:numId="16" w16cid:durableId="1725526749">
+    <w:abstractNumId w:val="12"/>
+  </w:num>
 </w:numbering>
 </file>
 
 <file path=word/styles.xml><?xml version="1.0" encoding="utf-8"?>
-<w:styles xmlns:mc="http://schemas.openxmlformats.org/markup-compatibility/2006" xmlns:r="http://schemas.openxmlformats.org/officeDocument/2006/relationships" xmlns:w="http://schemas.openxmlformats.org/wordprocessingml/2006/main" xmlns:w14="http://schemas.microsoft.com/office/word/2010/wordml" xmlns:w15="http://schemas.microsoft.com/office/word/2012/wordml" xmlns:w16cex="http://schemas.microsoft.com/office/word/2018/wordml/cex" xmlns:w16cid="http://schemas.microsoft.com/office/word/2016/wordml/cid" xmlns:w16="http://schemas.microsoft.com/office/word/2018/wordml" xmlns:w16sdtdh="http://schemas.microsoft.com/office/word/2020/wordml/sdtdatahash" xmlns:w16se="http://schemas.microsoft.com/office/word/2015/wordml/symex" mc:Ignorable="w14 w15 w16se w16cid w16 w16cex w16sdtdh">
+<w:styles xmlns:mc="http://schemas.openxmlformats.org/markup-compatibility/2006" xmlns:r="http://schemas.openxmlformats.org/officeDocument/2006/relationships" xmlns:w="http://schemas.openxmlformats.org/wordprocessingml/2006/main" xmlns:w14="http://schemas.microsoft.com/office/word/2010/wordml" xmlns:w15="http://schemas.microsoft.com/office/word/2012/wordml" xmlns:w16cex="http://schemas.microsoft.com/office/word/2018/wordml/cex" xmlns:w16cid="http://schemas.microsoft.com/office/word/2016/wordml/cid" xmlns:w16="http://schemas.microsoft.com/office/word/2018/wordml" xmlns:w16du="http://schemas.microsoft.com/office/word/2023/wordml/word16du" xmlns:w16sdtdh="http://schemas.microsoft.com/office/word/2020/wordml/sdtdatahash" xmlns:w16se="http://schemas.microsoft.com/office/word/2015/wordml/symex" mc:Ignorable="w14 w15 w16se w16cid w16 w16cex w16sdtdh w16du">
   <w:docDefaults>
     <w:rPrDefault>
       <w:rPr>

</xml_diff>

<commit_message>
HW Message queues (#7)
* Update implementation

* Update implementation

* Fix tests

* Update cache options

* Update implementation

* Update answers

* Removed redundant project

* Update Notification state storing

* Fix passing a cancellation token

* Update implementation: docker-compose, remove redundant avro, logging & di fixes

* Fix httpclient (temporary)
</commit_message>
<xml_diff>
--- a/docs/Answers.docx
+++ b/docs/Answers.docx
@@ -2,6 +2,1032 @@
 <file path=word/document.xml><?xml version="1.0" encoding="utf-8"?>
 <w:document xmlns:wpc="http://schemas.microsoft.com/office/word/2010/wordprocessingCanvas" xmlns:cx="http://schemas.microsoft.com/office/drawing/2014/chartex" xmlns:cx1="http://schemas.microsoft.com/office/drawing/2015/9/8/chartex" xmlns:cx2="http://schemas.microsoft.com/office/drawing/2015/10/21/chartex" xmlns:cx3="http://schemas.microsoft.com/office/drawing/2016/5/9/chartex" xmlns:cx4="http://schemas.microsoft.com/office/drawing/2016/5/10/chartex" xmlns:cx5="http://schemas.microsoft.com/office/drawing/2016/5/11/chartex" xmlns:cx6="http://schemas.microsoft.com/office/drawing/2016/5/12/chartex" xmlns:cx7="http://schemas.microsoft.com/office/drawing/2016/5/13/chartex" xmlns:cx8="http://schemas.microsoft.com/office/drawing/2016/5/14/chartex" xmlns:mc="http://schemas.openxmlformats.org/markup-compatibility/2006" xmlns:aink="http://schemas.microsoft.com/office/drawing/2016/ink" xmlns:am3d="http://schemas.microsoft.com/office/drawing/2017/model3d" xmlns:o="urn:schemas-microsoft-com:office:office" xmlns:oel="http://schemas.microsoft.com/office/2019/extlst" xmlns:r="http://schemas.openxmlformats.org/officeDocument/2006/relationships" xmlns:m="http://schemas.openxmlformats.org/officeDocument/2006/math" xmlns:v="urn:schemas-microsoft-com:vml" xmlns:wp14="http://schemas.microsoft.com/office/word/2010/wordprocessingDrawing" xmlns:wp="http://schemas.openxmlformats.org/drawingml/2006/wordprocessingDrawing" xmlns:w10="urn:schemas-microsoft-com:office:word" xmlns:w="http://schemas.openxmlformats.org/wordprocessingml/2006/main" xmlns:w14="http://schemas.microsoft.com/office/word/2010/wordml" xmlns:w15="http://schemas.microsoft.com/office/word/2012/wordml" xmlns:w16cex="http://schemas.microsoft.com/office/word/2018/wordml/cex" xmlns:w16cid="http://schemas.microsoft.com/office/word/2016/wordml/cid" xmlns:w16="http://schemas.microsoft.com/office/word/2018/wordml" xmlns:w16du="http://schemas.microsoft.com/office/word/2023/wordml/word16du" xmlns:w16sdtdh="http://schemas.microsoft.com/office/word/2020/wordml/sdtdatahash" xmlns:w16se="http://schemas.microsoft.com/office/word/2015/wordml/symex" xmlns:wpg="http://schemas.microsoft.com/office/word/2010/wordprocessingGroup" xmlns:wpi="http://schemas.microsoft.com/office/word/2010/wordprocessingInk" xmlns:wne="http://schemas.microsoft.com/office/word/2006/wordml" xmlns:wps="http://schemas.microsoft.com/office/word/2010/wordprocessingShape" mc:Ignorable="w14 w15 w16se w16cid w16 w16cex w16sdtdh w16du wp14">
   <w:body>
+    <w:p>
+      <w:pPr>
+        <w:pStyle w:val="NormalWeb"/>
+        <w:ind w:left="142"/>
+        <w:contextualSpacing/>
+        <w:rPr>
+          <w:b/>
+          <w:bCs/>
+        </w:rPr>
+      </w:pPr>
+      <w:r>
+        <w:rPr>
+          <w:b/>
+          <w:bCs/>
+        </w:rPr>
+        <w:t>Message queues</w:t>
+      </w:r>
+    </w:p>
+    <w:p>
+      <w:pPr>
+        <w:pStyle w:val="NormalWeb"/>
+        <w:ind w:left="142"/>
+        <w:contextualSpacing/>
+        <w:rPr>
+          <w:b/>
+          <w:bCs/>
+        </w:rPr>
+      </w:pPr>
+    </w:p>
+    <w:p>
+      <w:pPr>
+        <w:pStyle w:val="NormalWeb"/>
+        <w:numPr>
+          <w:ilvl w:val="0"/>
+          <w:numId w:val="17"/>
+        </w:numPr>
+        <w:contextualSpacing/>
+      </w:pPr>
+      <w:r>
+        <w:t>What is a message queue? What do message queues store and transfer?  </w:t>
+      </w:r>
+    </w:p>
+    <w:p>
+      <w:pPr>
+        <w:pStyle w:val="NormalWeb"/>
+        <w:ind w:left="142" w:firstLine="567"/>
+        <w:contextualSpacing/>
+        <w:jc w:val="both"/>
+      </w:pPr>
+      <w:r>
+        <w:t xml:space="preserve">A message queue is a software component used for communication between different processes or threads, </w:t>
+      </w:r>
+      <w:r>
+        <w:t>(</w:t>
+      </w:r>
+      <w:r>
+        <w:t>often on different machines</w:t>
+      </w:r>
+      <w:r>
+        <w:t>/</w:t>
+      </w:r>
+      <w:r>
+        <w:t>applications</w:t>
+      </w:r>
+      <w:r>
+        <w:t>)</w:t>
+      </w:r>
+      <w:r>
+        <w:t>. It's used in an asynchronous method of communication that saves the response for future processing, offering a protocol for sending and receiving messages.</w:t>
+      </w:r>
+    </w:p>
+    <w:p>
+      <w:pPr>
+        <w:pStyle w:val="NormalWeb"/>
+        <w:ind w:left="142" w:firstLine="567"/>
+        <w:contextualSpacing/>
+        <w:jc w:val="both"/>
+      </w:pPr>
+      <w:r>
+        <w:t xml:space="preserve">Message queues store and transfer </w:t>
+      </w:r>
+      <w:r>
+        <w:rPr>
+          <w:b/>
+          <w:bCs/>
+        </w:rPr>
+        <w:t>messages</w:t>
+      </w:r>
+      <w:r>
+        <w:t xml:space="preserve"> – </w:t>
+      </w:r>
+      <w:r>
+        <w:t>data structures that contain information, like instructions or process information, to be communicated between different processes. The data can be in any format</w:t>
+      </w:r>
+      <w:r>
+        <w:t xml:space="preserve"> (</w:t>
+      </w:r>
+      <w:r>
+        <w:t>like JSON, XML, plain text, binary data etc.</w:t>
+      </w:r>
+      <w:r>
+        <w:t>)</w:t>
+      </w:r>
+      <w:r>
+        <w:t xml:space="preserve">, containing </w:t>
+      </w:r>
+      <w:r>
+        <w:t xml:space="preserve">any kind of </w:t>
+      </w:r>
+      <w:r>
+        <w:t xml:space="preserve">the details </w:t>
+      </w:r>
+      <w:r>
+        <w:t xml:space="preserve">(e.g. info about </w:t>
+      </w:r>
+      <w:r>
+        <w:t>the receiver, sender, message body, priority level</w:t>
+      </w:r>
+      <w:r>
+        <w:t>)</w:t>
+      </w:r>
+      <w:r>
+        <w:t>.</w:t>
+      </w:r>
+    </w:p>
+    <w:p>
+      <w:pPr>
+        <w:pStyle w:val="NormalWeb"/>
+        <w:ind w:left="682"/>
+        <w:contextualSpacing/>
+      </w:pPr>
+    </w:p>
+    <w:p>
+      <w:pPr>
+        <w:pStyle w:val="NormalWeb"/>
+        <w:numPr>
+          <w:ilvl w:val="0"/>
+          <w:numId w:val="17"/>
+        </w:numPr>
+        <w:contextualSpacing/>
+      </w:pPr>
+      <w:r>
+        <w:t>Describe the publisher/subscriber pattern. The difference between Pub/Sub and Observable patterns. </w:t>
+      </w:r>
+    </w:p>
+    <w:p>
+      <w:pPr>
+        <w:pStyle w:val="NormalWeb"/>
+        <w:ind w:left="142" w:firstLine="567"/>
+        <w:contextualSpacing/>
+        <w:jc w:val="both"/>
+      </w:pPr>
+      <w:r>
+        <w:t>The publisher/subscriber pattern</w:t>
+      </w:r>
+      <w:r>
+        <w:t xml:space="preserve"> (</w:t>
+      </w:r>
+      <w:r>
+        <w:t>Pub/Sub</w:t>
+      </w:r>
+      <w:r>
+        <w:t>)</w:t>
+      </w:r>
+      <w:r>
+        <w:t xml:space="preserve"> is a messaging pattern where senders of messages, called </w:t>
+      </w:r>
+      <w:r>
+        <w:rPr>
+          <w:b/>
+          <w:bCs/>
+        </w:rPr>
+        <w:t>publishers</w:t>
+      </w:r>
+      <w:r>
+        <w:t xml:space="preserve">, do not </w:t>
+      </w:r>
+      <w:r>
+        <w:t xml:space="preserve">managed to send </w:t>
+      </w:r>
+      <w:r>
+        <w:t xml:space="preserve">the messages directly to receivers, known as </w:t>
+      </w:r>
+      <w:r>
+        <w:rPr>
+          <w:b/>
+          <w:bCs/>
+        </w:rPr>
+        <w:t>subscribers</w:t>
+      </w:r>
+      <w:r>
+        <w:t>, so the</w:t>
+      </w:r>
+      <w:r>
+        <w:t xml:space="preserve"> message is </w:t>
+      </w:r>
+      <w:r>
+        <w:t>produced (</w:t>
+      </w:r>
+      <w:r>
+        <w:t>sent</w:t>
+      </w:r>
+      <w:r>
+        <w:t>)</w:t>
+      </w:r>
+      <w:r>
+        <w:t xml:space="preserve"> to the</w:t>
+      </w:r>
+      <w:r>
+        <w:t xml:space="preserve"> end </w:t>
+      </w:r>
+      <w:r>
+        <w:t xml:space="preserve">subscriber which </w:t>
+      </w:r>
+      <w:r>
+        <w:t>is never known</w:t>
+      </w:r>
+      <w:r>
+        <w:t xml:space="preserve"> by publisher</w:t>
+      </w:r>
+      <w:r>
+        <w:t xml:space="preserve"> (he even may not exist at all)</w:t>
+      </w:r>
+      <w:r>
+        <w:t>.</w:t>
+      </w:r>
+      <w:r>
+        <w:t xml:space="preserve"> Subscribers </w:t>
+      </w:r>
+      <w:r>
+        <w:t>represent the dependent consumers of information</w:t>
+      </w:r>
+      <w:r>
+        <w:t xml:space="preserve">, and </w:t>
+      </w:r>
+      <w:r>
+        <w:t xml:space="preserve">their only interest is to </w:t>
+      </w:r>
+      <w:r>
+        <w:t xml:space="preserve">receive </w:t>
+      </w:r>
+      <w:r>
+        <w:t xml:space="preserve">specific </w:t>
+      </w:r>
+      <w:r>
+        <w:t>messages, without knowledge of which publishers, if any, there are.</w:t>
+      </w:r>
+    </w:p>
+    <w:p>
+      <w:pPr>
+        <w:pStyle w:val="NormalWeb"/>
+        <w:ind w:left="142" w:firstLine="567"/>
+        <w:contextualSpacing/>
+        <w:jc w:val="both"/>
+      </w:pPr>
+      <w:r>
+        <w:t xml:space="preserve">The main difference between a Pub/Sub and an Observable pattern lies in </w:t>
+      </w:r>
+      <w:r>
+        <w:rPr>
+          <w:b/>
+          <w:bCs/>
+        </w:rPr>
+        <w:t>the way they handle data</w:t>
+      </w:r>
+      <w:r>
+        <w:t xml:space="preserve"> and </w:t>
+      </w:r>
+      <w:r>
+        <w:rPr>
+          <w:b/>
+          <w:bCs/>
+        </w:rPr>
+        <w:t>the type of systems they are designed for</w:t>
+      </w:r>
+      <w:r>
+        <w:t>.</w:t>
+      </w:r>
+      <w:r>
+        <w:t xml:space="preserve"> </w:t>
+      </w:r>
+    </w:p>
+    <w:p>
+      <w:pPr>
+        <w:pStyle w:val="NormalWeb"/>
+        <w:ind w:left="142" w:firstLine="567"/>
+        <w:contextualSpacing/>
+        <w:jc w:val="both"/>
+      </w:pPr>
+      <w:r>
+        <w:t xml:space="preserve">Pub/Sub </w:t>
+      </w:r>
+      <w:r>
+        <w:t xml:space="preserve">is </w:t>
+      </w:r>
+      <w:r>
+        <w:t>used for distributed systems</w:t>
+      </w:r>
+      <w:r>
+        <w:t xml:space="preserve"> (</w:t>
+      </w:r>
+      <w:r>
+        <w:t>publishers can send messages without knowing if there are any subscribers to receive those messages</w:t>
+      </w:r>
+      <w:r>
+        <w:t>; s</w:t>
+      </w:r>
+      <w:r>
+        <w:t>imilarly, subscribers will receive messages without knowing who published them</w:t>
+      </w:r>
+      <w:r>
+        <w:t xml:space="preserve"> - that</w:t>
+      </w:r>
+      <w:r>
+        <w:t xml:space="preserve"> provides a level of </w:t>
+      </w:r>
+      <w:r>
+        <w:rPr>
+          <w:i/>
+          <w:iCs/>
+        </w:rPr>
+        <w:t>decoupling</w:t>
+      </w:r>
+      <w:r>
+        <w:t xml:space="preserve"> between the</w:t>
+      </w:r>
+      <w:r>
+        <w:t xml:space="preserve"> pub &amp; the sub)</w:t>
+      </w:r>
+    </w:p>
+    <w:p>
+      <w:pPr>
+        <w:pStyle w:val="NormalWeb"/>
+        <w:ind w:left="142" w:firstLine="567"/>
+        <w:contextualSpacing/>
+        <w:jc w:val="both"/>
+      </w:pPr>
+      <w:r>
+        <w:t xml:space="preserve">Observable </w:t>
+      </w:r>
+      <w:r>
+        <w:t>p</w:t>
+      </w:r>
+      <w:r>
+        <w:t>attern</w:t>
+      </w:r>
+      <w:r>
+        <w:t xml:space="preserve"> </w:t>
+      </w:r>
+      <w:r>
+        <w:t>is used for handling events or streams of data</w:t>
+      </w:r>
+      <w:r>
+        <w:t xml:space="preserve">: </w:t>
+      </w:r>
+      <w:r>
+        <w:t xml:space="preserve">the observable object holds the list of observers, </w:t>
+      </w:r>
+      <w:r>
+        <w:t xml:space="preserve">so </w:t>
+      </w:r>
+      <w:r>
+        <w:t xml:space="preserve">any changes in the state of the observable object </w:t>
+      </w:r>
+      <w:r>
+        <w:t xml:space="preserve">make </w:t>
+      </w:r>
+      <w:r>
+        <w:t xml:space="preserve">the observer </w:t>
+      </w:r>
+      <w:r>
+        <w:t>handle that</w:t>
+      </w:r>
+      <w:r>
+        <w:t xml:space="preserve"> (</w:t>
+      </w:r>
+      <w:r>
+        <w:t>all the associated observers get notified</w:t>
+      </w:r>
+      <w:r>
+        <w:t>)</w:t>
+      </w:r>
+      <w:r>
+        <w:t>. Observers subscribe directly to the observable.</w:t>
+      </w:r>
+    </w:p>
+    <w:p>
+      <w:pPr>
+        <w:pStyle w:val="NormalWeb"/>
+        <w:ind w:left="142" w:firstLine="567"/>
+        <w:contextualSpacing/>
+        <w:jc w:val="both"/>
+      </w:pPr>
+      <w:r>
+        <w:t xml:space="preserve">One way to think of the key difference is that the Observable pattern is </w:t>
+      </w:r>
+      <w:r>
+        <w:rPr>
+          <w:b/>
+          <w:bCs/>
+        </w:rPr>
+        <w:t xml:space="preserve">pull-based </w:t>
+      </w:r>
+      <w:r>
+        <w:t xml:space="preserve">(the observer controls when it receives data from the observable), while the Pub/Sub pattern is </w:t>
+      </w:r>
+      <w:r>
+        <w:rPr>
+          <w:b/>
+          <w:bCs/>
+        </w:rPr>
+        <w:t>push-based</w:t>
+      </w:r>
+      <w:r>
+        <w:t xml:space="preserve"> (the publisher sends data to the subscriber when new data is available).</w:t>
+      </w:r>
+    </w:p>
+    <w:p>
+      <w:pPr>
+        <w:pStyle w:val="NormalWeb"/>
+        <w:ind w:left="142" w:firstLine="567"/>
+        <w:contextualSpacing/>
+        <w:jc w:val="both"/>
+      </w:pPr>
+    </w:p>
+    <w:p>
+      <w:pPr>
+        <w:pStyle w:val="NormalWeb"/>
+        <w:numPr>
+          <w:ilvl w:val="0"/>
+          <w:numId w:val="17"/>
+        </w:numPr>
+        <w:contextualSpacing/>
+      </w:pPr>
+      <w:r>
+        <w:t>What is a Message Bus? How does it work?  </w:t>
+      </w:r>
+    </w:p>
+    <w:p>
+      <w:pPr>
+        <w:pStyle w:val="NormalWeb"/>
+        <w:ind w:left="142" w:firstLine="567"/>
+        <w:contextualSpacing/>
+        <w:jc w:val="both"/>
+      </w:pPr>
+      <w:r>
+        <w:t xml:space="preserve">A message bus is a kind of software communication tool used to exchange information between applications or services within a system </w:t>
+      </w:r>
+      <w:r>
+        <w:t>(</w:t>
+      </w:r>
+      <w:r>
+        <w:t>or across systems</w:t>
+      </w:r>
+      <w:r>
+        <w:t>)</w:t>
+      </w:r>
+      <w:r>
+        <w:t>. It operates with a common communication channel that enables different software components to communicate, even if they are written in various programming languages and run on separate machines.</w:t>
+      </w:r>
+    </w:p>
+    <w:p>
+      <w:pPr>
+        <w:pStyle w:val="NormalWeb"/>
+        <w:ind w:left="142" w:firstLine="567"/>
+        <w:contextualSpacing/>
+        <w:jc w:val="both"/>
+      </w:pPr>
+      <w:r>
+        <w:t xml:space="preserve">The principal components in a message bus system are </w:t>
+      </w:r>
+      <w:r>
+        <w:rPr>
+          <w:b/>
+          <w:bCs/>
+        </w:rPr>
+        <w:t>the sender</w:t>
+      </w:r>
+      <w:r>
+        <w:t xml:space="preserve"> and </w:t>
+      </w:r>
+      <w:r>
+        <w:rPr>
+          <w:b/>
+          <w:bCs/>
+        </w:rPr>
+        <w:t>the receiver</w:t>
+      </w:r>
+      <w:r>
+        <w:t xml:space="preserve">. The sender sends the messages to the bus, and the receiver fetches </w:t>
+      </w:r>
+      <w:r>
+        <w:t>(</w:t>
+      </w:r>
+      <w:r>
+        <w:t>gets notified</w:t>
+      </w:r>
+      <w:r>
+        <w:t xml:space="preserve">) </w:t>
+      </w:r>
+      <w:r>
+        <w:t>about the messages from the bus.</w:t>
+      </w:r>
+    </w:p>
+    <w:p>
+      <w:pPr>
+        <w:pStyle w:val="NormalWeb"/>
+        <w:ind w:left="142" w:firstLine="567"/>
+        <w:contextualSpacing/>
+        <w:jc w:val="both"/>
+      </w:pPr>
+      <w:r>
+        <w:t xml:space="preserve">Based on the information above, the way it works </w:t>
+      </w:r>
+      <w:r>
+        <w:t>is</w:t>
+      </w:r>
+      <w:r>
+        <w:t xml:space="preserve"> following</w:t>
+      </w:r>
+      <w:r>
+        <w:t>:</w:t>
+      </w:r>
+    </w:p>
+    <w:p>
+      <w:pPr>
+        <w:pStyle w:val="NormalWeb"/>
+        <w:numPr>
+          <w:ilvl w:val="0"/>
+          <w:numId w:val="19"/>
+        </w:numPr>
+        <w:ind w:left="142" w:firstLine="567"/>
+        <w:contextualSpacing/>
+        <w:jc w:val="both"/>
+      </w:pPr>
+      <w:r>
+        <w:t xml:space="preserve">A </w:t>
+      </w:r>
+      <w:r>
+        <w:rPr>
+          <w:i/>
+          <w:iCs/>
+        </w:rPr>
+        <w:t>system</w:t>
+      </w:r>
+      <w:r>
+        <w:t xml:space="preserve"> sends a message to the message bus</w:t>
+      </w:r>
+      <w:r>
+        <w:t xml:space="preserve"> (this </w:t>
+      </w:r>
+      <w:r>
+        <w:rPr>
+          <w:i/>
+          <w:iCs/>
+        </w:rPr>
+        <w:t>system</w:t>
+      </w:r>
+      <w:r>
+        <w:t xml:space="preserve"> is usually known as the producer or the sender</w:t>
+      </w:r>
+      <w:r>
+        <w:t>)</w:t>
+      </w:r>
+    </w:p>
+    <w:p>
+      <w:pPr>
+        <w:pStyle w:val="NormalWeb"/>
+        <w:numPr>
+          <w:ilvl w:val="0"/>
+          <w:numId w:val="19"/>
+        </w:numPr>
+        <w:ind w:left="142" w:firstLine="567"/>
+        <w:contextualSpacing/>
+        <w:jc w:val="both"/>
+      </w:pPr>
+      <w:r>
+        <w:t>The message bus receives the message and places it in a queue for processing, ensuring that it doesn't get lost if the receiver is currently unavailable or too busy.</w:t>
+      </w:r>
+    </w:p>
+    <w:p>
+      <w:pPr>
+        <w:pStyle w:val="NormalWeb"/>
+        <w:numPr>
+          <w:ilvl w:val="0"/>
+          <w:numId w:val="19"/>
+        </w:numPr>
+        <w:ind w:left="142" w:firstLine="567"/>
+        <w:contextualSpacing/>
+        <w:jc w:val="both"/>
+      </w:pPr>
+      <w:r>
+        <w:t>Another system, known as the consumer or receiver, connects to the message bus and retrieves the message.</w:t>
+      </w:r>
+    </w:p>
+    <w:p>
+      <w:pPr>
+        <w:pStyle w:val="NormalWeb"/>
+        <w:numPr>
+          <w:ilvl w:val="0"/>
+          <w:numId w:val="19"/>
+        </w:numPr>
+        <w:ind w:left="142" w:firstLine="567"/>
+        <w:contextualSpacing/>
+        <w:jc w:val="both"/>
+      </w:pPr>
+      <w:r>
+        <w:t>The receiver then processes the message in whatever way it needs.</w:t>
+      </w:r>
+    </w:p>
+    <w:p>
+      <w:pPr>
+        <w:pStyle w:val="NormalWeb"/>
+        <w:ind w:left="142" w:firstLine="567"/>
+        <w:contextualSpacing/>
+        <w:jc w:val="both"/>
+      </w:pPr>
+    </w:p>
+    <w:p>
+      <w:pPr>
+        <w:pStyle w:val="NormalWeb"/>
+        <w:numPr>
+          <w:ilvl w:val="0"/>
+          <w:numId w:val="17"/>
+        </w:numPr>
+        <w:contextualSpacing/>
+      </w:pPr>
+      <w:r>
+        <w:t>What is the difference between message queue and web services?  </w:t>
+      </w:r>
+    </w:p>
+    <w:p>
+      <w:pPr>
+        <w:pStyle w:val="NormalWeb"/>
+        <w:ind w:left="142" w:firstLine="567"/>
+        <w:contextualSpacing/>
+        <w:jc w:val="both"/>
+      </w:pPr>
+      <w:r>
+        <w:t>M</w:t>
+      </w:r>
+      <w:r>
+        <w:t xml:space="preserve">essage queue is a form of </w:t>
+      </w:r>
+      <w:r>
+        <w:rPr>
+          <w:b/>
+          <w:bCs/>
+        </w:rPr>
+        <w:t>asynchronous</w:t>
+      </w:r>
+      <w:r>
+        <w:t xml:space="preserve"> service-to-service communication </w:t>
+      </w:r>
+      <w:r>
+        <w:t>used</w:t>
+      </w:r>
+      <w:r>
+        <w:t xml:space="preserve"> in serverless and microservices architectures. It </w:t>
+      </w:r>
+      <w:r>
+        <w:t xml:space="preserve">represents </w:t>
+      </w:r>
+      <w:r>
+        <w:t xml:space="preserve">a list of messages sent between applications or within processes to execute certain tasks. It follows a first-in, first-out (FIFO) model and helps decouple sending and receiving applications, allowing messages to stack up or be </w:t>
+      </w:r>
+      <w:r>
+        <w:rPr>
+          <w:b/>
+          <w:bCs/>
+        </w:rPr>
+        <w:t>delayed</w:t>
+      </w:r>
+      <w:r>
+        <w:t xml:space="preserve"> without crashing the system.</w:t>
+      </w:r>
+    </w:p>
+    <w:p>
+      <w:pPr>
+        <w:pStyle w:val="NormalWeb"/>
+        <w:ind w:left="142" w:firstLine="567"/>
+        <w:contextualSpacing/>
+        <w:jc w:val="both"/>
+      </w:pPr>
+      <w:r>
+        <w:t>W</w:t>
+      </w:r>
+      <w:r>
+        <w:t xml:space="preserve">eb service is a set of standards </w:t>
+      </w:r>
+      <w:r>
+        <w:t>(</w:t>
+      </w:r>
+      <w:r>
+        <w:t>protocols</w:t>
+      </w:r>
+      <w:r>
+        <w:t>)</w:t>
+      </w:r>
+      <w:r>
+        <w:t xml:space="preserve"> for exchanging information between different systems over the internet. It allows different applications to communicate with each other in a platform-independent and language-independent way. Web services use HTTP protocol for the</w:t>
+      </w:r>
+      <w:r>
+        <w:t xml:space="preserve"> </w:t>
+      </w:r>
+      <w:r>
+        <w:t>communication</w:t>
+      </w:r>
+      <w:r>
+        <w:t xml:space="preserve"> (</w:t>
+      </w:r>
+      <w:r>
+        <w:rPr>
+          <w:b/>
+          <w:bCs/>
+        </w:rPr>
+        <w:t>synchronous</w:t>
+      </w:r>
+      <w:r>
+        <w:rPr>
+          <w:b/>
+          <w:bCs/>
+        </w:rPr>
+        <w:t>)</w:t>
+      </w:r>
+      <w:r>
+        <w:t>, and the data is usually formatted as XML</w:t>
+      </w:r>
+      <w:r>
+        <w:t>/</w:t>
+      </w:r>
+      <w:r>
+        <w:t>JSON.</w:t>
+      </w:r>
+      <w:r>
+        <w:t xml:space="preserve"> T</w:t>
+      </w:r>
+      <w:r>
+        <w:t xml:space="preserve">he client </w:t>
+      </w:r>
+      <w:r>
+        <w:rPr>
+          <w:b/>
+          <w:bCs/>
+        </w:rPr>
+        <w:t>waits for the server to respond</w:t>
+      </w:r>
+      <w:r>
+        <w:t>, allowing for live, real-time interaction or data exchange</w:t>
+      </w:r>
+    </w:p>
+    <w:p>
+      <w:pPr>
+        <w:pStyle w:val="NormalWeb"/>
+        <w:ind w:left="142" w:firstLine="567"/>
+        <w:contextualSpacing/>
+        <w:jc w:val="both"/>
+      </w:pPr>
+    </w:p>
+    <w:p>
+      <w:pPr>
+        <w:pStyle w:val="NormalWeb"/>
+        <w:numPr>
+          <w:ilvl w:val="0"/>
+          <w:numId w:val="17"/>
+        </w:numPr>
+        <w:contextualSpacing/>
+      </w:pPr>
+      <w:r>
+        <w:t>Describe the difference between RabbitMQ and Kafka. Provide some use cases for each of them: in which scenarios you’ll use RabbitMQ, Kafka? </w:t>
+      </w:r>
+    </w:p>
+    <w:p>
+      <w:pPr>
+        <w:pStyle w:val="NormalWeb"/>
+        <w:ind w:left="142" w:firstLine="567"/>
+        <w:contextualSpacing/>
+        <w:jc w:val="both"/>
+      </w:pPr>
+      <w:r>
+        <w:t>RabbitMQ is a message broker with a focus on a variety of messaging patterns, including point-to-point, request/reply, and pub-sub. It has a rich set of features, such as reliable delivery, flexible routing, clustering, and high availability.</w:t>
+      </w:r>
+    </w:p>
+    <w:p>
+      <w:pPr>
+        <w:pStyle w:val="NormalWeb"/>
+        <w:ind w:left="142" w:firstLine="567"/>
+        <w:contextualSpacing/>
+        <w:jc w:val="both"/>
+      </w:pPr>
+      <w:r>
+        <w:t>Kafka was designed as a message bus optimized for high ingress data streams and replay, with the ability to handle real-time data feeds. It maintains feeds of messages in categories called topics, and ensures that messages are retained for some period.</w:t>
+      </w:r>
+    </w:p>
+    <w:p>
+      <w:pPr>
+        <w:pStyle w:val="NormalWeb"/>
+        <w:ind w:left="142" w:firstLine="567"/>
+        <w:contextualSpacing/>
+        <w:jc w:val="both"/>
+      </w:pPr>
+      <w:r>
+        <w:t xml:space="preserve">RabbitMQ </w:t>
+      </w:r>
+      <w:r>
+        <w:t>u</w:t>
+      </w:r>
+      <w:r>
+        <w:t xml:space="preserve">se </w:t>
+      </w:r>
+      <w:r>
+        <w:t>c</w:t>
+      </w:r>
+      <w:r>
+        <w:t>ase:</w:t>
+      </w:r>
+      <w:r>
+        <w:t xml:space="preserve"> the </w:t>
+      </w:r>
+      <w:r>
+        <w:t xml:space="preserve">application needs </w:t>
+      </w:r>
+      <w:r>
+        <w:rPr>
+          <w:b/>
+          <w:bCs/>
+        </w:rPr>
+        <w:t>a variety of messaging patterns</w:t>
+      </w:r>
+      <w:r>
+        <w:t xml:space="preserve"> beyond just pub-sub or streaming</w:t>
+      </w:r>
+      <w:r>
+        <w:t xml:space="preserve"> – </w:t>
+      </w:r>
+      <w:r>
+        <w:t xml:space="preserve">in </w:t>
+      </w:r>
+      <w:r>
+        <w:t xml:space="preserve">this </w:t>
+      </w:r>
+      <w:r>
+        <w:t xml:space="preserve">case </w:t>
+      </w:r>
+      <w:r>
+        <w:t xml:space="preserve">RabbitMQ is a good </w:t>
+      </w:r>
+      <w:r>
+        <w:t>choice</w:t>
+      </w:r>
+      <w:r>
+        <w:t>.</w:t>
+      </w:r>
+      <w:r>
+        <w:t xml:space="preserve"> It</w:t>
+      </w:r>
+      <w:r>
+        <w:t xml:space="preserve"> would also work well if </w:t>
+      </w:r>
+      <w:r>
+        <w:t xml:space="preserve">there are </w:t>
+      </w:r>
+      <w:r>
+        <w:rPr>
+          <w:b/>
+          <w:bCs/>
+        </w:rPr>
+        <w:t xml:space="preserve">some </w:t>
+      </w:r>
+      <w:r>
+        <w:rPr>
+          <w:b/>
+          <w:bCs/>
+        </w:rPr>
+        <w:t xml:space="preserve">tasks </w:t>
+      </w:r>
+      <w:r>
+        <w:rPr>
+          <w:b/>
+          <w:bCs/>
+        </w:rPr>
+        <w:t xml:space="preserve">to be </w:t>
+      </w:r>
+      <w:r>
+        <w:rPr>
+          <w:b/>
+          <w:bCs/>
+        </w:rPr>
+        <w:t>processed</w:t>
+      </w:r>
+      <w:r>
+        <w:rPr>
+          <w:b/>
+          <w:bCs/>
+        </w:rPr>
+        <w:t xml:space="preserve"> </w:t>
+      </w:r>
+      <w:r>
+        <w:rPr>
+          <w:b/>
+          <w:bCs/>
+        </w:rPr>
+        <w:t>asynchronously</w:t>
+      </w:r>
+      <w:r>
+        <w:t xml:space="preserve"> in the background.</w:t>
+      </w:r>
+      <w:r>
+        <w:t xml:space="preserve"> </w:t>
+      </w:r>
+      <w:r>
+        <w:t>Besides that, RabbitMQ has flexible routing mechanism, so</w:t>
+      </w:r>
+      <w:r>
+        <w:t xml:space="preserve"> the</w:t>
+      </w:r>
+      <w:r>
+        <w:t xml:space="preserve"> </w:t>
+      </w:r>
+      <w:r>
+        <w:rPr>
+          <w:b/>
+          <w:bCs/>
+        </w:rPr>
+        <w:t>complex routing to multiple receivers</w:t>
+      </w:r>
+      <w:r>
+        <w:t xml:space="preserve"> may be developed.</w:t>
+      </w:r>
+    </w:p>
+    <w:p>
+      <w:pPr>
+        <w:pStyle w:val="NormalWeb"/>
+        <w:ind w:left="142" w:firstLine="567"/>
+        <w:contextualSpacing/>
+        <w:jc w:val="both"/>
+        <w:rPr>
+          <w:b/>
+        </w:rPr>
+      </w:pPr>
+      <w:r>
+        <w:t>Kafka</w:t>
+      </w:r>
+      <w:r>
+        <w:t xml:space="preserve"> use case: </w:t>
+      </w:r>
+      <w:r>
+        <w:t xml:space="preserve">in situations where </w:t>
+      </w:r>
+      <w:r>
+        <w:t>it’s important to</w:t>
+      </w:r>
+      <w:r>
+        <w:t xml:space="preserve"> process huge volumes of real-time data</w:t>
+      </w:r>
+      <w:r>
+        <w:t xml:space="preserve"> (or it’s necessary to implement </w:t>
+      </w:r>
+      <w:r>
+        <w:t>real-time analytics and logging, where preserving the order of messages is important</w:t>
+      </w:r>
+      <w:r>
+        <w:t>).</w:t>
+      </w:r>
+      <w:r>
+        <w:t xml:space="preserve"> Kafka may help in case of </w:t>
+      </w:r>
+      <w:r>
+        <w:t>replay capabilities</w:t>
+      </w:r>
+      <w:r>
+        <w:t xml:space="preserve"> are need</w:t>
+      </w:r>
+      <w:r>
+        <w:t>ed (</w:t>
+      </w:r>
+      <w:r>
+        <w:t xml:space="preserve">for example, </w:t>
+      </w:r>
+      <w:r>
+        <w:t>a new consumer needs old data</w:t>
+      </w:r>
+      <w:r>
+        <w:t xml:space="preserve"> </w:t>
+      </w:r>
+      <w:r>
+        <w:rPr>
+          <w:i/>
+          <w:iCs/>
+        </w:rPr>
+        <w:t>or</w:t>
+      </w:r>
+      <w:r>
+        <w:rPr>
+          <w:i/>
+          <w:iCs/>
+        </w:rPr>
+        <w:t xml:space="preserve"> </w:t>
+      </w:r>
+      <w:r>
+        <w:t>some</w:t>
+      </w:r>
+      <w:r>
+        <w:t xml:space="preserve"> existing consumer</w:t>
+      </w:r>
+      <w:r>
+        <w:t xml:space="preserve"> </w:t>
+      </w:r>
+      <w:r>
+        <w:t>goes down and needs to reprocess data when it comes back</w:t>
+      </w:r>
+      <w:r>
+        <w:t>)</w:t>
+      </w:r>
+    </w:p>
+    <w:p>
+      <w:pPr>
+        <w:pStyle w:val="NormalWeb"/>
+        <w:ind w:left="142"/>
+        <w:contextualSpacing/>
+        <w:rPr>
+          <w:b/>
+          <w:bCs/>
+        </w:rPr>
+      </w:pPr>
+    </w:p>
     <w:p>
       <w:pPr>
         <w:pStyle w:val="NormalWeb"/>
@@ -46,10 +1072,7 @@
         <w:jc w:val="both"/>
       </w:pPr>
       <w:r>
-        <w:t>All of those are the</w:t>
-      </w:r>
-      <w:r>
-        <w:t xml:space="preserve"> methods used to evaluate the functionality and endurance of a system under different demands and pressures.</w:t>
+        <w:t>All of those are the methods used to evaluate the functionality and endurance of a system under different demands and pressures.</w:t>
       </w:r>
     </w:p>
     <w:p>
@@ -67,10 +1090,7 @@
         <w:t>Performance Testing</w:t>
       </w:r>
       <w:r>
-        <w:t xml:space="preserve"> is a kind of </w:t>
-      </w:r>
-      <w:r>
-        <w:t xml:space="preserve">testing to evaluate how a system performs under certain loads or the speed at which a system accomplishes its function. It focuses on ensuring that the </w:t>
+        <w:t xml:space="preserve"> is a kind of testing to evaluate how a system performs under certain loads or the speed at which a system accomplishes its function. It focuses on ensuring that the </w:t>
       </w:r>
       <w:r>
         <w:rPr>
@@ -261,10 +1281,7 @@
         <w:jc w:val="both"/>
       </w:pPr>
       <w:r>
-        <w:t>Yes,</w:t>
-      </w:r>
-      <w:r>
-        <w:t xml:space="preserve"> it does. </w:t>
+        <w:t xml:space="preserve">Yes, it does. </w:t>
       </w:r>
     </w:p>
     <w:p>
@@ -275,34 +1292,10 @@
         <w:jc w:val="both"/>
       </w:pPr>
       <w:r>
-        <w:t xml:space="preserve">Horizontal scaling </w:t>
-      </w:r>
-      <w:r>
-        <w:t xml:space="preserve">presumes </w:t>
-      </w:r>
-      <w:r>
-        <w:t>scal</w:t>
-      </w:r>
-      <w:r>
-        <w:t xml:space="preserve">ing </w:t>
-      </w:r>
-      <w:r>
-        <w:t xml:space="preserve">by adding more machines into </w:t>
-      </w:r>
-      <w:r>
-        <w:t>the</w:t>
-      </w:r>
-      <w:r>
-        <w:t xml:space="preserve"> pool of resources</w:t>
-      </w:r>
-      <w:r>
-        <w:t xml:space="preserve"> (a</w:t>
-      </w:r>
-      <w:r>
-        <w:t>t the same time Vertical scaling is adding more power (CPU, RAM) to the existing machine</w:t>
-      </w:r>
-      <w:r>
-        <w:t xml:space="preserve">). </w:t>
+        <w:t>Horizontal scaling presumes scaling by adding more machines into the pool of resources</w:t>
+      </w:r>
+      <w:r>
+        <w:t xml:space="preserve"> (at the same time Vertical scaling is adding more power (CPU, RAM) to the existing machine). </w:t>
       </w:r>
     </w:p>
     <w:p>
@@ -313,10 +1306,7 @@
         <w:jc w:val="both"/>
       </w:pPr>
       <w:r>
-        <w:t>T</w:t>
-      </w:r>
-      <w:r>
-        <w:t xml:space="preserve">he application or API should be able to </w:t>
+        <w:t xml:space="preserve">The application or API should be able to </w:t>
       </w:r>
       <w:r>
         <w:rPr>
@@ -359,48 +1349,42 @@
         <w:t xml:space="preserve">functionality </w:t>
       </w:r>
       <w:r>
-        <w:t xml:space="preserve">of </w:t>
-      </w:r>
-      <w:r>
-        <w:t>ASP.NET Core</w:t>
+        <w:t xml:space="preserve">of ASP.NET Core </w:t>
+      </w:r>
+      <w:r>
+        <w:t>to handle such requests</w:t>
+      </w:r>
+      <w:r>
+        <w:t xml:space="preserve">, </w:t>
+      </w:r>
+      <w:r>
+        <w:t>the efficiency of deploying and running containerized applications</w:t>
+      </w:r>
+      <w:r>
+        <w:t xml:space="preserve"> (</w:t>
+      </w:r>
+      <w:r>
+        <w:t>which is a common strategy in horizontal scaling</w:t>
+      </w:r>
+      <w:r>
+        <w:t>)</w:t>
+      </w:r>
+      <w:r>
+        <w:t>, the support of layered architecture (different middleware, including DI, logging, configuration, etc</w:t>
+      </w:r>
+      <w:r>
+        <w:t>.</w:t>
+      </w:r>
+      <w:r>
+        <w:t>)</w:t>
+      </w:r>
+      <w:r>
+        <w:t xml:space="preserve"> – </w:t>
       </w:r>
       <w:r>
         <w:t xml:space="preserve"> </w:t>
       </w:r>
       <w:r>
-        <w:t>to handle such requests</w:t>
-      </w:r>
-      <w:r>
-        <w:t xml:space="preserve">, </w:t>
-      </w:r>
-      <w:r>
-        <w:t>the efficiency of deploying and running containerized applications</w:t>
-      </w:r>
-      <w:r>
-        <w:t xml:space="preserve"> (</w:t>
-      </w:r>
-      <w:r>
-        <w:t>which is a common strategy in horizontal scaling</w:t>
-      </w:r>
-      <w:r>
-        <w:t>)</w:t>
-      </w:r>
-      <w:r>
-        <w:t>, the support of layered architecture (different middleware, including DI, logging, configuration, etc</w:t>
-      </w:r>
-      <w:r>
-        <w:t>.</w:t>
-      </w:r>
-      <w:r>
-        <w:t>)</w:t>
-      </w:r>
-      <w:r>
-        <w:t xml:space="preserve"> – </w:t>
-      </w:r>
-      <w:r>
-        <w:t xml:space="preserve"> </w:t>
-      </w:r>
-      <w:r>
         <w:t>th</w:t>
       </w:r>
       <w:r>
@@ -430,6 +1414,7 @@
         <w:jc w:val="both"/>
       </w:pPr>
       <w:r>
+        <w:lastRenderedPageBreak/>
         <w:t xml:space="preserve">One of the ways to achieve horizontal scaling in ASP.NET Core API is to use cloud services that support that type of scaling (e.g. Azure Container Apps) or to implement a custom load balancer (e.g. YARP – Yet Another </w:t>
       </w:r>
       <w:r>
@@ -622,7 +1607,6 @@
         <w:jc w:val="both"/>
       </w:pPr>
       <w:r>
-        <w:lastRenderedPageBreak/>
         <w:tab/>
         <w:t>+ i</w:t>
       </w:r>
@@ -1268,7 +2252,14 @@
         <w:rPr>
           <w:color w:val="171717"/>
         </w:rPr>
-        <w:t>data that may be re-utilized multiple times within the same request but isn't needed beyond that. This data is typically stored within the HTTP context of the particular request and doesn't persist beyond it. The cached data isn't shared across different requests, users or servers.</w:t>
+        <w:t xml:space="preserve">data that may be re-utilized multiple times within the same request but isn't needed beyond that. </w:t>
+      </w:r>
+      <w:r>
+        <w:rPr>
+          <w:color w:val="171717"/>
+        </w:rPr>
+        <w:lastRenderedPageBreak/>
+        <w:t>This data is typically stored within the HTTP context of the particular request and doesn't persist beyond it. The cached data isn't shared across different requests, users or servers.</w:t>
       </w:r>
     </w:p>
     <w:p>
@@ -1855,6 +2846,7 @@
         <w:jc w:val="both"/>
       </w:pPr>
       <w:r>
+        <w:lastRenderedPageBreak/>
         <w:t>.NET provides several synchronization primitives and features to help handle and prevent race conditions and deadlocks in multithreaded applications.</w:t>
       </w:r>
       <w:r>
@@ -2054,7 +3046,6 @@
         <w:jc w:val="both"/>
       </w:pPr>
       <w:r>
-        <w:lastRenderedPageBreak/>
         <w:t xml:space="preserve">Thread.MemoryBarrier method </w:t>
       </w:r>
       <w:r>
@@ -2575,6 +3566,7 @@
         <w:contextualSpacing/>
       </w:pPr>
       <w:r>
+        <w:lastRenderedPageBreak/>
         <w:t>may take more time for execution (as they test real components like database, network, etc),</w:t>
       </w:r>
     </w:p>
@@ -2813,7 +3805,6 @@
         <w:contextualSpacing/>
       </w:pPr>
       <w:r>
-        <w:lastRenderedPageBreak/>
         <w:t>usually require a separate prod-like testing environment (what increases the costs and require extra maintenance)</w:t>
       </w:r>
     </w:p>
@@ -3188,6 +4179,7 @@
         <w:contextualSpacing/>
       </w:pPr>
       <w:r>
+        <w:lastRenderedPageBreak/>
         <w:t>What are the benefits and drawbacks of async programming?</w:t>
       </w:r>
     </w:p>
@@ -3953,7 +4945,6 @@
         <w:contextualSpacing/>
       </w:pPr>
       <w:r>
-        <w:lastRenderedPageBreak/>
         <w:t>- f</w:t>
       </w:r>
       <w:r>
@@ -4233,6 +5224,7 @@
         <w:contextualSpacing/>
       </w:pPr>
       <w:r>
+        <w:lastRenderedPageBreak/>
         <w:t xml:space="preserve">- the speed/consistency needs (SQL databases follow ACID principles and its data is always consistent, but NoSQL doesn’t follow with having a speed and simplified scalability) </w:t>
       </w:r>
     </w:p>
@@ -4418,7 +5410,6 @@
         <w:contextualSpacing/>
       </w:pPr>
       <w:r>
-        <w:lastRenderedPageBreak/>
         <w:t xml:space="preserve">+ </w:t>
       </w:r>
       <w:r>
@@ -4896,6 +5887,95 @@
     </w:lvl>
   </w:abstractNum>
   <w:abstractNum w:abstractNumId="3" w15:restartNumberingAfterBreak="0">
+    <w:nsid w:val="28CF5A3C"/>
+    <w:multiLevelType w:val="hybridMultilevel"/>
+    <w:tmpl w:val="102EFA34"/>
+    <w:lvl w:ilvl="0" w:tplc="7E5860AC">
+      <w:start w:val="1"/>
+      <w:numFmt w:val="decimal"/>
+      <w:lvlText w:val="%1."/>
+      <w:lvlJc w:val="left"/>
+      <w:pPr>
+        <w:ind w:left="682" w:hanging="540"/>
+      </w:pPr>
+      <w:rPr>
+        <w:rFonts w:hint="default"/>
+      </w:rPr>
+    </w:lvl>
+    <w:lvl w:ilvl="1" w:tplc="04090019">
+      <w:start w:val="1"/>
+      <w:numFmt w:val="lowerLetter"/>
+      <w:lvlText w:val="%2."/>
+      <w:lvlJc w:val="left"/>
+      <w:pPr>
+        <w:ind w:left="1222" w:hanging="360"/>
+      </w:pPr>
+    </w:lvl>
+    <w:lvl w:ilvl="2" w:tplc="0409001B" w:tentative="1">
+      <w:start w:val="1"/>
+      <w:numFmt w:val="lowerRoman"/>
+      <w:lvlText w:val="%3."/>
+      <w:lvlJc w:val="right"/>
+      <w:pPr>
+        <w:ind w:left="1942" w:hanging="180"/>
+      </w:pPr>
+    </w:lvl>
+    <w:lvl w:ilvl="3" w:tplc="0409000F" w:tentative="1">
+      <w:start w:val="1"/>
+      <w:numFmt w:val="decimal"/>
+      <w:lvlText w:val="%4."/>
+      <w:lvlJc w:val="left"/>
+      <w:pPr>
+        <w:ind w:left="2662" w:hanging="360"/>
+      </w:pPr>
+    </w:lvl>
+    <w:lvl w:ilvl="4" w:tplc="04090019" w:tentative="1">
+      <w:start w:val="1"/>
+      <w:numFmt w:val="lowerLetter"/>
+      <w:lvlText w:val="%5."/>
+      <w:lvlJc w:val="left"/>
+      <w:pPr>
+        <w:ind w:left="3382" w:hanging="360"/>
+      </w:pPr>
+    </w:lvl>
+    <w:lvl w:ilvl="5" w:tplc="0409001B" w:tentative="1">
+      <w:start w:val="1"/>
+      <w:numFmt w:val="lowerRoman"/>
+      <w:lvlText w:val="%6."/>
+      <w:lvlJc w:val="right"/>
+      <w:pPr>
+        <w:ind w:left="4102" w:hanging="180"/>
+      </w:pPr>
+    </w:lvl>
+    <w:lvl w:ilvl="6" w:tplc="0409000F" w:tentative="1">
+      <w:start w:val="1"/>
+      <w:numFmt w:val="decimal"/>
+      <w:lvlText w:val="%7."/>
+      <w:lvlJc w:val="left"/>
+      <w:pPr>
+        <w:ind w:left="4822" w:hanging="360"/>
+      </w:pPr>
+    </w:lvl>
+    <w:lvl w:ilvl="7" w:tplc="04090019" w:tentative="1">
+      <w:start w:val="1"/>
+      <w:numFmt w:val="lowerLetter"/>
+      <w:lvlText w:val="%8."/>
+      <w:lvlJc w:val="left"/>
+      <w:pPr>
+        <w:ind w:left="5542" w:hanging="360"/>
+      </w:pPr>
+    </w:lvl>
+    <w:lvl w:ilvl="8" w:tplc="0409001B" w:tentative="1">
+      <w:start w:val="1"/>
+      <w:numFmt w:val="lowerRoman"/>
+      <w:lvlText w:val="%9."/>
+      <w:lvlJc w:val="right"/>
+      <w:pPr>
+        <w:ind w:left="6262" w:hanging="180"/>
+      </w:pPr>
+    </w:lvl>
+  </w:abstractNum>
+  <w:abstractNum w:abstractNumId="4" w15:restartNumberingAfterBreak="0">
     <w:nsid w:val="30295598"/>
     <w:multiLevelType w:val="hybridMultilevel"/>
     <w:tmpl w:val="0BB43E88"/>
@@ -4984,7 +6064,7 @@
       </w:pPr>
     </w:lvl>
   </w:abstractNum>
-  <w:abstractNum w:abstractNumId="4" w15:restartNumberingAfterBreak="0">
+  <w:abstractNum w:abstractNumId="5" w15:restartNumberingAfterBreak="0">
     <w:nsid w:val="3FC0678A"/>
     <w:multiLevelType w:val="hybridMultilevel"/>
     <w:tmpl w:val="F7B20B08"/>
@@ -5098,7 +6178,7 @@
       </w:rPr>
     </w:lvl>
   </w:abstractNum>
-  <w:abstractNum w:abstractNumId="5" w15:restartNumberingAfterBreak="0">
+  <w:abstractNum w:abstractNumId="6" w15:restartNumberingAfterBreak="0">
     <w:nsid w:val="47357B03"/>
     <w:multiLevelType w:val="hybridMultilevel"/>
     <w:tmpl w:val="56AA1D0E"/>
@@ -5212,7 +6292,7 @@
       </w:rPr>
     </w:lvl>
   </w:abstractNum>
-  <w:abstractNum w:abstractNumId="6" w15:restartNumberingAfterBreak="0">
+  <w:abstractNum w:abstractNumId="7" w15:restartNumberingAfterBreak="0">
     <w:nsid w:val="4B15167B"/>
     <w:multiLevelType w:val="hybridMultilevel"/>
     <w:tmpl w:val="4DDC531C"/>
@@ -5325,7 +6405,7 @@
       </w:rPr>
     </w:lvl>
   </w:abstractNum>
-  <w:abstractNum w:abstractNumId="7" w15:restartNumberingAfterBreak="0">
+  <w:abstractNum w:abstractNumId="8" w15:restartNumberingAfterBreak="0">
     <w:nsid w:val="4B31664B"/>
     <w:multiLevelType w:val="hybridMultilevel"/>
     <w:tmpl w:val="0BB43E88"/>
@@ -5414,7 +6494,7 @@
       </w:pPr>
     </w:lvl>
   </w:abstractNum>
-  <w:abstractNum w:abstractNumId="8" w15:restartNumberingAfterBreak="0">
+  <w:abstractNum w:abstractNumId="9" w15:restartNumberingAfterBreak="0">
     <w:nsid w:val="5AE415CC"/>
     <w:multiLevelType w:val="hybridMultilevel"/>
     <w:tmpl w:val="5CAEEADE"/>
@@ -5526,7 +6606,7 @@
       </w:rPr>
     </w:lvl>
   </w:abstractNum>
-  <w:abstractNum w:abstractNumId="9" w15:restartNumberingAfterBreak="0">
+  <w:abstractNum w:abstractNumId="10" w15:restartNumberingAfterBreak="0">
     <w:nsid w:val="5C7B3584"/>
     <w:multiLevelType w:val="hybridMultilevel"/>
     <w:tmpl w:val="0BB43E88"/>
@@ -5615,7 +6695,121 @@
       </w:pPr>
     </w:lvl>
   </w:abstractNum>
-  <w:abstractNum w:abstractNumId="10" w15:restartNumberingAfterBreak="0">
+  <w:abstractNum w:abstractNumId="11" w15:restartNumberingAfterBreak="0">
+    <w:nsid w:val="5E984082"/>
+    <w:multiLevelType w:val="hybridMultilevel"/>
+    <w:tmpl w:val="3FC6F69A"/>
+    <w:lvl w:ilvl="0" w:tplc="520E6030">
+      <w:start w:val="1"/>
+      <w:numFmt w:val="bullet"/>
+      <w:suff w:val="space"/>
+      <w:lvlText w:val=""/>
+      <w:lvlJc w:val="left"/>
+      <w:pPr>
+        <w:ind w:left="1429" w:hanging="360"/>
+      </w:pPr>
+      <w:rPr>
+        <w:rFonts w:ascii="Symbol" w:hAnsi="Symbol" w:hint="default"/>
+      </w:rPr>
+    </w:lvl>
+    <w:lvl w:ilvl="1" w:tplc="FFFFFFFF" w:tentative="1">
+      <w:start w:val="1"/>
+      <w:numFmt w:val="bullet"/>
+      <w:lvlText w:val="o"/>
+      <w:lvlJc w:val="left"/>
+      <w:pPr>
+        <w:ind w:left="2149" w:hanging="360"/>
+      </w:pPr>
+      <w:rPr>
+        <w:rFonts w:ascii="Courier New" w:hAnsi="Courier New" w:cs="Courier New" w:hint="default"/>
+      </w:rPr>
+    </w:lvl>
+    <w:lvl w:ilvl="2" w:tplc="FFFFFFFF" w:tentative="1">
+      <w:start w:val="1"/>
+      <w:numFmt w:val="bullet"/>
+      <w:lvlText w:val=""/>
+      <w:lvlJc w:val="left"/>
+      <w:pPr>
+        <w:ind w:left="2869" w:hanging="360"/>
+      </w:pPr>
+      <w:rPr>
+        <w:rFonts w:ascii="Wingdings" w:hAnsi="Wingdings" w:hint="default"/>
+      </w:rPr>
+    </w:lvl>
+    <w:lvl w:ilvl="3" w:tplc="FFFFFFFF" w:tentative="1">
+      <w:start w:val="1"/>
+      <w:numFmt w:val="bullet"/>
+      <w:lvlText w:val=""/>
+      <w:lvlJc w:val="left"/>
+      <w:pPr>
+        <w:ind w:left="3589" w:hanging="360"/>
+      </w:pPr>
+      <w:rPr>
+        <w:rFonts w:ascii="Symbol" w:hAnsi="Symbol" w:hint="default"/>
+      </w:rPr>
+    </w:lvl>
+    <w:lvl w:ilvl="4" w:tplc="FFFFFFFF" w:tentative="1">
+      <w:start w:val="1"/>
+      <w:numFmt w:val="bullet"/>
+      <w:lvlText w:val="o"/>
+      <w:lvlJc w:val="left"/>
+      <w:pPr>
+        <w:ind w:left="4309" w:hanging="360"/>
+      </w:pPr>
+      <w:rPr>
+        <w:rFonts w:ascii="Courier New" w:hAnsi="Courier New" w:cs="Courier New" w:hint="default"/>
+      </w:rPr>
+    </w:lvl>
+    <w:lvl w:ilvl="5" w:tplc="FFFFFFFF" w:tentative="1">
+      <w:start w:val="1"/>
+      <w:numFmt w:val="bullet"/>
+      <w:lvlText w:val=""/>
+      <w:lvlJc w:val="left"/>
+      <w:pPr>
+        <w:ind w:left="5029" w:hanging="360"/>
+      </w:pPr>
+      <w:rPr>
+        <w:rFonts w:ascii="Wingdings" w:hAnsi="Wingdings" w:hint="default"/>
+      </w:rPr>
+    </w:lvl>
+    <w:lvl w:ilvl="6" w:tplc="FFFFFFFF" w:tentative="1">
+      <w:start w:val="1"/>
+      <w:numFmt w:val="bullet"/>
+      <w:lvlText w:val=""/>
+      <w:lvlJc w:val="left"/>
+      <w:pPr>
+        <w:ind w:left="5749" w:hanging="360"/>
+      </w:pPr>
+      <w:rPr>
+        <w:rFonts w:ascii="Symbol" w:hAnsi="Symbol" w:hint="default"/>
+      </w:rPr>
+    </w:lvl>
+    <w:lvl w:ilvl="7" w:tplc="FFFFFFFF" w:tentative="1">
+      <w:start w:val="1"/>
+      <w:numFmt w:val="bullet"/>
+      <w:lvlText w:val="o"/>
+      <w:lvlJc w:val="left"/>
+      <w:pPr>
+        <w:ind w:left="6469" w:hanging="360"/>
+      </w:pPr>
+      <w:rPr>
+        <w:rFonts w:ascii="Courier New" w:hAnsi="Courier New" w:cs="Courier New" w:hint="default"/>
+      </w:rPr>
+    </w:lvl>
+    <w:lvl w:ilvl="8" w:tplc="FFFFFFFF" w:tentative="1">
+      <w:start w:val="1"/>
+      <w:numFmt w:val="bullet"/>
+      <w:lvlText w:val=""/>
+      <w:lvlJc w:val="left"/>
+      <w:pPr>
+        <w:ind w:left="7189" w:hanging="360"/>
+      </w:pPr>
+      <w:rPr>
+        <w:rFonts w:ascii="Wingdings" w:hAnsi="Wingdings" w:hint="default"/>
+      </w:rPr>
+    </w:lvl>
+  </w:abstractNum>
+  <w:abstractNum w:abstractNumId="12" w15:restartNumberingAfterBreak="0">
     <w:nsid w:val="70D27226"/>
     <w:multiLevelType w:val="hybridMultilevel"/>
     <w:tmpl w:val="2F4A9204"/>
@@ -5705,7 +6899,7 @@
       </w:pPr>
     </w:lvl>
   </w:abstractNum>
-  <w:abstractNum w:abstractNumId="11" w15:restartNumberingAfterBreak="0">
+  <w:abstractNum w:abstractNumId="13" w15:restartNumberingAfterBreak="0">
     <w:nsid w:val="717867B8"/>
     <w:multiLevelType w:val="hybridMultilevel"/>
     <w:tmpl w:val="0BB43E88"/>
@@ -5794,7 +6988,7 @@
       </w:pPr>
     </w:lvl>
   </w:abstractNum>
-  <w:abstractNum w:abstractNumId="12" w15:restartNumberingAfterBreak="0">
+  <w:abstractNum w:abstractNumId="14" w15:restartNumberingAfterBreak="0">
     <w:nsid w:val="75272739"/>
     <w:multiLevelType w:val="hybridMultilevel"/>
     <w:tmpl w:val="0BB43E88"/>
@@ -5883,7 +7077,120 @@
       </w:pPr>
     </w:lvl>
   </w:abstractNum>
-  <w:abstractNum w:abstractNumId="13" w15:restartNumberingAfterBreak="0">
+  <w:abstractNum w:abstractNumId="15" w15:restartNumberingAfterBreak="0">
+    <w:nsid w:val="75F87E94"/>
+    <w:multiLevelType w:val="hybridMultilevel"/>
+    <w:tmpl w:val="A6D85190"/>
+    <w:lvl w:ilvl="0" w:tplc="04090001">
+      <w:start w:val="1"/>
+      <w:numFmt w:val="bullet"/>
+      <w:lvlText w:val=""/>
+      <w:lvlJc w:val="left"/>
+      <w:pPr>
+        <w:ind w:left="1429" w:hanging="360"/>
+      </w:pPr>
+      <w:rPr>
+        <w:rFonts w:ascii="Symbol" w:hAnsi="Symbol" w:hint="default"/>
+      </w:rPr>
+    </w:lvl>
+    <w:lvl w:ilvl="1" w:tplc="04090003" w:tentative="1">
+      <w:start w:val="1"/>
+      <w:numFmt w:val="bullet"/>
+      <w:lvlText w:val="o"/>
+      <w:lvlJc w:val="left"/>
+      <w:pPr>
+        <w:ind w:left="2149" w:hanging="360"/>
+      </w:pPr>
+      <w:rPr>
+        <w:rFonts w:ascii="Courier New" w:hAnsi="Courier New" w:cs="Courier New" w:hint="default"/>
+      </w:rPr>
+    </w:lvl>
+    <w:lvl w:ilvl="2" w:tplc="04090005" w:tentative="1">
+      <w:start w:val="1"/>
+      <w:numFmt w:val="bullet"/>
+      <w:lvlText w:val=""/>
+      <w:lvlJc w:val="left"/>
+      <w:pPr>
+        <w:ind w:left="2869" w:hanging="360"/>
+      </w:pPr>
+      <w:rPr>
+        <w:rFonts w:ascii="Wingdings" w:hAnsi="Wingdings" w:hint="default"/>
+      </w:rPr>
+    </w:lvl>
+    <w:lvl w:ilvl="3" w:tplc="04090001" w:tentative="1">
+      <w:start w:val="1"/>
+      <w:numFmt w:val="bullet"/>
+      <w:lvlText w:val=""/>
+      <w:lvlJc w:val="left"/>
+      <w:pPr>
+        <w:ind w:left="3589" w:hanging="360"/>
+      </w:pPr>
+      <w:rPr>
+        <w:rFonts w:ascii="Symbol" w:hAnsi="Symbol" w:hint="default"/>
+      </w:rPr>
+    </w:lvl>
+    <w:lvl w:ilvl="4" w:tplc="04090003" w:tentative="1">
+      <w:start w:val="1"/>
+      <w:numFmt w:val="bullet"/>
+      <w:lvlText w:val="o"/>
+      <w:lvlJc w:val="left"/>
+      <w:pPr>
+        <w:ind w:left="4309" w:hanging="360"/>
+      </w:pPr>
+      <w:rPr>
+        <w:rFonts w:ascii="Courier New" w:hAnsi="Courier New" w:cs="Courier New" w:hint="default"/>
+      </w:rPr>
+    </w:lvl>
+    <w:lvl w:ilvl="5" w:tplc="04090005" w:tentative="1">
+      <w:start w:val="1"/>
+      <w:numFmt w:val="bullet"/>
+      <w:lvlText w:val=""/>
+      <w:lvlJc w:val="left"/>
+      <w:pPr>
+        <w:ind w:left="5029" w:hanging="360"/>
+      </w:pPr>
+      <w:rPr>
+        <w:rFonts w:ascii="Wingdings" w:hAnsi="Wingdings" w:hint="default"/>
+      </w:rPr>
+    </w:lvl>
+    <w:lvl w:ilvl="6" w:tplc="04090001" w:tentative="1">
+      <w:start w:val="1"/>
+      <w:numFmt w:val="bullet"/>
+      <w:lvlText w:val=""/>
+      <w:lvlJc w:val="left"/>
+      <w:pPr>
+        <w:ind w:left="5749" w:hanging="360"/>
+      </w:pPr>
+      <w:rPr>
+        <w:rFonts w:ascii="Symbol" w:hAnsi="Symbol" w:hint="default"/>
+      </w:rPr>
+    </w:lvl>
+    <w:lvl w:ilvl="7" w:tplc="04090003" w:tentative="1">
+      <w:start w:val="1"/>
+      <w:numFmt w:val="bullet"/>
+      <w:lvlText w:val="o"/>
+      <w:lvlJc w:val="left"/>
+      <w:pPr>
+        <w:ind w:left="6469" w:hanging="360"/>
+      </w:pPr>
+      <w:rPr>
+        <w:rFonts w:ascii="Courier New" w:hAnsi="Courier New" w:cs="Courier New" w:hint="default"/>
+      </w:rPr>
+    </w:lvl>
+    <w:lvl w:ilvl="8" w:tplc="04090005" w:tentative="1">
+      <w:start w:val="1"/>
+      <w:numFmt w:val="bullet"/>
+      <w:lvlText w:val=""/>
+      <w:lvlJc w:val="left"/>
+      <w:pPr>
+        <w:ind w:left="7189" w:hanging="360"/>
+      </w:pPr>
+      <w:rPr>
+        <w:rFonts w:ascii="Wingdings" w:hAnsi="Wingdings" w:hint="default"/>
+      </w:rPr>
+    </w:lvl>
+  </w:abstractNum>
+  <w:abstractNum w:abstractNumId="16" w15:restartNumberingAfterBreak="0">
     <w:nsid w:val="7909172B"/>
     <w:multiLevelType w:val="hybridMultilevel"/>
     <w:tmpl w:val="568A49FC"/>
@@ -5995,7 +7302,7 @@
       </w:rPr>
     </w:lvl>
   </w:abstractNum>
-  <w:abstractNum w:abstractNumId="14" w15:restartNumberingAfterBreak="0">
+  <w:abstractNum w:abstractNumId="17" w15:restartNumberingAfterBreak="0">
     <w:nsid w:val="7CCA1460"/>
     <w:multiLevelType w:val="hybridMultilevel"/>
     <w:tmpl w:val="7D58411C"/>
@@ -6109,7 +7416,7 @@
       </w:rPr>
     </w:lvl>
   </w:abstractNum>
-  <w:abstractNum w:abstractNumId="15" w15:restartNumberingAfterBreak="0">
+  <w:abstractNum w:abstractNumId="18" w15:restartNumberingAfterBreak="0">
     <w:nsid w:val="7E12549A"/>
     <w:multiLevelType w:val="hybridMultilevel"/>
     <w:tmpl w:val="0BB43E88"/>
@@ -6199,52 +7506,61 @@
     </w:lvl>
   </w:abstractNum>
   <w:num w:numId="1" w16cid:durableId="1642147414">
-    <w:abstractNumId w:val="11"/>
+    <w:abstractNumId w:val="13"/>
   </w:num>
   <w:num w:numId="2" w16cid:durableId="430395843">
-    <w:abstractNumId w:val="4"/>
+    <w:abstractNumId w:val="5"/>
   </w:num>
   <w:num w:numId="3" w16cid:durableId="699740410">
     <w:abstractNumId w:val="1"/>
   </w:num>
   <w:num w:numId="4" w16cid:durableId="2061173583">
-    <w:abstractNumId w:val="10"/>
+    <w:abstractNumId w:val="12"/>
   </w:num>
   <w:num w:numId="5" w16cid:durableId="1893493161">
-    <w:abstractNumId w:val="3"/>
+    <w:abstractNumId w:val="4"/>
   </w:num>
   <w:num w:numId="6" w16cid:durableId="301737195">
-    <w:abstractNumId w:val="7"/>
+    <w:abstractNumId w:val="8"/>
   </w:num>
   <w:num w:numId="7" w16cid:durableId="1513757248">
-    <w:abstractNumId w:val="15"/>
+    <w:abstractNumId w:val="18"/>
   </w:num>
   <w:num w:numId="8" w16cid:durableId="658581791">
-    <w:abstractNumId w:val="6"/>
+    <w:abstractNumId w:val="7"/>
   </w:num>
   <w:num w:numId="9" w16cid:durableId="1090547098">
     <w:abstractNumId w:val="2"/>
   </w:num>
   <w:num w:numId="10" w16cid:durableId="1535920063">
-    <w:abstractNumId w:val="14"/>
+    <w:abstractNumId w:val="17"/>
   </w:num>
   <w:num w:numId="11" w16cid:durableId="96609235">
-    <w:abstractNumId w:val="13"/>
+    <w:abstractNumId w:val="16"/>
   </w:num>
   <w:num w:numId="12" w16cid:durableId="2094426920">
     <w:abstractNumId w:val="0"/>
   </w:num>
   <w:num w:numId="13" w16cid:durableId="967054762">
-    <w:abstractNumId w:val="5"/>
+    <w:abstractNumId w:val="6"/>
   </w:num>
   <w:num w:numId="14" w16cid:durableId="2001274945">
-    <w:abstractNumId w:val="8"/>
+    <w:abstractNumId w:val="9"/>
   </w:num>
   <w:num w:numId="15" w16cid:durableId="901870541">
-    <w:abstractNumId w:val="9"/>
+    <w:abstractNumId w:val="10"/>
   </w:num>
   <w:num w:numId="16" w16cid:durableId="1725526749">
-    <w:abstractNumId w:val="12"/>
+    <w:abstractNumId w:val="14"/>
+  </w:num>
+  <w:num w:numId="17" w16cid:durableId="318847698">
+    <w:abstractNumId w:val="3"/>
+  </w:num>
+  <w:num w:numId="18" w16cid:durableId="265427028">
+    <w:abstractNumId w:val="15"/>
+  </w:num>
+  <w:num w:numId="19" w16cid:durableId="11227215">
+    <w:abstractNumId w:val="11"/>
   </w:num>
 </w:numbering>
 </file>

</xml_diff>